<commit_message>
Accepted the WBA, change DisplayChar
</commit_message>
<xml_diff>
--- a/Work Breakdown Agreement.docx
+++ b/Work Breakdown Agreement.docx
@@ -1,15 +1,13 @@
 
 <file path=word/document.xml><?xml version="1.0" encoding="utf-8"?>
-<w:document xmlns:o="urn:schemas-microsoft-com:office:office" xmlns:r="http://schemas.openxmlformats.org/officeDocument/2006/relationships" xmlns:v="urn:schemas-microsoft-com:vml" xmlns:w="http://schemas.openxmlformats.org/wordprocessingml/2006/main" xmlns:w10="urn:schemas-microsoft-com:office:word" xmlns:wp="http://schemas.openxmlformats.org/drawingml/2006/wordprocessingDrawing" xmlns:wps="http://schemas.microsoft.com/office/word/2010/wordprocessingShape" xmlns:wpg="http://schemas.microsoft.com/office/word/2010/wordprocessingGroup" xmlns:mc="http://schemas.openxmlformats.org/markup-compatibility/2006" xmlns:wp14="http://schemas.microsoft.com/office/word/2010/wordprocessingDrawing" xmlns:w14="http://schemas.microsoft.com/office/word/2010/wordml" mc:Ignorable="w14 wp14">
+<w:document xmlns:wpc="http://schemas.microsoft.com/office/word/2010/wordprocessingCanvas" xmlns:cx="http://schemas.microsoft.com/office/drawing/2014/chartex" xmlns:cx1="http://schemas.microsoft.com/office/drawing/2015/9/8/chartex" xmlns:cx2="http://schemas.microsoft.com/office/drawing/2015/10/21/chartex" xmlns:cx3="http://schemas.microsoft.com/office/drawing/2016/5/9/chartex" xmlns:cx4="http://schemas.microsoft.com/office/drawing/2016/5/10/chartex" xmlns:cx5="http://schemas.microsoft.com/office/drawing/2016/5/11/chartex" xmlns:cx6="http://schemas.microsoft.com/office/drawing/2016/5/12/chartex" xmlns:cx7="http://schemas.microsoft.com/office/drawing/2016/5/13/chartex" xmlns:cx8="http://schemas.microsoft.com/office/drawing/2016/5/14/chartex" xmlns:mc="http://schemas.openxmlformats.org/markup-compatibility/2006" xmlns:aink="http://schemas.microsoft.com/office/drawing/2016/ink" xmlns:am3d="http://schemas.microsoft.com/office/drawing/2017/model3d" xmlns:o="urn:schemas-microsoft-com:office:office" xmlns:r="http://schemas.openxmlformats.org/officeDocument/2006/relationships" xmlns:m="http://schemas.openxmlformats.org/officeDocument/2006/math" xmlns:v="urn:schemas-microsoft-com:vml" xmlns:wp14="http://schemas.microsoft.com/office/word/2010/wordprocessingDrawing" xmlns:wp="http://schemas.openxmlformats.org/drawingml/2006/wordprocessingDrawing" xmlns:w10="urn:schemas-microsoft-com:office:word" xmlns:w="http://schemas.openxmlformats.org/wordprocessingml/2006/main" xmlns:w14="http://schemas.microsoft.com/office/word/2010/wordml" xmlns:w15="http://schemas.microsoft.com/office/word/2012/wordml" xmlns:w16cid="http://schemas.microsoft.com/office/word/2016/wordml/cid" xmlns:w16se="http://schemas.microsoft.com/office/word/2015/wordml/symex" xmlns:wpg="http://schemas.microsoft.com/office/word/2010/wordprocessingGroup" xmlns:wpi="http://schemas.microsoft.com/office/word/2010/wordprocessingInk" xmlns:wne="http://schemas.microsoft.com/office/word/2006/wordml" xmlns:wps="http://schemas.microsoft.com/office/word/2010/wordprocessingShape" mc:Ignorable="w14 w15 w16se w16cid wp14">
   <w:body>
     <w:p>
       <w:pPr>
-        <w:pStyle w:val="Normal"/>
-        <w:spacing w:lineRule="auto" w:line="240" w:before="0" w:after="0"/>
+        <w:spacing w:after="0" w:line="240" w:lineRule="auto"/>
         <w:jc w:val="center"/>
         <w:rPr>
           <w:rFonts w:ascii="Times New Roman" w:hAnsi="Times New Roman" w:eastAsia="Times New Roman" w:cs="Times New Roman"/>
-          <w:b/>
           <w:b/>
           <w:bCs/>
           <w:color w:val="000000"/>
@@ -20,7 +18,7 @@
       </w:pPr>
       <w:r>
         <w:rPr>
-          <w:rFonts w:eastAsia="Times New Roman" w:cs="Times New Roman" w:ascii="Times New Roman" w:hAnsi="Times New Roman"/>
+          <w:rFonts w:ascii="Times New Roman" w:hAnsi="Times New Roman" w:eastAsia="Times New Roman" w:cs="Times New Roman"/>
           <w:b/>
           <w:bCs/>
           <w:color w:val="000000"/>
@@ -33,11 +31,48 @@
     </w:p>
     <w:p>
       <w:pPr>
-        <w:pStyle w:val="Normal"/>
-        <w:spacing w:lineRule="auto" w:line="240" w:before="0" w:after="0"/>
+        <w:spacing w:after="0" w:line="240" w:lineRule="auto"/>
+        <w:jc w:val="center"/>
         <w:rPr>
           <w:rFonts w:ascii="Times New Roman" w:hAnsi="Times New Roman" w:eastAsia="Times New Roman" w:cs="Times New Roman"/>
           <w:b/>
+          <w:bCs/>
+          <w:color w:val="000000"/>
+          <w:sz w:val="28"/>
+          <w:szCs w:val="28"/>
+          <w:u w:val="single"/>
+        </w:rPr>
+      </w:pPr>
+      <w:r>
+        <w:rPr>
+          <w:rFonts w:ascii="Times New Roman" w:hAnsi="Times New Roman" w:eastAsia="Times New Roman" w:cs="Times New Roman"/>
+          <w:b/>
+          <w:bCs/>
+          <w:color w:val="000000"/>
+          <w:sz w:val="28"/>
+          <w:szCs w:val="28"/>
+          <w:u w:val="single"/>
+        </w:rPr>
+        <w:t>Assignment</w:t>
+      </w:r>
+      <w:r>
+        <w:rPr>
+          <w:rFonts w:ascii="Times New Roman" w:hAnsi="Times New Roman" w:eastAsia="Times New Roman" w:cs="Times New Roman"/>
+          <w:b/>
+          <w:bCs/>
+          <w:color w:val="000000"/>
+          <w:sz w:val="28"/>
+          <w:szCs w:val="28"/>
+          <w:u w:val="single"/>
+        </w:rPr>
+        <w:t xml:space="preserve"> 2</w:t>
+      </w:r>
+    </w:p>
+    <w:p>
+      <w:pPr>
+        <w:spacing w:after="0" w:line="240" w:lineRule="auto"/>
+        <w:rPr>
+          <w:rFonts w:ascii="Times New Roman" w:hAnsi="Times New Roman" w:eastAsia="Times New Roman" w:cs="Times New Roman"/>
           <w:b/>
           <w:bCs/>
           <w:sz w:val="28"/>
@@ -45,24 +80,12 @@
           <w:u w:val="single"/>
         </w:rPr>
       </w:pPr>
-      <w:r>
-        <w:rPr>
-          <w:rFonts w:eastAsia="Times New Roman" w:cs="Times New Roman" w:ascii="Times New Roman" w:hAnsi="Times New Roman"/>
-          <w:b/>
-          <w:bCs/>
-          <w:sz w:val="28"/>
-          <w:szCs w:val="28"/>
-          <w:u w:val="single"/>
-        </w:rPr>
-      </w:r>
     </w:p>
     <w:p>
       <w:pPr>
-        <w:pStyle w:val="Normal"/>
-        <w:spacing w:lineRule="auto" w:line="240" w:before="0" w:after="0"/>
+        <w:spacing w:after="0" w:line="240" w:lineRule="auto"/>
         <w:rPr>
           <w:rFonts w:ascii="Times New Roman" w:hAnsi="Times New Roman" w:eastAsia="Times New Roman" w:cs="Times New Roman"/>
-          <w:b/>
           <w:b/>
           <w:bCs/>
           <w:sz w:val="24"/>
@@ -72,7 +95,7 @@
       </w:pPr>
       <w:r>
         <w:rPr>
-          <w:rFonts w:eastAsia="Times New Roman" w:cs="Times New Roman" w:ascii="Times New Roman" w:hAnsi="Times New Roman"/>
+          <w:rFonts w:ascii="Times New Roman" w:hAnsi="Times New Roman" w:eastAsia="Times New Roman" w:cs="Times New Roman"/>
           <w:b/>
           <w:bCs/>
           <w:sz w:val="24"/>
@@ -84,11 +107,9 @@
     </w:p>
     <w:p>
       <w:pPr>
-        <w:pStyle w:val="Normal"/>
-        <w:spacing w:lineRule="auto" w:line="240" w:before="0" w:after="0"/>
+        <w:spacing w:after="0" w:line="240" w:lineRule="auto"/>
         <w:rPr>
           <w:rFonts w:ascii="Times New Roman" w:hAnsi="Times New Roman" w:eastAsia="Times New Roman" w:cs="Times New Roman"/>
-          <w:b/>
           <w:b/>
           <w:bCs/>
           <w:sz w:val="24"/>
@@ -96,21 +117,10 @@
           <w:u w:val="single"/>
         </w:rPr>
       </w:pPr>
-      <w:r>
-        <w:rPr>
-          <w:rFonts w:eastAsia="Times New Roman" w:cs="Times New Roman" w:ascii="Times New Roman" w:hAnsi="Times New Roman"/>
-          <w:b/>
-          <w:bCs/>
-          <w:sz w:val="24"/>
-          <w:szCs w:val="24"/>
-          <w:u w:val="single"/>
-        </w:rPr>
-      </w:r>
     </w:p>
     <w:p>
       <w:pPr>
-        <w:pStyle w:val="Normal"/>
-        <w:spacing w:lineRule="auto" w:line="240" w:before="0" w:after="0"/>
+        <w:spacing w:after="0" w:line="240" w:lineRule="auto"/>
         <w:rPr>
           <w:rFonts w:ascii="Times New Roman" w:hAnsi="Times New Roman" w:eastAsia="Times New Roman" w:cs="Times New Roman"/>
           <w:color w:val="000000"/>
@@ -120,7 +130,7 @@
       </w:pPr>
       <w:r>
         <w:rPr>
-          <w:rFonts w:eastAsia="Times New Roman" w:cs="Times New Roman" w:ascii="Times New Roman" w:hAnsi="Times New Roman"/>
+          <w:rFonts w:ascii="Times New Roman" w:hAnsi="Times New Roman" w:eastAsia="Times New Roman" w:cs="Times New Roman"/>
           <w:color w:val="000000"/>
           <w:sz w:val="24"/>
           <w:szCs w:val="24"/>
@@ -130,8 +140,7 @@
     </w:p>
     <w:p>
       <w:pPr>
-        <w:pStyle w:val="Normal"/>
-        <w:spacing w:lineRule="auto" w:line="240" w:before="0" w:after="0"/>
+        <w:spacing w:after="0" w:line="240" w:lineRule="auto"/>
         <w:rPr>
           <w:rFonts w:ascii="Times New Roman" w:hAnsi="Times New Roman" w:eastAsia="Times New Roman" w:cs="Times New Roman"/>
           <w:color w:val="000000"/>
@@ -141,7 +150,7 @@
       </w:pPr>
       <w:r>
         <w:rPr>
-          <w:rFonts w:eastAsia="Times New Roman" w:cs="Times New Roman" w:ascii="Times New Roman" w:hAnsi="Times New Roman"/>
+          <w:rFonts w:ascii="Times New Roman" w:hAnsi="Times New Roman" w:eastAsia="Times New Roman" w:cs="Times New Roman"/>
           <w:color w:val="000000"/>
           <w:sz w:val="24"/>
           <w:szCs w:val="24"/>
@@ -151,15 +160,13 @@
     </w:p>
     <w:p>
       <w:pPr>
-        <w:pStyle w:val="Normal"/>
-        <w:spacing w:lineRule="auto" w:line="240" w:before="0" w:after="0"/>
-        <w:rPr/>
+        <w:spacing w:after="0" w:line="240" w:lineRule="auto"/>
       </w:pPr>
-      <w:hyperlink r:id="rId2">
+      <w:hyperlink r:id="rId5">
         <w:r>
           <w:rPr>
             <w:rStyle w:val="InternetLink"/>
-            <w:rFonts w:eastAsia="Times New Roman" w:cs="Times New Roman" w:ascii="Times New Roman" w:hAnsi="Times New Roman"/>
+            <w:rFonts w:ascii="Times New Roman" w:hAnsi="Times New Roman" w:eastAsia="Times New Roman" w:cs="Times New Roman"/>
             <w:sz w:val="24"/>
             <w:szCs w:val="24"/>
           </w:rPr>
@@ -169,26 +176,17 @@
     </w:p>
     <w:p>
       <w:pPr>
-        <w:pStyle w:val="Normal"/>
-        <w:spacing w:lineRule="auto" w:line="240" w:before="0" w:after="0"/>
+        <w:spacing w:after="0" w:line="240" w:lineRule="auto"/>
         <w:rPr>
           <w:rFonts w:ascii="Times New Roman" w:hAnsi="Times New Roman" w:eastAsia="Times New Roman" w:cs="Times New Roman"/>
           <w:sz w:val="24"/>
           <w:szCs w:val="24"/>
         </w:rPr>
       </w:pPr>
-      <w:r>
-        <w:rPr>
-          <w:rFonts w:eastAsia="Times New Roman" w:cs="Times New Roman" w:ascii="Times New Roman" w:hAnsi="Times New Roman"/>
-          <w:sz w:val="24"/>
-          <w:szCs w:val="24"/>
-        </w:rPr>
-      </w:r>
     </w:p>
     <w:p>
       <w:pPr>
-        <w:pStyle w:val="Normal"/>
-        <w:spacing w:lineRule="auto" w:line="240" w:before="0" w:after="0"/>
+        <w:spacing w:after="0" w:line="240" w:lineRule="auto"/>
         <w:rPr>
           <w:rFonts w:ascii="Times New Roman" w:hAnsi="Times New Roman" w:eastAsia="Times New Roman" w:cs="Times New Roman"/>
           <w:sz w:val="24"/>
@@ -197,7 +195,7 @@
       </w:pPr>
       <w:r>
         <w:rPr>
-          <w:rFonts w:eastAsia="Times New Roman" w:cs="Times New Roman" w:ascii="Times New Roman" w:hAnsi="Times New Roman"/>
+          <w:rFonts w:ascii="Times New Roman" w:hAnsi="Times New Roman" w:eastAsia="Times New Roman" w:cs="Times New Roman"/>
           <w:b/>
           <w:bCs/>
           <w:color w:val="000000"/>
@@ -208,36 +206,29 @@
       </w:r>
       <w:r>
         <w:rPr>
-          <w:rFonts w:eastAsia="Times New Roman" w:cs="Times New Roman" w:ascii="Times New Roman" w:hAnsi="Times New Roman"/>
+          <w:rFonts w:ascii="Times New Roman" w:hAnsi="Times New Roman" w:eastAsia="Times New Roman" w:cs="Times New Roman"/>
           <w:color w:val="000000"/>
           <w:sz w:val="24"/>
           <w:szCs w:val="24"/>
         </w:rPr>
         <w:t xml:space="preserve">: </w:t>
       </w:r>
+      <w:bookmarkStart w:name="_GoBack" w:id="0"/>
+      <w:bookmarkEnd w:id="0"/>
     </w:p>
     <w:p>
       <w:pPr>
-        <w:pStyle w:val="Normal"/>
-        <w:spacing w:lineRule="auto" w:line="240" w:before="0" w:after="0"/>
+        <w:spacing w:after="0" w:line="240" w:lineRule="auto"/>
         <w:rPr>
           <w:rFonts w:ascii="Times New Roman" w:hAnsi="Times New Roman" w:eastAsia="Times New Roman" w:cs="Times New Roman"/>
           <w:sz w:val="24"/>
           <w:szCs w:val="24"/>
         </w:rPr>
       </w:pPr>
-      <w:r>
-        <w:rPr>
-          <w:rFonts w:eastAsia="Times New Roman" w:cs="Times New Roman" w:ascii="Times New Roman" w:hAnsi="Times New Roman"/>
-          <w:sz w:val="24"/>
-          <w:szCs w:val="24"/>
-        </w:rPr>
-      </w:r>
     </w:p>
     <w:p>
       <w:pPr>
-        <w:pStyle w:val="Normal"/>
-        <w:spacing w:lineRule="auto" w:line="240" w:before="0" w:after="0"/>
+        <w:spacing w:after="0" w:line="240" w:lineRule="auto"/>
         <w:rPr>
           <w:rFonts w:ascii="Times New Roman" w:hAnsi="Times New Roman" w:eastAsia="Times New Roman" w:cs="Times New Roman"/>
           <w:sz w:val="24"/>
@@ -246,7 +237,7 @@
       </w:pPr>
       <w:r>
         <w:rPr>
-          <w:rFonts w:eastAsia="Times New Roman" w:cs="Times New Roman" w:ascii="Times New Roman" w:hAnsi="Times New Roman"/>
+          <w:rFonts w:ascii="Times New Roman" w:hAnsi="Times New Roman" w:eastAsia="Times New Roman" w:cs="Times New Roman"/>
           <w:color w:val="000000"/>
           <w:sz w:val="24"/>
           <w:szCs w:val="24"/>
@@ -256,8 +247,7 @@
     </w:p>
     <w:p>
       <w:pPr>
-        <w:pStyle w:val="Normal"/>
-        <w:spacing w:lineRule="auto" w:line="240" w:before="0" w:after="0"/>
+        <w:spacing w:after="0" w:line="240" w:lineRule="auto"/>
         <w:rPr>
           <w:rFonts w:ascii="Times New Roman" w:hAnsi="Times New Roman" w:eastAsia="Times New Roman" w:cs="Times New Roman"/>
           <w:color w:val="000000"/>
@@ -267,7 +257,7 @@
       </w:pPr>
       <w:r>
         <w:rPr>
-          <w:rFonts w:eastAsia="Times New Roman" w:cs="Times New Roman" w:ascii="Times New Roman" w:hAnsi="Times New Roman"/>
+          <w:rFonts w:ascii="Times New Roman" w:hAnsi="Times New Roman" w:eastAsia="Times New Roman" w:cs="Times New Roman"/>
           <w:color w:val="000000"/>
           <w:sz w:val="24"/>
           <w:szCs w:val="24"/>
@@ -277,15 +267,13 @@
     </w:p>
     <w:p>
       <w:pPr>
-        <w:pStyle w:val="Normal"/>
-        <w:spacing w:lineRule="auto" w:line="240" w:before="0" w:after="0"/>
-        <w:rPr/>
+        <w:spacing w:after="0" w:line="240" w:lineRule="auto"/>
       </w:pPr>
-      <w:hyperlink r:id="rId3">
+      <w:hyperlink r:id="rId6">
         <w:r>
           <w:rPr>
             <w:rStyle w:val="InternetLink"/>
-            <w:rFonts w:eastAsia="Times New Roman" w:cs="Times New Roman" w:ascii="Times New Roman" w:hAnsi="Times New Roman"/>
+            <w:rFonts w:ascii="Times New Roman" w:hAnsi="Times New Roman" w:eastAsia="Times New Roman" w:cs="Times New Roman"/>
             <w:sz w:val="24"/>
             <w:szCs w:val="24"/>
           </w:rPr>
@@ -295,8 +283,7 @@
     </w:p>
     <w:p>
       <w:pPr>
-        <w:pStyle w:val="Normal"/>
-        <w:spacing w:lineRule="auto" w:line="240" w:before="0" w:after="0"/>
+        <w:spacing w:after="0" w:line="240" w:lineRule="auto"/>
         <w:rPr>
           <w:rFonts w:ascii="Times New Roman" w:hAnsi="Times New Roman" w:eastAsia="Times New Roman" w:cs="Times New Roman"/>
           <w:color w:val="000000"/>
@@ -304,22 +291,10 @@
           <w:szCs w:val="24"/>
         </w:rPr>
       </w:pPr>
-      <w:r>
-        <w:rPr>
-          <w:rFonts w:eastAsia="Times New Roman" w:cs="Times New Roman" w:ascii="Times New Roman" w:hAnsi="Times New Roman"/>
-          <w:color w:val="000000"/>
-          <w:sz w:val="24"/>
-          <w:szCs w:val="24"/>
-        </w:rPr>
-      </w:r>
-      <w:bookmarkStart w:id="0" w:name="_GoBack"/>
-      <w:bookmarkStart w:id="1" w:name="_GoBack"/>
-      <w:bookmarkEnd w:id="1"/>
     </w:p>
     <w:p>
       <w:pPr>
-        <w:pStyle w:val="Normal"/>
-        <w:spacing w:lineRule="auto" w:line="240" w:before="0" w:after="0"/>
+        <w:spacing w:after="0" w:line="240" w:lineRule="auto"/>
         <w:rPr>
           <w:rFonts w:ascii="Times New Roman" w:hAnsi="Times New Roman" w:eastAsia="Times New Roman" w:cs="Times New Roman"/>
           <w:sz w:val="24"/>
@@ -328,7 +303,7 @@
       </w:pPr>
       <w:r>
         <w:rPr>
-          <w:rFonts w:eastAsia="Times New Roman" w:cs="Times New Roman" w:ascii="Times New Roman" w:hAnsi="Times New Roman"/>
+          <w:rFonts w:ascii="Times New Roman" w:hAnsi="Times New Roman" w:eastAsia="Times New Roman" w:cs="Times New Roman"/>
           <w:b/>
           <w:bCs/>
           <w:color w:val="000000"/>
@@ -339,7 +314,7 @@
       </w:r>
       <w:r>
         <w:rPr>
-          <w:rFonts w:eastAsia="Times New Roman" w:cs="Times New Roman" w:ascii="Times New Roman" w:hAnsi="Times New Roman"/>
+          <w:rFonts w:ascii="Times New Roman" w:hAnsi="Times New Roman" w:eastAsia="Times New Roman" w:cs="Times New Roman"/>
           <w:color w:val="000000"/>
           <w:sz w:val="24"/>
           <w:szCs w:val="24"/>
@@ -349,57 +324,67 @@
     </w:p>
     <w:p>
       <w:pPr>
-        <w:pStyle w:val="Normal"/>
         <w:rPr>
           <w:rFonts w:ascii="Times New Roman" w:hAnsi="Times New Roman" w:cs="Times New Roman"/>
           <w:sz w:val="24"/>
           <w:szCs w:val="24"/>
         </w:rPr>
       </w:pPr>
-      <w:r>
-        <w:rPr>
-          <w:rFonts w:cs="Times New Roman" w:ascii="Times New Roman" w:hAnsi="Times New Roman"/>
-          <w:sz w:val="24"/>
-          <w:szCs w:val="24"/>
-        </w:rPr>
-      </w:r>
     </w:p>
     <w:tbl>
       <w:tblPr>
         <w:tblStyle w:val="TableGridLight"/>
         <w:tblW w:w="9577" w:type="dxa"/>
-        <w:jc w:val="left"/>
-        <w:tblInd w:w="0" w:type="dxa"/>
-        <w:tblCellMar>
-          <w:top w:w="0" w:type="dxa"/>
-          <w:left w:w="108" w:type="dxa"/>
-          <w:bottom w:w="0" w:type="dxa"/>
-          <w:right w:w="108" w:type="dxa"/>
-        </w:tblCellMar>
-        <w:tblLook w:firstRow="1" w:noVBand="1" w:lastRow="0" w:firstColumn="1" w:lastColumn="0" w:noHBand="0" w:val="04a0"/>
+        <w:tblLook w:val="04A0" w:firstRow="1" w:lastRow="0" w:firstColumn="1" w:lastColumn="0" w:noHBand="0" w:noVBand="1"/>
       </w:tblPr>
       <w:tblGrid>
-        <w:gridCol w:w="2394"/>
+        <w:gridCol w:w="2395"/>
         <w:gridCol w:w="2394"/>
         <w:gridCol w:w="2394"/>
         <w:gridCol w:w="2394"/>
       </w:tblGrid>
       <w:tr>
         <w:trPr>
-          <w:trHeight w:val="1134" w:hRule="atLeast"/>
-          <w:cantSplit w:val="true"/>
+          <w:cantSplit/>
+          <w:trHeight w:val="1134"/>
         </w:trPr>
         <w:tc>
           <w:tcPr>
+            <w:tcW w:w="2395" w:type="dxa"/>
+            <w:shd w:val="clear" w:color="auto" w:fill="C2D69B" w:themeFill="accent3" w:themeFillTint="99"/>
+            <w:tcMar/>
+            <w:vAlign w:val="center"/>
+          </w:tcPr>
+          <w:p>
+            <w:pPr>
+              <w:spacing w:after="0" w:line="240" w:lineRule="auto"/>
+              <w:jc w:val="center"/>
+              <w:rPr>
+                <w:rFonts w:ascii="Times New Roman" w:hAnsi="Times New Roman" w:cs="Times New Roman"/>
+                <w:sz w:val="24"/>
+                <w:szCs w:val="24"/>
+              </w:rPr>
+            </w:pPr>
+            <w:r>
+              <w:rPr>
+                <w:rFonts w:ascii="Times New Roman" w:hAnsi="Times New Roman" w:cs="Times New Roman"/>
+                <w:sz w:val="24"/>
+                <w:szCs w:val="24"/>
+              </w:rPr>
+              <w:t>Deliverables</w:t>
+            </w:r>
+          </w:p>
+        </w:tc>
+        <w:tc>
+          <w:tcPr>
             <w:tcW w:w="2394" w:type="dxa"/>
-            <w:tcBorders/>
-            <w:shd w:color="auto" w:fill="C2D69B" w:themeFill="accent3" w:themeFillTint="99" w:val="clear"/>
+            <w:shd w:val="clear" w:color="auto" w:fill="C2D69B" w:themeFill="accent3" w:themeFillTint="99"/>
+            <w:tcMar/>
             <w:vAlign w:val="center"/>
           </w:tcPr>
           <w:p>
             <w:pPr>
-              <w:pStyle w:val="Normal"/>
-              <w:spacing w:lineRule="auto" w:line="240" w:before="0" w:after="0"/>
+              <w:spacing w:after="0" w:line="240" w:lineRule="auto"/>
               <w:jc w:val="center"/>
               <w:rPr>
                 <w:rFonts w:ascii="Times New Roman" w:hAnsi="Times New Roman" w:cs="Times New Roman"/>
@@ -409,25 +394,24 @@
             </w:pPr>
             <w:r>
               <w:rPr>
-                <w:rFonts w:cs="Times New Roman" w:ascii="Times New Roman" w:hAnsi="Times New Roman"/>
-                <w:sz w:val="24"/>
-                <w:szCs w:val="24"/>
-              </w:rPr>
-              <w:t>Deliverables</w:t>
+                <w:rFonts w:ascii="Times New Roman" w:hAnsi="Times New Roman" w:cs="Times New Roman"/>
+                <w:sz w:val="24"/>
+                <w:szCs w:val="24"/>
+              </w:rPr>
+              <w:t>Date of Completion</w:t>
             </w:r>
           </w:p>
         </w:tc>
         <w:tc>
           <w:tcPr>
             <w:tcW w:w="2394" w:type="dxa"/>
-            <w:tcBorders/>
-            <w:shd w:color="auto" w:fill="C2D69B" w:themeFill="accent3" w:themeFillTint="99" w:val="clear"/>
+            <w:shd w:val="clear" w:color="auto" w:fill="C2D69B" w:themeFill="accent3" w:themeFillTint="99"/>
+            <w:tcMar/>
             <w:vAlign w:val="center"/>
           </w:tcPr>
           <w:p>
             <w:pPr>
-              <w:pStyle w:val="Normal"/>
-              <w:spacing w:lineRule="auto" w:line="240" w:before="0" w:after="0"/>
+              <w:spacing w:after="0" w:line="240" w:lineRule="auto"/>
               <w:jc w:val="center"/>
               <w:rPr>
                 <w:rFonts w:ascii="Times New Roman" w:hAnsi="Times New Roman" w:cs="Times New Roman"/>
@@ -437,25 +421,24 @@
             </w:pPr>
             <w:r>
               <w:rPr>
-                <w:rFonts w:cs="Times New Roman" w:ascii="Times New Roman" w:hAnsi="Times New Roman"/>
-                <w:sz w:val="24"/>
-                <w:szCs w:val="24"/>
-              </w:rPr>
-              <w:t>Date of Completion</w:t>
+                <w:rFonts w:ascii="Times New Roman" w:hAnsi="Times New Roman" w:cs="Times New Roman"/>
+                <w:sz w:val="24"/>
+                <w:szCs w:val="24"/>
+              </w:rPr>
+              <w:t>Member responsible for completion of deliverable</w:t>
             </w:r>
           </w:p>
         </w:tc>
         <w:tc>
           <w:tcPr>
             <w:tcW w:w="2394" w:type="dxa"/>
-            <w:tcBorders/>
-            <w:shd w:color="auto" w:fill="C2D69B" w:themeFill="accent3" w:themeFillTint="99" w:val="clear"/>
+            <w:shd w:val="clear" w:color="auto" w:fill="C2D69B" w:themeFill="accent3" w:themeFillTint="99"/>
+            <w:tcMar/>
             <w:vAlign w:val="center"/>
           </w:tcPr>
           <w:p>
             <w:pPr>
-              <w:pStyle w:val="Normal"/>
-              <w:spacing w:lineRule="auto" w:line="240" w:before="0" w:after="0"/>
+              <w:spacing w:after="0" w:line="240" w:lineRule="auto"/>
               <w:jc w:val="center"/>
               <w:rPr>
                 <w:rFonts w:ascii="Times New Roman" w:hAnsi="Times New Roman" w:cs="Times New Roman"/>
@@ -465,35 +448,7 @@
             </w:pPr>
             <w:r>
               <w:rPr>
-                <w:rFonts w:cs="Times New Roman" w:ascii="Times New Roman" w:hAnsi="Times New Roman"/>
-                <w:sz w:val="24"/>
-                <w:szCs w:val="24"/>
-              </w:rPr>
-              <w:t>Member responsible for completion of deliverable</w:t>
-            </w:r>
-          </w:p>
-        </w:tc>
-        <w:tc>
-          <w:tcPr>
-            <w:tcW w:w="2394" w:type="dxa"/>
-            <w:tcBorders/>
-            <w:shd w:color="auto" w:fill="C2D69B" w:themeFill="accent3" w:themeFillTint="99" w:val="clear"/>
-            <w:vAlign w:val="center"/>
-          </w:tcPr>
-          <w:p>
-            <w:pPr>
-              <w:pStyle w:val="Normal"/>
-              <w:spacing w:lineRule="auto" w:line="240" w:before="0" w:after="0"/>
-              <w:jc w:val="center"/>
-              <w:rPr>
-                <w:rFonts w:ascii="Times New Roman" w:hAnsi="Times New Roman" w:cs="Times New Roman"/>
-                <w:sz w:val="24"/>
-                <w:szCs w:val="24"/>
-              </w:rPr>
-            </w:pPr>
-            <w:r>
-              <w:rPr>
-                <w:rFonts w:cs="Times New Roman" w:ascii="Times New Roman" w:hAnsi="Times New Roman"/>
+                <w:rFonts w:ascii="Times New Roman" w:hAnsi="Times New Roman" w:cs="Times New Roman"/>
                 <w:sz w:val="24"/>
                 <w:szCs w:val="24"/>
               </w:rPr>
@@ -504,128 +459,158 @@
       </w:tr>
       <w:tr>
         <w:trPr>
-          <w:trHeight w:val="755" w:hRule="atLeast"/>
+          <w:trHeight w:val="755"/>
         </w:trPr>
         <w:tc>
           <w:tcPr>
+            <w:tcW w:w="2395" w:type="dxa"/>
+            <w:shd w:val="clear" w:color="auto" w:fill="EAF1DD" w:themeFill="accent3" w:themeFillTint="33"/>
+            <w:tcMar/>
+            <w:vAlign w:val="top"/>
+          </w:tcPr>
+          <w:p>
+            <w:pPr>
+              <w:spacing w:before="0" w:after="200" w:line="240" w:lineRule="auto"/>
+              <w:jc w:val="left"/>
+              <w:rPr>
+                <w:rFonts w:ascii="Times New Roman" w:hAnsi="Times New Roman" w:eastAsia="Times New Roman" w:cs="Times New Roman"/>
+                <w:noProof w:val="0"/>
+                <w:sz w:val="24"/>
+                <w:szCs w:val="24"/>
+                <w:lang w:val="en-US"/>
+              </w:rPr>
+            </w:pPr>
+            <w:r>
+              <w:rPr>
+                <w:rFonts w:ascii="Times New Roman" w:hAnsi="Times New Roman" w:eastAsia="Times New Roman" w:cs="Times New Roman"/>
+                <w:noProof w:val="0"/>
+                <w:sz w:val="24"/>
+                <w:szCs w:val="24"/>
+                <w:lang w:val="en-US"/>
+              </w:rPr>
+              <w:t>Feature :</w:t>
+            </w:r>
+            <w:r>
+              <w:rPr>
+                <w:rFonts w:ascii="Times New Roman" w:hAnsi="Times New Roman" w:eastAsia="Times New Roman" w:cs="Times New Roman"/>
+                <w:noProof w:val="0"/>
+                <w:sz w:val="24"/>
+                <w:szCs w:val="24"/>
+                <w:lang w:val="en-US"/>
+              </w:rPr>
+              <w:t xml:space="preserve"> Zombie Attacks</w:t>
+            </w:r>
+          </w:p>
+        </w:tc>
+        <w:tc>
+          <w:tcPr>
             <w:tcW w:w="2394" w:type="dxa"/>
-            <w:tcBorders/>
-            <w:shd w:color="auto" w:fill="EAF1DD" w:themeFill="accent3" w:themeFillTint="33" w:val="clear"/>
-            <w:vAlign w:val="center"/>
-          </w:tcPr>
-          <w:p>
-            <w:pPr>
-              <w:pStyle w:val="Normal"/>
-              <w:spacing w:lineRule="auto" w:line="240" w:before="0" w:after="0"/>
-              <w:rPr>
-                <w:rFonts w:ascii="Times New Roman" w:hAnsi="Times New Roman" w:cs="Times New Roman"/>
-                <w:sz w:val="24"/>
-                <w:szCs w:val="24"/>
-              </w:rPr>
-            </w:pPr>
-            <w:r>
-              <w:rPr>
-                <w:rFonts w:cs="Times New Roman" w:ascii="Times New Roman" w:hAnsi="Times New Roman"/>
-                <w:sz w:val="24"/>
-                <w:szCs w:val="24"/>
-              </w:rPr>
-              <w:t>Feature : Zombie Attacks</w:t>
+            <w:shd w:val="clear" w:color="auto" w:fill="EAF1DD" w:themeFill="accent3" w:themeFillTint="33"/>
+            <w:tcMar/>
+            <w:vAlign w:val="bottom"/>
+          </w:tcPr>
+          <w:p>
+            <w:pPr>
+              <w:spacing w:before="0" w:after="200" w:line="240" w:lineRule="auto"/>
+              <w:jc w:val="left"/>
+              <w:rPr>
+                <w:rFonts w:ascii="Times New Roman" w:hAnsi="Times New Roman" w:eastAsia="Times New Roman" w:cs="Times New Roman"/>
+                <w:noProof w:val="0"/>
+                <w:sz w:val="24"/>
+                <w:szCs w:val="24"/>
+                <w:lang w:val="en-US"/>
+              </w:rPr>
+            </w:pPr>
+            <w:r>
+              <w:rPr>
+                <w:rFonts w:ascii="Times New Roman" w:hAnsi="Times New Roman" w:eastAsia="Times New Roman" w:cs="Times New Roman"/>
+                <w:noProof w:val="0"/>
+                <w:sz w:val="24"/>
+                <w:szCs w:val="24"/>
+                <w:lang w:val="en-US"/>
+              </w:rPr>
+              <w:t>4</w:t>
+            </w:r>
+            <w:r>
+              <w:rPr>
+                <w:rFonts w:ascii="Times New Roman" w:hAnsi="Times New Roman" w:eastAsia="Times New Roman" w:cs="Times New Roman"/>
+                <w:noProof w:val="0"/>
+                <w:sz w:val="24"/>
+                <w:szCs w:val="24"/>
+                <w:vertAlign w:val="superscript"/>
+                <w:lang w:val="en-US"/>
+              </w:rPr>
+              <w:t>th</w:t>
+            </w:r>
+            <w:r>
+              <w:rPr>
+                <w:rFonts w:ascii="Times New Roman" w:hAnsi="Times New Roman" w:eastAsia="Times New Roman" w:cs="Times New Roman"/>
+                <w:noProof w:val="0"/>
+                <w:sz w:val="24"/>
+                <w:szCs w:val="24"/>
+                <w:lang w:val="en-US"/>
+              </w:rPr>
+              <w:t xml:space="preserve"> May 2020</w:t>
             </w:r>
           </w:p>
         </w:tc>
         <w:tc>
           <w:tcPr>
             <w:tcW w:w="2394" w:type="dxa"/>
-            <w:tcBorders/>
-            <w:shd w:color="auto" w:fill="EAF1DD" w:themeFill="accent3" w:themeFillTint="33" w:val="clear"/>
-            <w:vAlign w:val="center"/>
-          </w:tcPr>
-          <w:p>
-            <w:pPr>
-              <w:pStyle w:val="Normal"/>
-              <w:spacing w:lineRule="auto" w:line="240" w:before="0" w:after="0"/>
-              <w:rPr>
-                <w:rFonts w:ascii="Times New Roman" w:hAnsi="Times New Roman" w:cs="Times New Roman"/>
-                <w:sz w:val="24"/>
-                <w:szCs w:val="24"/>
-              </w:rPr>
-            </w:pPr>
-            <w:r>
-              <w:rPr>
-                <w:rFonts w:cs="Times New Roman" w:ascii="Times New Roman" w:hAnsi="Times New Roman"/>
-                <w:sz w:val="24"/>
-                <w:szCs w:val="24"/>
-              </w:rPr>
-              <w:t>4</w:t>
-            </w:r>
-            <w:r>
-              <w:rPr>
-                <w:rFonts w:cs="Times New Roman" w:ascii="Times New Roman" w:hAnsi="Times New Roman"/>
-                <w:sz w:val="24"/>
-                <w:szCs w:val="24"/>
-                <w:vertAlign w:val="superscript"/>
-              </w:rPr>
-              <w:t>th</w:t>
-            </w:r>
-            <w:r>
-              <w:rPr>
-                <w:rFonts w:cs="Times New Roman" w:ascii="Times New Roman" w:hAnsi="Times New Roman"/>
-                <w:sz w:val="24"/>
-                <w:szCs w:val="24"/>
-              </w:rPr>
-              <w:t xml:space="preserve"> May 2020</w:t>
+            <w:shd w:val="clear" w:color="auto" w:fill="EAF1DD" w:themeFill="accent3" w:themeFillTint="33"/>
+            <w:tcMar/>
+            <w:vAlign w:val="bottom"/>
+          </w:tcPr>
+          <w:p>
+            <w:pPr>
+              <w:spacing w:before="0" w:after="200" w:line="240" w:lineRule="auto"/>
+              <w:jc w:val="left"/>
+              <w:rPr>
+                <w:rFonts w:ascii="Times New Roman" w:hAnsi="Times New Roman" w:eastAsia="Times New Roman" w:cs="Times New Roman"/>
+                <w:noProof w:val="0"/>
+                <w:sz w:val="24"/>
+                <w:szCs w:val="24"/>
+                <w:lang w:val="en-US"/>
+              </w:rPr>
+            </w:pPr>
+            <w:r>
+              <w:rPr>
+                <w:rFonts w:ascii="Times New Roman" w:hAnsi="Times New Roman" w:eastAsia="Times New Roman" w:cs="Times New Roman"/>
+                <w:noProof w:val="0"/>
+                <w:sz w:val="24"/>
+                <w:szCs w:val="24"/>
+                <w:lang w:val="en-US"/>
+              </w:rPr>
+              <w:t>Nguyen</w:t>
             </w:r>
           </w:p>
         </w:tc>
         <w:tc>
           <w:tcPr>
             <w:tcW w:w="2394" w:type="dxa"/>
-            <w:tcBorders/>
-            <w:shd w:color="auto" w:fill="EAF1DD" w:themeFill="accent3" w:themeFillTint="33" w:val="clear"/>
-            <w:vAlign w:val="center"/>
-          </w:tcPr>
-          <w:p>
-            <w:pPr>
-              <w:pStyle w:val="Normal"/>
-              <w:spacing w:lineRule="auto" w:line="240" w:before="0" w:after="0"/>
-              <w:rPr>
-                <w:rFonts w:ascii="Times New Roman" w:hAnsi="Times New Roman" w:cs="Times New Roman"/>
-                <w:sz w:val="24"/>
-                <w:szCs w:val="24"/>
-              </w:rPr>
-            </w:pPr>
-            <w:r>
-              <w:rPr>
-                <w:rFonts w:cs="Times New Roman" w:ascii="Times New Roman" w:hAnsi="Times New Roman"/>
-                <w:sz w:val="24"/>
-                <w:szCs w:val="24"/>
-              </w:rPr>
-              <w:t>Nguyen</w:t>
-            </w:r>
-          </w:p>
-        </w:tc>
-        <w:tc>
-          <w:tcPr>
-            <w:tcW w:w="2394" w:type="dxa"/>
-            <w:tcBorders/>
-            <w:shd w:color="auto" w:fill="EAF1DD" w:themeFill="accent3" w:themeFillTint="33" w:val="clear"/>
-            <w:vAlign w:val="center"/>
-          </w:tcPr>
-          <w:p>
-            <w:pPr>
-              <w:pStyle w:val="Normal"/>
-              <w:spacing w:lineRule="auto" w:line="240" w:before="0" w:after="0"/>
-              <w:rPr>
-                <w:rFonts w:ascii="Times New Roman" w:hAnsi="Times New Roman" w:cs="Times New Roman"/>
-                <w:sz w:val="24"/>
-                <w:szCs w:val="24"/>
-              </w:rPr>
-            </w:pPr>
-            <w:r>
-              <w:rPr>
-                <w:rFonts w:cs="Times New Roman" w:ascii="Times New Roman" w:hAnsi="Times New Roman"/>
-                <w:sz w:val="24"/>
-                <w:szCs w:val="24"/>
+            <w:shd w:val="clear" w:color="auto" w:fill="EAF1DD" w:themeFill="accent3" w:themeFillTint="33"/>
+            <w:tcMar/>
+            <w:vAlign w:val="bottom"/>
+          </w:tcPr>
+          <w:p>
+            <w:pPr>
+              <w:spacing w:before="0" w:after="200" w:line="240" w:lineRule="auto"/>
+              <w:jc w:val="left"/>
+              <w:rPr>
+                <w:rFonts w:ascii="Times New Roman" w:hAnsi="Times New Roman" w:eastAsia="Times New Roman" w:cs="Times New Roman"/>
+                <w:noProof w:val="0"/>
+                <w:sz w:val="24"/>
+                <w:szCs w:val="24"/>
+                <w:lang w:val="en-US"/>
+              </w:rPr>
+            </w:pPr>
+            <w:r>
+              <w:rPr>
+                <w:rFonts w:ascii="Times New Roman" w:hAnsi="Times New Roman" w:eastAsia="Times New Roman" w:cs="Times New Roman"/>
+                <w:noProof w:val="0"/>
+                <w:sz w:val="24"/>
+                <w:szCs w:val="24"/>
+                <w:lang w:val="en-US"/>
               </w:rPr>
               <w:t>Nguyen</w:t>
             </w:r>
@@ -634,128 +619,152 @@
       </w:tr>
       <w:tr>
         <w:trPr>
-          <w:trHeight w:val="710" w:hRule="atLeast"/>
+          <w:trHeight w:val="755"/>
         </w:trPr>
         <w:tc>
           <w:tcPr>
+            <w:tcW w:w="2395" w:type="dxa"/>
+            <w:shd w:val="clear" w:color="auto" w:fill="EAF1DD" w:themeFill="accent3" w:themeFillTint="33"/>
+            <w:tcMar/>
+            <w:vAlign w:val="top"/>
+          </w:tcPr>
+          <w:p>
+            <w:pPr>
+              <w:pStyle w:val="Normal"/>
+              <w:spacing w:line="240" w:lineRule="auto"/>
+              <w:jc w:val="left"/>
+            </w:pPr>
+            <w:r>
+              <w:rPr>
+                <w:rFonts w:ascii="Times New Roman" w:hAnsi="Times New Roman" w:eastAsia="Times New Roman" w:cs="Times New Roman"/>
+                <w:noProof w:val="0"/>
+                <w:sz w:val="24"/>
+                <w:szCs w:val="24"/>
+                <w:lang w:val="en-US"/>
+              </w:rPr>
+              <w:t>Feature :</w:t>
+            </w:r>
+            <w:r>
+              <w:rPr>
+                <w:rFonts w:ascii="Times New Roman" w:hAnsi="Times New Roman" w:eastAsia="Times New Roman" w:cs="Times New Roman"/>
+                <w:noProof w:val="0"/>
+                <w:sz w:val="24"/>
+                <w:szCs w:val="24"/>
+                <w:lang w:val="en-US"/>
+              </w:rPr>
+              <w:t xml:space="preserve"> Beating up Zombies</w:t>
+            </w:r>
+          </w:p>
+        </w:tc>
+        <w:tc>
+          <w:tcPr>
             <w:tcW w:w="2394" w:type="dxa"/>
-            <w:tcBorders/>
-            <w:shd w:color="auto" w:fill="EAF1DD" w:themeFill="accent3" w:themeFillTint="33" w:val="clear"/>
-            <w:vAlign w:val="center"/>
-          </w:tcPr>
-          <w:p>
-            <w:pPr>
-              <w:pStyle w:val="Normal"/>
-              <w:spacing w:lineRule="auto" w:line="240" w:before="0" w:after="0"/>
-              <w:rPr>
-                <w:rFonts w:ascii="Times New Roman" w:hAnsi="Times New Roman" w:cs="Times New Roman"/>
-                <w:sz w:val="24"/>
-                <w:szCs w:val="24"/>
-              </w:rPr>
-            </w:pPr>
-            <w:r>
-              <w:rPr>
-                <w:rFonts w:cs="Times New Roman" w:ascii="Times New Roman" w:hAnsi="Times New Roman"/>
-                <w:sz w:val="24"/>
-                <w:szCs w:val="24"/>
-              </w:rPr>
-              <w:t xml:space="preserve">Feature : Beating up Zombies </w:t>
+            <w:shd w:val="clear" w:color="auto" w:fill="EAF1DD" w:themeFill="accent3" w:themeFillTint="33"/>
+            <w:tcMar/>
+            <w:vAlign w:val="bottom"/>
+          </w:tcPr>
+          <w:p>
+            <w:pPr>
+              <w:spacing w:before="0" w:after="200" w:line="240" w:lineRule="auto"/>
+              <w:jc w:val="left"/>
+              <w:rPr>
+                <w:rFonts w:ascii="Times New Roman" w:hAnsi="Times New Roman" w:eastAsia="Times New Roman" w:cs="Times New Roman"/>
+                <w:noProof w:val="0"/>
+                <w:sz w:val="24"/>
+                <w:szCs w:val="24"/>
+                <w:lang w:val="en-US"/>
+              </w:rPr>
+            </w:pPr>
+            <w:r>
+              <w:rPr>
+                <w:rFonts w:ascii="Times New Roman" w:hAnsi="Times New Roman" w:eastAsia="Times New Roman" w:cs="Times New Roman"/>
+                <w:noProof w:val="0"/>
+                <w:sz w:val="24"/>
+                <w:szCs w:val="24"/>
+                <w:lang w:val="en-US"/>
+              </w:rPr>
+              <w:t>4</w:t>
+            </w:r>
+            <w:r>
+              <w:rPr>
+                <w:rFonts w:ascii="Times New Roman" w:hAnsi="Times New Roman" w:eastAsia="Times New Roman" w:cs="Times New Roman"/>
+                <w:noProof w:val="0"/>
+                <w:sz w:val="24"/>
+                <w:szCs w:val="24"/>
+                <w:vertAlign w:val="superscript"/>
+                <w:lang w:val="en-US"/>
+              </w:rPr>
+              <w:t>th</w:t>
+            </w:r>
+            <w:r>
+              <w:rPr>
+                <w:rFonts w:ascii="Times New Roman" w:hAnsi="Times New Roman" w:eastAsia="Times New Roman" w:cs="Times New Roman"/>
+                <w:noProof w:val="0"/>
+                <w:sz w:val="24"/>
+                <w:szCs w:val="24"/>
+                <w:lang w:val="en-US"/>
+              </w:rPr>
+              <w:t xml:space="preserve"> May 2020</w:t>
             </w:r>
           </w:p>
         </w:tc>
         <w:tc>
           <w:tcPr>
             <w:tcW w:w="2394" w:type="dxa"/>
-            <w:tcBorders/>
-            <w:shd w:color="auto" w:fill="EAF1DD" w:themeFill="accent3" w:themeFillTint="33" w:val="clear"/>
-            <w:vAlign w:val="center"/>
-          </w:tcPr>
-          <w:p>
-            <w:pPr>
-              <w:pStyle w:val="Normal"/>
-              <w:spacing w:lineRule="auto" w:line="240" w:before="0" w:after="0"/>
-              <w:rPr>
-                <w:rFonts w:ascii="Times New Roman" w:hAnsi="Times New Roman" w:cs="Times New Roman"/>
-                <w:sz w:val="24"/>
-                <w:szCs w:val="24"/>
-              </w:rPr>
-            </w:pPr>
-            <w:r>
-              <w:rPr>
-                <w:rFonts w:cs="Times New Roman" w:ascii="Times New Roman" w:hAnsi="Times New Roman"/>
-                <w:sz w:val="24"/>
-                <w:szCs w:val="24"/>
-              </w:rPr>
-              <w:t>4</w:t>
-            </w:r>
-            <w:r>
-              <w:rPr>
-                <w:rFonts w:cs="Times New Roman" w:ascii="Times New Roman" w:hAnsi="Times New Roman"/>
-                <w:sz w:val="24"/>
-                <w:szCs w:val="24"/>
-                <w:vertAlign w:val="superscript"/>
-              </w:rPr>
-              <w:t>th</w:t>
-            </w:r>
-            <w:r>
-              <w:rPr>
-                <w:rFonts w:cs="Times New Roman" w:ascii="Times New Roman" w:hAnsi="Times New Roman"/>
-                <w:sz w:val="24"/>
-                <w:szCs w:val="24"/>
-              </w:rPr>
-              <w:t xml:space="preserve"> May 2020</w:t>
+            <w:shd w:val="clear" w:color="auto" w:fill="EAF1DD" w:themeFill="accent3" w:themeFillTint="33"/>
+            <w:tcMar/>
+            <w:vAlign w:val="bottom"/>
+          </w:tcPr>
+          <w:p>
+            <w:pPr>
+              <w:spacing w:before="0" w:after="200" w:line="240" w:lineRule="auto"/>
+              <w:jc w:val="left"/>
+              <w:rPr>
+                <w:rFonts w:ascii="Times New Roman" w:hAnsi="Times New Roman" w:eastAsia="Times New Roman" w:cs="Times New Roman"/>
+                <w:noProof w:val="0"/>
+                <w:sz w:val="24"/>
+                <w:szCs w:val="24"/>
+                <w:lang w:val="en-US"/>
+              </w:rPr>
+            </w:pPr>
+            <w:r>
+              <w:rPr>
+                <w:rFonts w:ascii="Times New Roman" w:hAnsi="Times New Roman" w:eastAsia="Times New Roman" w:cs="Times New Roman"/>
+                <w:noProof w:val="0"/>
+                <w:sz w:val="24"/>
+                <w:szCs w:val="24"/>
+                <w:lang w:val="en-US"/>
+              </w:rPr>
+              <w:t>Nguyen</w:t>
             </w:r>
           </w:p>
         </w:tc>
         <w:tc>
           <w:tcPr>
             <w:tcW w:w="2394" w:type="dxa"/>
-            <w:tcBorders/>
-            <w:shd w:color="auto" w:fill="EAF1DD" w:themeFill="accent3" w:themeFillTint="33" w:val="clear"/>
-            <w:vAlign w:val="center"/>
-          </w:tcPr>
-          <w:p>
-            <w:pPr>
-              <w:pStyle w:val="Normal"/>
-              <w:spacing w:lineRule="auto" w:line="240" w:before="0" w:after="0"/>
-              <w:rPr>
-                <w:rFonts w:ascii="Times New Roman" w:hAnsi="Times New Roman" w:cs="Times New Roman"/>
-                <w:sz w:val="24"/>
-                <w:szCs w:val="24"/>
-              </w:rPr>
-            </w:pPr>
-            <w:r>
-              <w:rPr>
-                <w:rFonts w:cs="Times New Roman" w:ascii="Times New Roman" w:hAnsi="Times New Roman"/>
-                <w:sz w:val="24"/>
-                <w:szCs w:val="24"/>
-              </w:rPr>
-              <w:t>Nguyen</w:t>
-            </w:r>
-          </w:p>
-        </w:tc>
-        <w:tc>
-          <w:tcPr>
-            <w:tcW w:w="2394" w:type="dxa"/>
-            <w:tcBorders/>
-            <w:shd w:color="auto" w:fill="EAF1DD" w:themeFill="accent3" w:themeFillTint="33" w:val="clear"/>
-            <w:vAlign w:val="center"/>
-          </w:tcPr>
-          <w:p>
-            <w:pPr>
-              <w:pStyle w:val="Normal"/>
-              <w:spacing w:lineRule="auto" w:line="240" w:before="0" w:after="0"/>
-              <w:rPr>
-                <w:rFonts w:ascii="Times New Roman" w:hAnsi="Times New Roman" w:cs="Times New Roman"/>
-                <w:sz w:val="24"/>
-                <w:szCs w:val="24"/>
-              </w:rPr>
-            </w:pPr>
-            <w:r>
-              <w:rPr>
-                <w:rFonts w:cs="Times New Roman" w:ascii="Times New Roman" w:hAnsi="Times New Roman"/>
-                <w:sz w:val="24"/>
-                <w:szCs w:val="24"/>
+            <w:shd w:val="clear" w:color="auto" w:fill="EAF1DD" w:themeFill="accent3" w:themeFillTint="33"/>
+            <w:tcMar/>
+            <w:vAlign w:val="bottom"/>
+          </w:tcPr>
+          <w:p>
+            <w:pPr>
+              <w:spacing w:before="0" w:after="200" w:line="240" w:lineRule="auto"/>
+              <w:jc w:val="left"/>
+              <w:rPr>
+                <w:rFonts w:ascii="Times New Roman" w:hAnsi="Times New Roman" w:eastAsia="Times New Roman" w:cs="Times New Roman"/>
+                <w:noProof w:val="0"/>
+                <w:sz w:val="24"/>
+                <w:szCs w:val="24"/>
+                <w:lang w:val="en-US"/>
+              </w:rPr>
+            </w:pPr>
+            <w:r>
+              <w:rPr>
+                <w:rFonts w:ascii="Times New Roman" w:hAnsi="Times New Roman" w:eastAsia="Times New Roman" w:cs="Times New Roman"/>
+                <w:noProof w:val="0"/>
+                <w:sz w:val="24"/>
+                <w:szCs w:val="24"/>
+                <w:lang w:val="en-US"/>
               </w:rPr>
               <w:t>Nguyen</w:t>
             </w:r>
@@ -764,128 +773,158 @@
       </w:tr>
       <w:tr>
         <w:trPr>
-          <w:trHeight w:val="710" w:hRule="atLeast"/>
+          <w:trHeight w:val="755"/>
         </w:trPr>
         <w:tc>
           <w:tcPr>
+            <w:tcW w:w="2395" w:type="dxa"/>
+            <w:shd w:val="clear" w:color="auto" w:fill="EAF1DD" w:themeFill="accent3" w:themeFillTint="33"/>
+            <w:tcMar/>
+            <w:vAlign w:val="top"/>
+          </w:tcPr>
+          <w:p>
+            <w:pPr>
+              <w:spacing w:before="0" w:after="200" w:line="240" w:lineRule="auto"/>
+              <w:jc w:val="left"/>
+              <w:rPr>
+                <w:rFonts w:ascii="Times New Roman" w:hAnsi="Times New Roman" w:eastAsia="Times New Roman" w:cs="Times New Roman"/>
+                <w:noProof w:val="0"/>
+                <w:sz w:val="24"/>
+                <w:szCs w:val="24"/>
+                <w:lang w:val="en-US"/>
+              </w:rPr>
+            </w:pPr>
+            <w:r>
+              <w:rPr>
+                <w:rFonts w:ascii="Times New Roman" w:hAnsi="Times New Roman" w:eastAsia="Times New Roman" w:cs="Times New Roman"/>
+                <w:noProof w:val="0"/>
+                <w:sz w:val="24"/>
+                <w:szCs w:val="24"/>
+                <w:lang w:val="en-US"/>
+              </w:rPr>
+              <w:t>Feature :</w:t>
+            </w:r>
+            <w:r>
+              <w:rPr>
+                <w:rFonts w:ascii="Times New Roman" w:hAnsi="Times New Roman" w:eastAsia="Times New Roman" w:cs="Times New Roman"/>
+                <w:noProof w:val="0"/>
+                <w:sz w:val="24"/>
+                <w:szCs w:val="24"/>
+                <w:lang w:val="en-US"/>
+              </w:rPr>
+              <w:t xml:space="preserve"> Crafting weapons</w:t>
+            </w:r>
+          </w:p>
+        </w:tc>
+        <w:tc>
+          <w:tcPr>
             <w:tcW w:w="2394" w:type="dxa"/>
-            <w:tcBorders/>
-            <w:shd w:color="auto" w:fill="EAF1DD" w:themeFill="accent3" w:themeFillTint="33" w:val="clear"/>
-            <w:vAlign w:val="center"/>
-          </w:tcPr>
-          <w:p>
-            <w:pPr>
-              <w:pStyle w:val="Normal"/>
-              <w:spacing w:lineRule="auto" w:line="240" w:before="0" w:after="0"/>
-              <w:rPr>
-                <w:rFonts w:ascii="Times New Roman" w:hAnsi="Times New Roman" w:cs="Times New Roman"/>
-                <w:sz w:val="24"/>
-                <w:szCs w:val="24"/>
-              </w:rPr>
-            </w:pPr>
-            <w:r>
-              <w:rPr>
-                <w:rFonts w:cs="Times New Roman" w:ascii="Times New Roman" w:hAnsi="Times New Roman"/>
-                <w:sz w:val="24"/>
-                <w:szCs w:val="24"/>
-              </w:rPr>
-              <w:t>Feature : Crafting weapons</w:t>
+            <w:shd w:val="clear" w:color="auto" w:fill="EAF1DD" w:themeFill="accent3" w:themeFillTint="33"/>
+            <w:tcMar/>
+            <w:vAlign w:val="bottom"/>
+          </w:tcPr>
+          <w:p>
+            <w:pPr>
+              <w:spacing w:before="0" w:after="200" w:line="240" w:lineRule="auto"/>
+              <w:jc w:val="left"/>
+              <w:rPr>
+                <w:rFonts w:ascii="Times New Roman" w:hAnsi="Times New Roman" w:eastAsia="Times New Roman" w:cs="Times New Roman"/>
+                <w:noProof w:val="0"/>
+                <w:sz w:val="24"/>
+                <w:szCs w:val="24"/>
+                <w:lang w:val="en-US"/>
+              </w:rPr>
+            </w:pPr>
+            <w:r>
+              <w:rPr>
+                <w:rFonts w:ascii="Times New Roman" w:hAnsi="Times New Roman" w:eastAsia="Times New Roman" w:cs="Times New Roman"/>
+                <w:noProof w:val="0"/>
+                <w:sz w:val="24"/>
+                <w:szCs w:val="24"/>
+                <w:lang w:val="en-US"/>
+              </w:rPr>
+              <w:t>4</w:t>
+            </w:r>
+            <w:r>
+              <w:rPr>
+                <w:rFonts w:ascii="Times New Roman" w:hAnsi="Times New Roman" w:eastAsia="Times New Roman" w:cs="Times New Roman"/>
+                <w:noProof w:val="0"/>
+                <w:sz w:val="24"/>
+                <w:szCs w:val="24"/>
+                <w:vertAlign w:val="superscript"/>
+                <w:lang w:val="en-US"/>
+              </w:rPr>
+              <w:t>th</w:t>
+            </w:r>
+            <w:r>
+              <w:rPr>
+                <w:rFonts w:ascii="Times New Roman" w:hAnsi="Times New Roman" w:eastAsia="Times New Roman" w:cs="Times New Roman"/>
+                <w:noProof w:val="0"/>
+                <w:sz w:val="24"/>
+                <w:szCs w:val="24"/>
+                <w:lang w:val="en-US"/>
+              </w:rPr>
+              <w:t xml:space="preserve"> May 2020</w:t>
             </w:r>
           </w:p>
         </w:tc>
         <w:tc>
           <w:tcPr>
             <w:tcW w:w="2394" w:type="dxa"/>
-            <w:tcBorders/>
-            <w:shd w:color="auto" w:fill="EAF1DD" w:themeFill="accent3" w:themeFillTint="33" w:val="clear"/>
-            <w:vAlign w:val="center"/>
-          </w:tcPr>
-          <w:p>
-            <w:pPr>
-              <w:pStyle w:val="Normal"/>
-              <w:spacing w:lineRule="auto" w:line="240" w:before="0" w:after="0"/>
-              <w:rPr>
-                <w:rFonts w:ascii="Times New Roman" w:hAnsi="Times New Roman" w:cs="Times New Roman"/>
-                <w:sz w:val="24"/>
-                <w:szCs w:val="24"/>
-              </w:rPr>
-            </w:pPr>
-            <w:r>
-              <w:rPr>
-                <w:rFonts w:cs="Times New Roman" w:ascii="Times New Roman" w:hAnsi="Times New Roman"/>
-                <w:sz w:val="24"/>
-                <w:szCs w:val="24"/>
-              </w:rPr>
-              <w:t>4</w:t>
-            </w:r>
-            <w:r>
-              <w:rPr>
-                <w:rFonts w:cs="Times New Roman" w:ascii="Times New Roman" w:hAnsi="Times New Roman"/>
-                <w:sz w:val="24"/>
-                <w:szCs w:val="24"/>
-                <w:vertAlign w:val="superscript"/>
-              </w:rPr>
-              <w:t>th</w:t>
-            </w:r>
-            <w:r>
-              <w:rPr>
-                <w:rFonts w:cs="Times New Roman" w:ascii="Times New Roman" w:hAnsi="Times New Roman"/>
-                <w:sz w:val="24"/>
-                <w:szCs w:val="24"/>
-              </w:rPr>
-              <w:t xml:space="preserve"> May 2020</w:t>
+            <w:shd w:val="clear" w:color="auto" w:fill="EAF1DD" w:themeFill="accent3" w:themeFillTint="33"/>
+            <w:tcMar/>
+            <w:vAlign w:val="bottom"/>
+          </w:tcPr>
+          <w:p>
+            <w:pPr>
+              <w:spacing w:before="0" w:after="200" w:line="240" w:lineRule="auto"/>
+              <w:jc w:val="left"/>
+              <w:rPr>
+                <w:rFonts w:ascii="Times New Roman" w:hAnsi="Times New Roman" w:eastAsia="Times New Roman" w:cs="Times New Roman"/>
+                <w:noProof w:val="0"/>
+                <w:sz w:val="24"/>
+                <w:szCs w:val="24"/>
+                <w:lang w:val="en-US"/>
+              </w:rPr>
+            </w:pPr>
+            <w:r>
+              <w:rPr>
+                <w:rFonts w:ascii="Times New Roman" w:hAnsi="Times New Roman" w:eastAsia="Times New Roman" w:cs="Times New Roman"/>
+                <w:noProof w:val="0"/>
+                <w:sz w:val="24"/>
+                <w:szCs w:val="24"/>
+                <w:lang w:val="en-US"/>
+              </w:rPr>
+              <w:t>Dilshan</w:t>
             </w:r>
           </w:p>
         </w:tc>
         <w:tc>
           <w:tcPr>
             <w:tcW w:w="2394" w:type="dxa"/>
-            <w:tcBorders/>
-            <w:shd w:color="auto" w:fill="EAF1DD" w:themeFill="accent3" w:themeFillTint="33" w:val="clear"/>
-            <w:vAlign w:val="center"/>
-          </w:tcPr>
-          <w:p>
-            <w:pPr>
-              <w:pStyle w:val="Normal"/>
-              <w:spacing w:lineRule="auto" w:line="240" w:before="0" w:after="0"/>
-              <w:rPr>
-                <w:rFonts w:ascii="Times New Roman" w:hAnsi="Times New Roman" w:cs="Times New Roman"/>
-                <w:sz w:val="24"/>
-                <w:szCs w:val="24"/>
-              </w:rPr>
-            </w:pPr>
-            <w:r>
-              <w:rPr>
-                <w:rFonts w:cs="Times New Roman" w:ascii="Times New Roman" w:hAnsi="Times New Roman"/>
-                <w:sz w:val="24"/>
-                <w:szCs w:val="24"/>
-              </w:rPr>
-              <w:t>Dilshan</w:t>
-            </w:r>
-          </w:p>
-        </w:tc>
-        <w:tc>
-          <w:tcPr>
-            <w:tcW w:w="2394" w:type="dxa"/>
-            <w:tcBorders/>
-            <w:shd w:color="auto" w:fill="EAF1DD" w:themeFill="accent3" w:themeFillTint="33" w:val="clear"/>
-            <w:vAlign w:val="center"/>
-          </w:tcPr>
-          <w:p>
-            <w:pPr>
-              <w:pStyle w:val="Normal"/>
-              <w:spacing w:lineRule="auto" w:line="240" w:before="0" w:after="0"/>
-              <w:rPr>
-                <w:rFonts w:ascii="Times New Roman" w:hAnsi="Times New Roman" w:cs="Times New Roman"/>
-                <w:sz w:val="24"/>
-                <w:szCs w:val="24"/>
-              </w:rPr>
-            </w:pPr>
-            <w:r>
-              <w:rPr>
-                <w:rFonts w:cs="Times New Roman" w:ascii="Times New Roman" w:hAnsi="Times New Roman"/>
-                <w:sz w:val="24"/>
-                <w:szCs w:val="24"/>
+            <w:shd w:val="clear" w:color="auto" w:fill="EAF1DD" w:themeFill="accent3" w:themeFillTint="33"/>
+            <w:tcMar/>
+            <w:vAlign w:val="bottom"/>
+          </w:tcPr>
+          <w:p>
+            <w:pPr>
+              <w:spacing w:before="0" w:after="200" w:line="240" w:lineRule="auto"/>
+              <w:jc w:val="left"/>
+              <w:rPr>
+                <w:rFonts w:ascii="Times New Roman" w:hAnsi="Times New Roman" w:eastAsia="Times New Roman" w:cs="Times New Roman"/>
+                <w:noProof w:val="0"/>
+                <w:sz w:val="24"/>
+                <w:szCs w:val="24"/>
+                <w:lang w:val="en-US"/>
+              </w:rPr>
+            </w:pPr>
+            <w:r>
+              <w:rPr>
+                <w:rFonts w:ascii="Times New Roman" w:hAnsi="Times New Roman" w:eastAsia="Times New Roman" w:cs="Times New Roman"/>
+                <w:noProof w:val="0"/>
+                <w:sz w:val="24"/>
+                <w:szCs w:val="24"/>
+                <w:lang w:val="en-US"/>
               </w:rPr>
               <w:t>Dilshan</w:t>
             </w:r>
@@ -894,319 +933,487 @@
       </w:tr>
       <w:tr>
         <w:trPr>
-          <w:trHeight w:val="710" w:hRule="atLeast"/>
+          <w:trHeight w:val="755"/>
         </w:trPr>
         <w:tc>
           <w:tcPr>
+            <w:tcW w:w="2395" w:type="dxa"/>
+            <w:shd w:val="clear" w:color="auto" w:fill="EAF1DD" w:themeFill="accent3" w:themeFillTint="33"/>
+            <w:tcMar/>
+            <w:vAlign w:val="center"/>
+          </w:tcPr>
+          <w:p>
+            <w:pPr>
+              <w:spacing w:after="0" w:line="240" w:lineRule="auto"/>
+              <w:rPr>
+                <w:rFonts w:ascii="Times New Roman" w:hAnsi="Times New Roman" w:cs="Times New Roman"/>
+                <w:sz w:val="24"/>
+                <w:szCs w:val="24"/>
+              </w:rPr>
+            </w:pPr>
+            <w:r>
+              <w:rPr>
+                <w:rFonts w:ascii="Times New Roman" w:hAnsi="Times New Roman" w:cs="Times New Roman"/>
+                <w:sz w:val="24"/>
+                <w:szCs w:val="24"/>
+              </w:rPr>
+              <w:t xml:space="preserve">Feature : </w:t>
+            </w:r>
+            <w:r>
+              <w:rPr>
+                <w:rFonts w:ascii="Times New Roman" w:hAnsi="Times New Roman" w:cs="Times New Roman"/>
+                <w:sz w:val="24"/>
+                <w:szCs w:val="24"/>
+              </w:rPr>
+              <w:t>Rising from the dead</w:t>
+            </w:r>
+          </w:p>
+        </w:tc>
+        <w:tc>
+          <w:tcPr>
             <w:tcW w:w="2394" w:type="dxa"/>
-            <w:tcBorders/>
-            <w:shd w:color="auto" w:fill="EAF1DD" w:themeFill="accent3" w:themeFillTint="33" w:val="clear"/>
+            <w:shd w:val="clear" w:color="auto" w:fill="EAF1DD" w:themeFill="accent3" w:themeFillTint="33"/>
+            <w:tcMar/>
             <w:vAlign w:val="center"/>
           </w:tcPr>
           <w:p>
             <w:pPr>
-              <w:pStyle w:val="Normal"/>
-              <w:spacing w:lineRule="auto" w:line="240" w:before="0" w:after="0"/>
-              <w:rPr>
-                <w:rFonts w:ascii="Times New Roman" w:hAnsi="Times New Roman" w:cs="Times New Roman"/>
-                <w:sz w:val="24"/>
-                <w:szCs w:val="24"/>
-              </w:rPr>
-            </w:pPr>
-            <w:r>
-              <w:rPr>
-                <w:rFonts w:cs="Times New Roman" w:ascii="Times New Roman" w:hAnsi="Times New Roman"/>
-                <w:sz w:val="24"/>
-                <w:szCs w:val="24"/>
-              </w:rPr>
-              <w:t>UML Class diagram</w:t>
+              <w:spacing w:after="0" w:line="240" w:lineRule="auto"/>
+              <w:rPr>
+                <w:rFonts w:ascii="Times New Roman" w:hAnsi="Times New Roman" w:cs="Times New Roman"/>
+                <w:sz w:val="24"/>
+                <w:szCs w:val="24"/>
+              </w:rPr>
+            </w:pPr>
+            <w:r>
+              <w:rPr>
+                <w:rFonts w:ascii="Times New Roman" w:hAnsi="Times New Roman" w:cs="Times New Roman"/>
+                <w:sz w:val="24"/>
+                <w:szCs w:val="24"/>
+              </w:rPr>
+              <w:t>21</w:t>
+            </w:r>
+            <w:r>
+              <w:rPr>
+                <w:rFonts w:ascii="Times New Roman" w:hAnsi="Times New Roman" w:cs="Times New Roman"/>
+                <w:sz w:val="24"/>
+                <w:szCs w:val="24"/>
+                <w:vertAlign w:val="superscript"/>
+              </w:rPr>
+              <w:t>th</w:t>
+            </w:r>
+            <w:r>
+              <w:rPr>
+                <w:rFonts w:ascii="Times New Roman" w:hAnsi="Times New Roman" w:cs="Times New Roman"/>
+                <w:sz w:val="24"/>
+                <w:szCs w:val="24"/>
+              </w:rPr>
+              <w:t xml:space="preserve"> May 2020</w:t>
             </w:r>
           </w:p>
         </w:tc>
         <w:tc>
           <w:tcPr>
             <w:tcW w:w="2394" w:type="dxa"/>
-            <w:tcBorders/>
-            <w:shd w:color="auto" w:fill="EAF1DD" w:themeFill="accent3" w:themeFillTint="33" w:val="clear"/>
+            <w:shd w:val="clear" w:color="auto" w:fill="EAF1DD" w:themeFill="accent3" w:themeFillTint="33"/>
+            <w:tcMar/>
             <w:vAlign w:val="center"/>
           </w:tcPr>
           <w:p>
             <w:pPr>
-              <w:pStyle w:val="Normal"/>
-              <w:spacing w:lineRule="auto" w:line="240" w:before="0" w:after="0"/>
-              <w:rPr>
-                <w:rFonts w:ascii="Times New Roman" w:hAnsi="Times New Roman" w:cs="Times New Roman"/>
-                <w:sz w:val="24"/>
-                <w:szCs w:val="24"/>
-              </w:rPr>
-            </w:pPr>
-            <w:r>
-              <w:rPr>
-                <w:rFonts w:cs="Times New Roman" w:ascii="Times New Roman" w:hAnsi="Times New Roman"/>
-                <w:sz w:val="24"/>
-                <w:szCs w:val="24"/>
-              </w:rPr>
-              <w:t>6</w:t>
-            </w:r>
-            <w:r>
-              <w:rPr>
-                <w:rFonts w:cs="Times New Roman" w:ascii="Times New Roman" w:hAnsi="Times New Roman"/>
-                <w:sz w:val="24"/>
-                <w:szCs w:val="24"/>
-                <w:vertAlign w:val="superscript"/>
-              </w:rPr>
-              <w:t>th</w:t>
-            </w:r>
-            <w:r>
-              <w:rPr>
-                <w:rFonts w:cs="Times New Roman" w:ascii="Times New Roman" w:hAnsi="Times New Roman"/>
-                <w:sz w:val="24"/>
-                <w:szCs w:val="24"/>
-              </w:rPr>
-              <w:t xml:space="preserve"> May 2020</w:t>
+              <w:spacing w:after="0" w:line="240" w:lineRule="auto"/>
+              <w:rPr>
+                <w:rFonts w:ascii="Times New Roman" w:hAnsi="Times New Roman" w:cs="Times New Roman"/>
+                <w:sz w:val="24"/>
+                <w:szCs w:val="24"/>
+              </w:rPr>
+            </w:pPr>
+            <w:r>
+              <w:rPr>
+                <w:rFonts w:ascii="Times New Roman" w:hAnsi="Times New Roman" w:cs="Times New Roman"/>
+                <w:sz w:val="24"/>
+                <w:szCs w:val="24"/>
+              </w:rPr>
+              <w:t>Nguyen</w:t>
             </w:r>
           </w:p>
         </w:tc>
         <w:tc>
           <w:tcPr>
             <w:tcW w:w="2394" w:type="dxa"/>
-            <w:tcBorders/>
-            <w:shd w:color="auto" w:fill="EAF1DD" w:themeFill="accent3" w:themeFillTint="33" w:val="clear"/>
+            <w:shd w:val="clear" w:color="auto" w:fill="EAF1DD" w:themeFill="accent3" w:themeFillTint="33"/>
+            <w:tcMar/>
             <w:vAlign w:val="center"/>
           </w:tcPr>
           <w:p>
             <w:pPr>
-              <w:pStyle w:val="Normal"/>
-              <w:spacing w:lineRule="auto" w:line="240" w:before="0" w:after="0"/>
-              <w:rPr>
-                <w:rFonts w:ascii="Times New Roman" w:hAnsi="Times New Roman" w:cs="Times New Roman"/>
-                <w:sz w:val="24"/>
-                <w:szCs w:val="24"/>
-              </w:rPr>
-            </w:pPr>
-            <w:r>
-              <w:rPr>
-                <w:rFonts w:cs="Times New Roman" w:ascii="Times New Roman" w:hAnsi="Times New Roman"/>
-                <w:sz w:val="24"/>
-                <w:szCs w:val="24"/>
-              </w:rPr>
-              <w:t>Dilshan, Nguyen</w:t>
-            </w:r>
-          </w:p>
-        </w:tc>
-        <w:tc>
-          <w:tcPr>
-            <w:tcW w:w="2394" w:type="dxa"/>
-            <w:tcBorders/>
-            <w:shd w:color="auto" w:fill="EAF1DD" w:themeFill="accent3" w:themeFillTint="33" w:val="clear"/>
-            <w:vAlign w:val="center"/>
-          </w:tcPr>
-          <w:p>
-            <w:pPr>
-              <w:pStyle w:val="Normal"/>
-              <w:spacing w:lineRule="auto" w:line="240" w:before="0" w:after="0"/>
-              <w:rPr>
-                <w:rFonts w:ascii="Times New Roman" w:hAnsi="Times New Roman" w:cs="Times New Roman"/>
-                <w:sz w:val="24"/>
-                <w:szCs w:val="24"/>
-              </w:rPr>
-            </w:pPr>
-            <w:r>
-              <w:rPr>
-                <w:rFonts w:cs="Times New Roman" w:ascii="Times New Roman" w:hAnsi="Times New Roman"/>
-                <w:sz w:val="24"/>
-                <w:szCs w:val="24"/>
-              </w:rPr>
-              <w:t>Dilshan, Nguyen</w:t>
+              <w:spacing w:after="0" w:line="240" w:lineRule="auto"/>
+              <w:rPr>
+                <w:rFonts w:ascii="Times New Roman" w:hAnsi="Times New Roman" w:cs="Times New Roman"/>
+                <w:sz w:val="24"/>
+                <w:szCs w:val="24"/>
+              </w:rPr>
+            </w:pPr>
+            <w:r>
+              <w:rPr>
+                <w:rFonts w:ascii="Times New Roman" w:hAnsi="Times New Roman" w:cs="Times New Roman"/>
+                <w:sz w:val="24"/>
+                <w:szCs w:val="24"/>
+              </w:rPr>
+              <w:t>Dilshan</w:t>
             </w:r>
           </w:p>
         </w:tc>
       </w:tr>
       <w:tr>
         <w:trPr>
-          <w:trHeight w:val="701" w:hRule="atLeast"/>
+          <w:trHeight w:val="710"/>
         </w:trPr>
         <w:tc>
           <w:tcPr>
+            <w:tcW w:w="2395" w:type="dxa"/>
+            <w:shd w:val="clear" w:color="auto" w:fill="EAF1DD" w:themeFill="accent3" w:themeFillTint="33"/>
+            <w:tcMar/>
+            <w:vAlign w:val="center"/>
+          </w:tcPr>
+          <w:p>
+            <w:pPr>
+              <w:spacing w:after="0" w:line="240" w:lineRule="auto"/>
+              <w:rPr>
+                <w:rFonts w:ascii="Times New Roman" w:hAnsi="Times New Roman" w:cs="Times New Roman"/>
+                <w:sz w:val="24"/>
+                <w:szCs w:val="24"/>
+              </w:rPr>
+            </w:pPr>
+            <w:r>
+              <w:rPr>
+                <w:rFonts w:ascii="Times New Roman" w:hAnsi="Times New Roman" w:cs="Times New Roman"/>
+                <w:sz w:val="24"/>
+                <w:szCs w:val="24"/>
+              </w:rPr>
+              <w:t xml:space="preserve">Feature : </w:t>
+            </w:r>
+            <w:r>
+              <w:rPr>
+                <w:rFonts w:ascii="Times New Roman" w:hAnsi="Times New Roman" w:cs="Times New Roman"/>
+                <w:sz w:val="24"/>
+                <w:szCs w:val="24"/>
+              </w:rPr>
+              <w:t>Farmers and Food</w:t>
+            </w:r>
+            <w:r>
+              <w:rPr>
+                <w:rFonts w:ascii="Times New Roman" w:hAnsi="Times New Roman" w:cs="Times New Roman"/>
+                <w:sz w:val="24"/>
+                <w:szCs w:val="24"/>
+              </w:rPr>
+              <w:t xml:space="preserve"> </w:t>
+            </w:r>
+          </w:p>
+        </w:tc>
+        <w:tc>
+          <w:tcPr>
             <w:tcW w:w="2394" w:type="dxa"/>
-            <w:tcBorders/>
-            <w:shd w:color="auto" w:fill="EAF1DD" w:themeFill="accent3" w:themeFillTint="33" w:val="clear"/>
+            <w:shd w:val="clear" w:color="auto" w:fill="EAF1DD" w:themeFill="accent3" w:themeFillTint="33"/>
+            <w:tcMar/>
             <w:vAlign w:val="center"/>
           </w:tcPr>
           <w:p>
             <w:pPr>
-              <w:pStyle w:val="Normal"/>
-              <w:spacing w:lineRule="auto" w:line="240" w:before="0" w:after="0"/>
-              <w:rPr>
-                <w:rFonts w:ascii="Times New Roman" w:hAnsi="Times New Roman" w:cs="Times New Roman"/>
-                <w:sz w:val="24"/>
-                <w:szCs w:val="24"/>
-              </w:rPr>
-            </w:pPr>
-            <w:r>
-              <w:rPr>
-                <w:rFonts w:cs="Times New Roman" w:ascii="Times New Roman" w:hAnsi="Times New Roman"/>
-                <w:sz w:val="24"/>
-                <w:szCs w:val="24"/>
-              </w:rPr>
-              <w:t>UML Interaction diagrams</w:t>
+              <w:spacing w:after="0" w:line="240" w:lineRule="auto"/>
+              <w:rPr>
+                <w:rFonts w:ascii="Times New Roman" w:hAnsi="Times New Roman" w:cs="Times New Roman"/>
+                <w:sz w:val="24"/>
+                <w:szCs w:val="24"/>
+              </w:rPr>
+            </w:pPr>
+            <w:r>
+              <w:rPr>
+                <w:rFonts w:ascii="Times New Roman" w:hAnsi="Times New Roman" w:cs="Times New Roman"/>
+                <w:sz w:val="24"/>
+                <w:szCs w:val="24"/>
+              </w:rPr>
+              <w:t>21</w:t>
+            </w:r>
+            <w:r>
+              <w:rPr>
+                <w:rFonts w:ascii="Times New Roman" w:hAnsi="Times New Roman" w:cs="Times New Roman"/>
+                <w:sz w:val="24"/>
+                <w:szCs w:val="24"/>
+                <w:vertAlign w:val="superscript"/>
+              </w:rPr>
+              <w:t>th</w:t>
+            </w:r>
+            <w:r>
+              <w:rPr>
+                <w:rFonts w:ascii="Times New Roman" w:hAnsi="Times New Roman" w:cs="Times New Roman"/>
+                <w:sz w:val="24"/>
+                <w:szCs w:val="24"/>
+              </w:rPr>
+              <w:t xml:space="preserve"> May 2020</w:t>
             </w:r>
           </w:p>
         </w:tc>
         <w:tc>
           <w:tcPr>
             <w:tcW w:w="2394" w:type="dxa"/>
-            <w:tcBorders/>
-            <w:shd w:color="auto" w:fill="EAF1DD" w:themeFill="accent3" w:themeFillTint="33" w:val="clear"/>
+            <w:shd w:val="clear" w:color="auto" w:fill="EAF1DD" w:themeFill="accent3" w:themeFillTint="33"/>
+            <w:tcMar/>
             <w:vAlign w:val="center"/>
           </w:tcPr>
           <w:p>
             <w:pPr>
-              <w:pStyle w:val="Normal"/>
-              <w:spacing w:lineRule="auto" w:line="240" w:before="0" w:after="0"/>
-              <w:rPr>
-                <w:rFonts w:ascii="Times New Roman" w:hAnsi="Times New Roman" w:cs="Times New Roman"/>
-                <w:sz w:val="24"/>
-                <w:szCs w:val="24"/>
-              </w:rPr>
-            </w:pPr>
-            <w:r>
-              <w:rPr>
-                <w:rFonts w:cs="Times New Roman" w:ascii="Times New Roman" w:hAnsi="Times New Roman"/>
-                <w:sz w:val="24"/>
-                <w:szCs w:val="24"/>
-              </w:rPr>
-              <w:t>6</w:t>
-            </w:r>
-            <w:r>
-              <w:rPr>
-                <w:rFonts w:cs="Times New Roman" w:ascii="Times New Roman" w:hAnsi="Times New Roman"/>
-                <w:sz w:val="24"/>
-                <w:szCs w:val="24"/>
-                <w:vertAlign w:val="superscript"/>
-              </w:rPr>
-              <w:t>th</w:t>
-            </w:r>
-            <w:r>
-              <w:rPr>
-                <w:rFonts w:cs="Times New Roman" w:ascii="Times New Roman" w:hAnsi="Times New Roman"/>
-                <w:sz w:val="24"/>
-                <w:szCs w:val="24"/>
-              </w:rPr>
-              <w:t xml:space="preserve"> May 2020</w:t>
+              <w:spacing w:after="0" w:line="240" w:lineRule="auto"/>
+              <w:rPr>
+                <w:rFonts w:ascii="Times New Roman" w:hAnsi="Times New Roman" w:cs="Times New Roman"/>
+                <w:sz w:val="24"/>
+                <w:szCs w:val="24"/>
+              </w:rPr>
+            </w:pPr>
+            <w:r>
+              <w:rPr>
+                <w:rFonts w:ascii="Times New Roman" w:hAnsi="Times New Roman" w:cs="Times New Roman"/>
+                <w:sz w:val="24"/>
+                <w:szCs w:val="24"/>
+              </w:rPr>
+              <w:t>Dilshan</w:t>
             </w:r>
           </w:p>
         </w:tc>
         <w:tc>
           <w:tcPr>
             <w:tcW w:w="2394" w:type="dxa"/>
-            <w:tcBorders/>
-            <w:shd w:color="auto" w:fill="EAF1DD" w:themeFill="accent3" w:themeFillTint="33" w:val="clear"/>
+            <w:shd w:val="clear" w:color="auto" w:fill="EAF1DD" w:themeFill="accent3" w:themeFillTint="33"/>
+            <w:tcMar/>
             <w:vAlign w:val="center"/>
           </w:tcPr>
           <w:p>
             <w:pPr>
-              <w:pStyle w:val="Normal"/>
-              <w:spacing w:lineRule="auto" w:line="240" w:before="0" w:after="0"/>
-              <w:rPr>
-                <w:rFonts w:ascii="Times New Roman" w:hAnsi="Times New Roman" w:cs="Times New Roman"/>
-                <w:sz w:val="24"/>
-                <w:szCs w:val="24"/>
-              </w:rPr>
-            </w:pPr>
-            <w:r>
-              <w:rPr>
-                <w:rFonts w:cs="Times New Roman" w:ascii="Times New Roman" w:hAnsi="Times New Roman"/>
-                <w:sz w:val="24"/>
-                <w:szCs w:val="24"/>
-              </w:rPr>
-              <w:t>Dilshan, Nguyen</w:t>
-            </w:r>
-          </w:p>
-        </w:tc>
-        <w:tc>
-          <w:tcPr>
-            <w:tcW w:w="2394" w:type="dxa"/>
-            <w:tcBorders/>
-            <w:shd w:color="auto" w:fill="EAF1DD" w:themeFill="accent3" w:themeFillTint="33" w:val="clear"/>
-            <w:vAlign w:val="center"/>
-          </w:tcPr>
-          <w:p>
-            <w:pPr>
-              <w:pStyle w:val="Normal"/>
-              <w:spacing w:lineRule="auto" w:line="240" w:before="0" w:after="0"/>
-              <w:rPr>
-                <w:rFonts w:ascii="Times New Roman" w:hAnsi="Times New Roman" w:cs="Times New Roman"/>
-                <w:sz w:val="24"/>
-                <w:szCs w:val="24"/>
-              </w:rPr>
-            </w:pPr>
-            <w:r>
-              <w:rPr>
-                <w:rFonts w:cs="Times New Roman" w:ascii="Times New Roman" w:hAnsi="Times New Roman"/>
-                <w:sz w:val="24"/>
-                <w:szCs w:val="24"/>
-              </w:rPr>
-              <w:t>Dilshan, Nguyen</w:t>
+              <w:spacing w:after="0" w:line="240" w:lineRule="auto"/>
+              <w:rPr>
+                <w:rFonts w:ascii="Times New Roman" w:hAnsi="Times New Roman" w:cs="Times New Roman"/>
+                <w:sz w:val="24"/>
+                <w:szCs w:val="24"/>
+              </w:rPr>
+            </w:pPr>
+            <w:r>
+              <w:rPr>
+                <w:rFonts w:ascii="Times New Roman" w:hAnsi="Times New Roman" w:cs="Times New Roman"/>
+                <w:sz w:val="24"/>
+                <w:szCs w:val="24"/>
+              </w:rPr>
+              <w:t>Nguyen</w:t>
             </w:r>
           </w:p>
         </w:tc>
       </w:tr>
       <w:tr>
         <w:trPr>
-          <w:trHeight w:val="719" w:hRule="atLeast"/>
+          <w:trHeight w:val="710"/>
         </w:trPr>
         <w:tc>
           <w:tcPr>
+            <w:tcW w:w="2395" w:type="dxa"/>
+            <w:shd w:val="clear" w:color="auto" w:fill="EAF1DD" w:themeFill="accent3" w:themeFillTint="33"/>
+            <w:tcMar/>
+            <w:vAlign w:val="center"/>
+          </w:tcPr>
+          <w:p>
+            <w:pPr>
+              <w:spacing w:after="0" w:line="240" w:lineRule="auto"/>
+              <w:rPr>
+                <w:rFonts w:ascii="Times New Roman" w:hAnsi="Times New Roman" w:cs="Times New Roman"/>
+                <w:sz w:val="24"/>
+                <w:szCs w:val="24"/>
+              </w:rPr>
+            </w:pPr>
+            <w:r>
+              <w:rPr>
+                <w:rFonts w:ascii="Times New Roman" w:hAnsi="Times New Roman" w:cs="Times New Roman"/>
+                <w:sz w:val="24"/>
+                <w:szCs w:val="24"/>
+              </w:rPr>
+              <w:t>Update UML class diagram</w:t>
+            </w:r>
+            <w:r>
+              <w:rPr>
+                <w:rFonts w:ascii="Times New Roman" w:hAnsi="Times New Roman" w:cs="Times New Roman"/>
+                <w:sz w:val="24"/>
+                <w:szCs w:val="24"/>
+              </w:rPr>
+              <w:t xml:space="preserve"> *</w:t>
+            </w:r>
+          </w:p>
+        </w:tc>
+        <w:tc>
+          <w:tcPr>
             <w:tcW w:w="2394" w:type="dxa"/>
-            <w:tcBorders/>
-            <w:shd w:color="auto" w:fill="EAF1DD" w:themeFill="accent3" w:themeFillTint="33" w:val="clear"/>
+            <w:shd w:val="clear" w:color="auto" w:fill="EAF1DD" w:themeFill="accent3" w:themeFillTint="33"/>
+            <w:tcMar/>
             <w:vAlign w:val="center"/>
           </w:tcPr>
           <w:p>
             <w:pPr>
-              <w:pStyle w:val="Normal"/>
-              <w:spacing w:lineRule="auto" w:line="240" w:before="0" w:after="0"/>
-              <w:rPr/>
-            </w:pPr>
-            <w:r>
-              <w:rPr>
-                <w:rFonts w:cs="Times New Roman" w:ascii="Times New Roman" w:hAnsi="Times New Roman"/>
-                <w:sz w:val="24"/>
-                <w:szCs w:val="24"/>
-              </w:rPr>
-              <w:t>Design Rational</w:t>
+              <w:spacing w:after="0" w:line="240" w:lineRule="auto"/>
+              <w:rPr>
+                <w:rFonts w:ascii="Times New Roman" w:hAnsi="Times New Roman" w:cs="Times New Roman"/>
+                <w:sz w:val="24"/>
+                <w:szCs w:val="24"/>
+              </w:rPr>
+            </w:pPr>
+            <w:r>
+              <w:rPr>
+                <w:rFonts w:ascii="Times New Roman" w:hAnsi="Times New Roman" w:cs="Times New Roman"/>
+                <w:sz w:val="24"/>
+                <w:szCs w:val="24"/>
+              </w:rPr>
+              <w:t>21</w:t>
+            </w:r>
+            <w:r>
+              <w:rPr>
+                <w:rFonts w:ascii="Times New Roman" w:hAnsi="Times New Roman" w:cs="Times New Roman"/>
+                <w:sz w:val="24"/>
+                <w:szCs w:val="24"/>
+                <w:vertAlign w:val="superscript"/>
+              </w:rPr>
+              <w:t>th</w:t>
+            </w:r>
+            <w:r>
+              <w:rPr>
+                <w:rFonts w:ascii="Times New Roman" w:hAnsi="Times New Roman" w:cs="Times New Roman"/>
+                <w:sz w:val="24"/>
+                <w:szCs w:val="24"/>
+              </w:rPr>
+              <w:t xml:space="preserve"> May 2020</w:t>
             </w:r>
           </w:p>
         </w:tc>
         <w:tc>
           <w:tcPr>
             <w:tcW w:w="2394" w:type="dxa"/>
-            <w:tcBorders/>
-            <w:shd w:color="auto" w:fill="EAF1DD" w:themeFill="accent3" w:themeFillTint="33" w:val="clear"/>
+            <w:shd w:val="clear" w:color="auto" w:fill="EAF1DD" w:themeFill="accent3" w:themeFillTint="33"/>
+            <w:tcMar/>
             <w:vAlign w:val="center"/>
           </w:tcPr>
           <w:p>
             <w:pPr>
-              <w:pStyle w:val="Normal"/>
-              <w:spacing w:lineRule="auto" w:line="240" w:before="0" w:after="0"/>
-              <w:rPr>
-                <w:rFonts w:ascii="Times New Roman" w:hAnsi="Times New Roman" w:cs="Times New Roman"/>
-                <w:sz w:val="24"/>
-                <w:szCs w:val="24"/>
-              </w:rPr>
-            </w:pPr>
-            <w:r>
-              <w:rPr>
-                <w:rFonts w:cs="Times New Roman" w:ascii="Times New Roman" w:hAnsi="Times New Roman"/>
-                <w:sz w:val="24"/>
-                <w:szCs w:val="24"/>
-              </w:rPr>
-              <w:t>6</w:t>
-            </w:r>
-            <w:r>
-              <w:rPr>
-                <w:rFonts w:cs="Times New Roman" w:ascii="Times New Roman" w:hAnsi="Times New Roman"/>
+              <w:spacing w:after="0" w:line="240" w:lineRule="auto"/>
+              <w:rPr>
+                <w:rFonts w:ascii="Times New Roman" w:hAnsi="Times New Roman" w:cs="Times New Roman"/>
+                <w:sz w:val="24"/>
+                <w:szCs w:val="24"/>
+              </w:rPr>
+            </w:pPr>
+            <w:r>
+              <w:rPr>
+                <w:rFonts w:ascii="Times New Roman" w:hAnsi="Times New Roman" w:cs="Times New Roman"/>
+                <w:sz w:val="24"/>
+                <w:szCs w:val="24"/>
+              </w:rPr>
+              <w:t>Dilshan</w:t>
+            </w:r>
+            <w:r>
+              <w:rPr>
+                <w:rFonts w:ascii="Times New Roman" w:hAnsi="Times New Roman" w:cs="Times New Roman"/>
+                <w:sz w:val="24"/>
+                <w:szCs w:val="24"/>
+              </w:rPr>
+              <w:t>, Nguyen</w:t>
+            </w:r>
+          </w:p>
+        </w:tc>
+        <w:tc>
+          <w:tcPr>
+            <w:tcW w:w="2394" w:type="dxa"/>
+            <w:shd w:val="clear" w:color="auto" w:fill="EAF1DD" w:themeFill="accent3" w:themeFillTint="33"/>
+            <w:tcMar/>
+            <w:vAlign w:val="center"/>
+          </w:tcPr>
+          <w:p>
+            <w:pPr>
+              <w:spacing w:after="0" w:line="240" w:lineRule="auto"/>
+              <w:rPr>
+                <w:rFonts w:ascii="Times New Roman" w:hAnsi="Times New Roman" w:cs="Times New Roman"/>
+                <w:sz w:val="24"/>
+                <w:szCs w:val="24"/>
+              </w:rPr>
+            </w:pPr>
+            <w:r>
+              <w:rPr>
+                <w:rFonts w:ascii="Times New Roman" w:hAnsi="Times New Roman" w:cs="Times New Roman"/>
+                <w:sz w:val="24"/>
+                <w:szCs w:val="24"/>
+              </w:rPr>
+              <w:t>Dilshan</w:t>
+            </w:r>
+            <w:r>
+              <w:rPr>
+                <w:rFonts w:ascii="Times New Roman" w:hAnsi="Times New Roman" w:cs="Times New Roman"/>
+                <w:sz w:val="24"/>
+                <w:szCs w:val="24"/>
+              </w:rPr>
+              <w:t>, Nguyen</w:t>
+            </w:r>
+          </w:p>
+        </w:tc>
+      </w:tr>
+      <w:tr>
+        <w:trPr>
+          <w:trHeight w:val="710"/>
+        </w:trPr>
+        <w:tc>
+          <w:tcPr>
+            <w:tcW w:w="2395" w:type="dxa"/>
+            <w:shd w:val="clear" w:color="auto" w:fill="EAF1DD" w:themeFill="accent3" w:themeFillTint="33"/>
+            <w:tcMar/>
+            <w:vAlign w:val="center"/>
+          </w:tcPr>
+          <w:p>
+            <w:pPr>
+              <w:spacing w:after="0" w:line="240" w:lineRule="auto"/>
+              <w:rPr>
+                <w:rFonts w:ascii="Times New Roman" w:hAnsi="Times New Roman" w:cs="Times New Roman"/>
+                <w:sz w:val="24"/>
+                <w:szCs w:val="24"/>
+              </w:rPr>
+            </w:pPr>
+            <w:r>
+              <w:rPr>
+                <w:rFonts w:ascii="Times New Roman" w:hAnsi="Times New Roman" w:cs="Times New Roman"/>
+                <w:sz w:val="24"/>
+                <w:szCs w:val="24"/>
+              </w:rPr>
+              <w:t>Update Design Rational *</w:t>
+            </w:r>
+          </w:p>
+        </w:tc>
+        <w:tc>
+          <w:tcPr>
+            <w:tcW w:w="2394" w:type="dxa"/>
+            <w:shd w:val="clear" w:color="auto" w:fill="EAF1DD" w:themeFill="accent3" w:themeFillTint="33"/>
+            <w:tcMar/>
+            <w:vAlign w:val="center"/>
+          </w:tcPr>
+          <w:p>
+            <w:pPr>
+              <w:spacing w:after="0" w:line="240" w:lineRule="auto"/>
+              <w:rPr>
+                <w:rFonts w:ascii="Times New Roman" w:hAnsi="Times New Roman" w:cs="Times New Roman"/>
+                <w:sz w:val="24"/>
+                <w:szCs w:val="24"/>
+              </w:rPr>
+            </w:pPr>
+            <w:r>
+              <w:rPr>
+                <w:rFonts w:ascii="Times New Roman" w:hAnsi="Times New Roman" w:cs="Times New Roman"/>
+                <w:sz w:val="24"/>
+                <w:szCs w:val="24"/>
+              </w:rPr>
+              <w:t>21</w:t>
+            </w:r>
+            <w:r>
+              <w:rPr>
+                <w:rFonts w:ascii="Times New Roman" w:hAnsi="Times New Roman" w:cs="Times New Roman"/>
                 <w:sz w:val="24"/>
                 <w:szCs w:val="24"/>
                 <w:vertAlign w:val="superscript"/>
@@ -1215,7 +1422,7 @@
             </w:r>
             <w:r>
               <w:rPr>
-                <w:rFonts w:cs="Times New Roman" w:ascii="Times New Roman" w:hAnsi="Times New Roman"/>
+                <w:rFonts w:ascii="Times New Roman" w:hAnsi="Times New Roman" w:cs="Times New Roman"/>
                 <w:sz w:val="24"/>
                 <w:szCs w:val="24"/>
               </w:rPr>
@@ -1226,23 +1433,22 @@
         <w:tc>
           <w:tcPr>
             <w:tcW w:w="2394" w:type="dxa"/>
-            <w:tcBorders/>
-            <w:shd w:color="auto" w:fill="EAF1DD" w:themeFill="accent3" w:themeFillTint="33" w:val="clear"/>
+            <w:shd w:val="clear" w:color="auto" w:fill="EAF1DD" w:themeFill="accent3" w:themeFillTint="33"/>
+            <w:tcMar/>
             <w:vAlign w:val="center"/>
           </w:tcPr>
           <w:p>
             <w:pPr>
-              <w:pStyle w:val="Normal"/>
-              <w:spacing w:lineRule="auto" w:line="240" w:before="0" w:after="0"/>
-              <w:rPr>
-                <w:rFonts w:ascii="Times New Roman" w:hAnsi="Times New Roman" w:cs="Times New Roman"/>
-                <w:sz w:val="24"/>
-                <w:szCs w:val="24"/>
-              </w:rPr>
-            </w:pPr>
-            <w:r>
-              <w:rPr>
-                <w:rFonts w:cs="Times New Roman" w:ascii="Times New Roman" w:hAnsi="Times New Roman"/>
+              <w:spacing w:after="0" w:line="240" w:lineRule="auto"/>
+              <w:rPr>
+                <w:rFonts w:ascii="Times New Roman" w:hAnsi="Times New Roman" w:cs="Times New Roman"/>
+                <w:sz w:val="24"/>
+                <w:szCs w:val="24"/>
+              </w:rPr>
+            </w:pPr>
+            <w:r>
+              <w:rPr>
+                <w:rFonts w:ascii="Times New Roman" w:hAnsi="Times New Roman" w:cs="Times New Roman"/>
                 <w:sz w:val="24"/>
                 <w:szCs w:val="24"/>
               </w:rPr>
@@ -1253,23 +1459,164 @@
         <w:tc>
           <w:tcPr>
             <w:tcW w:w="2394" w:type="dxa"/>
-            <w:tcBorders/>
-            <w:shd w:color="auto" w:fill="EAF1DD" w:themeFill="accent3" w:themeFillTint="33" w:val="clear"/>
+            <w:shd w:val="clear" w:color="auto" w:fill="EAF1DD" w:themeFill="accent3" w:themeFillTint="33"/>
+            <w:tcMar/>
             <w:vAlign w:val="center"/>
           </w:tcPr>
           <w:p>
             <w:pPr>
-              <w:pStyle w:val="Normal"/>
-              <w:spacing w:lineRule="auto" w:line="240" w:before="0" w:after="0"/>
-              <w:rPr>
-                <w:rFonts w:ascii="Times New Roman" w:hAnsi="Times New Roman" w:cs="Times New Roman"/>
-                <w:sz w:val="24"/>
-                <w:szCs w:val="24"/>
-              </w:rPr>
-            </w:pPr>
-            <w:r>
-              <w:rPr>
-                <w:rFonts w:cs="Times New Roman" w:ascii="Times New Roman" w:hAnsi="Times New Roman"/>
+              <w:spacing w:after="0" w:line="240" w:lineRule="auto"/>
+              <w:rPr>
+                <w:rFonts w:ascii="Times New Roman" w:hAnsi="Times New Roman" w:cs="Times New Roman"/>
+                <w:sz w:val="24"/>
+                <w:szCs w:val="24"/>
+              </w:rPr>
+            </w:pPr>
+            <w:r>
+              <w:rPr>
+                <w:rFonts w:ascii="Times New Roman" w:hAnsi="Times New Roman" w:cs="Times New Roman"/>
+                <w:sz w:val="24"/>
+                <w:szCs w:val="24"/>
+              </w:rPr>
+              <w:t>Dilshan, Nguyen</w:t>
+            </w:r>
+          </w:p>
+        </w:tc>
+      </w:tr>
+      <w:tr>
+        <w:trPr>
+          <w:trHeight w:val="701"/>
+        </w:trPr>
+        <w:tc>
+          <w:tcPr>
+            <w:tcW w:w="2395" w:type="dxa"/>
+            <w:shd w:val="clear" w:color="auto" w:fill="EAF1DD" w:themeFill="accent3" w:themeFillTint="33"/>
+            <w:tcMar/>
+            <w:vAlign w:val="center"/>
+          </w:tcPr>
+          <w:p>
+            <w:pPr>
+              <w:spacing w:after="0" w:line="240" w:lineRule="auto"/>
+              <w:rPr>
+                <w:rFonts w:ascii="Times New Roman" w:hAnsi="Times New Roman" w:cs="Times New Roman"/>
+                <w:sz w:val="24"/>
+                <w:szCs w:val="24"/>
+              </w:rPr>
+            </w:pPr>
+            <w:r>
+              <w:rPr>
+                <w:rFonts w:ascii="Times New Roman" w:hAnsi="Times New Roman" w:cs="Times New Roman"/>
+                <w:sz w:val="24"/>
+                <w:szCs w:val="24"/>
+              </w:rPr>
+              <w:t xml:space="preserve">UML </w:t>
+            </w:r>
+            <w:r>
+              <w:rPr>
+                <w:rFonts w:ascii="Times New Roman" w:hAnsi="Times New Roman" w:cs="Times New Roman"/>
+                <w:sz w:val="24"/>
+                <w:szCs w:val="24"/>
+              </w:rPr>
+              <w:t>Interaction diagrams</w:t>
+            </w:r>
+            <w:r>
+              <w:rPr>
+                <w:rFonts w:ascii="Times New Roman" w:hAnsi="Times New Roman" w:cs="Times New Roman"/>
+                <w:sz w:val="24"/>
+                <w:szCs w:val="24"/>
+              </w:rPr>
+              <w:t xml:space="preserve"> *</w:t>
+            </w:r>
+          </w:p>
+        </w:tc>
+        <w:tc>
+          <w:tcPr>
+            <w:tcW w:w="2394" w:type="dxa"/>
+            <w:shd w:val="clear" w:color="auto" w:fill="EAF1DD" w:themeFill="accent3" w:themeFillTint="33"/>
+            <w:tcMar/>
+            <w:vAlign w:val="center"/>
+          </w:tcPr>
+          <w:p>
+            <w:pPr>
+              <w:spacing w:after="0" w:line="240" w:lineRule="auto"/>
+              <w:rPr>
+                <w:rFonts w:ascii="Times New Roman" w:hAnsi="Times New Roman" w:cs="Times New Roman"/>
+                <w:sz w:val="24"/>
+                <w:szCs w:val="24"/>
+              </w:rPr>
+            </w:pPr>
+            <w:r>
+              <w:rPr>
+                <w:rFonts w:ascii="Times New Roman" w:hAnsi="Times New Roman" w:cs="Times New Roman"/>
+                <w:sz w:val="24"/>
+                <w:szCs w:val="24"/>
+              </w:rPr>
+              <w:t>21</w:t>
+            </w:r>
+            <w:r>
+              <w:rPr>
+                <w:rFonts w:ascii="Times New Roman" w:hAnsi="Times New Roman" w:cs="Times New Roman"/>
+                <w:sz w:val="24"/>
+                <w:szCs w:val="24"/>
+                <w:vertAlign w:val="superscript"/>
+              </w:rPr>
+              <w:t>th</w:t>
+            </w:r>
+            <w:r>
+              <w:rPr>
+                <w:rFonts w:ascii="Times New Roman" w:hAnsi="Times New Roman" w:cs="Times New Roman"/>
+                <w:sz w:val="24"/>
+                <w:szCs w:val="24"/>
+              </w:rPr>
+              <w:t xml:space="preserve"> May 2020</w:t>
+            </w:r>
+          </w:p>
+        </w:tc>
+        <w:tc>
+          <w:tcPr>
+            <w:tcW w:w="2394" w:type="dxa"/>
+            <w:shd w:val="clear" w:color="auto" w:fill="EAF1DD" w:themeFill="accent3" w:themeFillTint="33"/>
+            <w:tcMar/>
+            <w:vAlign w:val="center"/>
+          </w:tcPr>
+          <w:p>
+            <w:pPr>
+              <w:spacing w:after="0" w:line="240" w:lineRule="auto"/>
+              <w:rPr>
+                <w:rFonts w:ascii="Times New Roman" w:hAnsi="Times New Roman" w:cs="Times New Roman"/>
+                <w:sz w:val="24"/>
+                <w:szCs w:val="24"/>
+              </w:rPr>
+            </w:pPr>
+            <w:r>
+              <w:rPr>
+                <w:rFonts w:ascii="Times New Roman" w:hAnsi="Times New Roman" w:cs="Times New Roman"/>
+                <w:sz w:val="24"/>
+                <w:szCs w:val="24"/>
+              </w:rPr>
+              <w:t>Dilshan, Nguyen</w:t>
+            </w:r>
+          </w:p>
+        </w:tc>
+        <w:tc>
+          <w:tcPr>
+            <w:tcW w:w="2394" w:type="dxa"/>
+            <w:shd w:val="clear" w:color="auto" w:fill="EAF1DD" w:themeFill="accent3" w:themeFillTint="33"/>
+            <w:tcMar/>
+            <w:vAlign w:val="center"/>
+          </w:tcPr>
+          <w:p>
+            <w:pPr>
+              <w:spacing w:after="0" w:line="240" w:lineRule="auto"/>
+              <w:rPr>
+                <w:rFonts w:ascii="Times New Roman" w:hAnsi="Times New Roman" w:cs="Times New Roman"/>
+                <w:sz w:val="24"/>
+                <w:szCs w:val="24"/>
+              </w:rPr>
+            </w:pPr>
+            <w:r>
+              <w:rPr>
+                <w:rFonts w:ascii="Times New Roman" w:hAnsi="Times New Roman" w:cs="Times New Roman"/>
                 <w:sz w:val="24"/>
                 <w:szCs w:val="24"/>
               </w:rPr>
@@ -1279,62 +1626,203 @@
         </w:tc>
       </w:tr>
     </w:tbl>
-    <w:p>
+    <w:p w14:noSpellErr="1">
       <w:pPr>
-        <w:pStyle w:val="Normal"/>
-        <w:spacing w:lineRule="auto" w:line="240" w:before="0" w:after="0"/>
-        <w:rPr>
-          <w:rFonts w:ascii="Times New Roman" w:hAnsi="Times New Roman" w:cs="Times New Roman"/>
-          <w:sz w:val="24"/>
-          <w:szCs w:val="24"/>
-        </w:rPr>
+        <w:spacing w:after="0" w:line="240" w:lineRule="auto"/>
       </w:pPr>
       <w:r>
+        <w:br/>
+      </w:r>
+      <w:r>
         <w:rPr/>
+        <w:t>* if necessary</w:t>
+      </w:r>
+      <w:r>
+        <w:rPr/>
+        <w:t>,</w:t>
+      </w:r>
+      <w:r>
+        <w:rPr/>
+        <w:t xml:space="preserve"> update</w:t>
+      </w:r>
+      <w:r>
+        <w:rPr/>
+        <w:t>.</w:t>
       </w:r>
     </w:p>
     <w:p>
       <w:pPr>
         <w:pStyle w:val="Normal"/>
-        <w:spacing w:lineRule="auto" w:line="240" w:before="0" w:after="0"/>
-        <w:rPr/>
+        <w:spacing w:after="0" w:line="240" w:lineRule="auto"/>
+        <w:rPr>
+          <w:rFonts w:ascii="Times New Roman" w:hAnsi="Times New Roman" w:eastAsia="Times New Roman" w:cs="Times New Roman"/>
+          <w:sz w:val="24"/>
+          <w:szCs w:val="24"/>
+        </w:rPr>
+      </w:pPr>
+    </w:p>
+    <w:p>
+      <w:pPr>
+        <w:pStyle w:val="Normal"/>
+        <w:spacing w:after="0" w:line="240" w:lineRule="auto"/>
+        <w:rPr>
+          <w:rFonts w:ascii="Times New Roman" w:hAnsi="Times New Roman" w:eastAsia="Times New Roman" w:cs="Times New Roman"/>
+          <w:sz w:val="24"/>
+          <w:szCs w:val="24"/>
+        </w:rPr>
       </w:pPr>
       <w:r>
         <w:rPr>
-          <w:rFonts w:cs="Times New Roman" w:ascii="Times New Roman" w:hAnsi="Times New Roman"/>
+          <w:rFonts w:ascii="Times New Roman" w:hAnsi="Times New Roman" w:eastAsia="Times New Roman" w:cs="Times New Roman"/>
           <w:sz w:val="24"/>
           <w:szCs w:val="24"/>
         </w:rPr>
-        <w:t>I accept this WBA. - Nguyen Phan</w:t>
+        <w:t>I accepted the WBA - Nguyen</w:t>
       </w:r>
     </w:p>
     <w:sectPr>
-      <w:type w:val="nextPage"/>
-      <w:pgSz w:w="12240" w:h="15840"/>
-      <w:pgMar w:left="1440" w:right="1440" w:header="0" w:top="1440" w:footer="0" w:bottom="1440" w:gutter="0"/>
-      <w:pgNumType w:fmt="decimal"/>
-      <w:formProt w:val="false"/>
-      <w:textDirection w:val="lrTb"/>
-      <w:docGrid w:type="default" w:linePitch="360" w:charSpace="4096"/>
+      <w:pgSz w:w="12240" w:h="15840" w:orient="portrait"/>
+      <w:pgMar w:top="1440" w:right="1440" w:bottom="1440" w:left="1440" w:header="0" w:footer="0" w:gutter="0"/>
+      <w:cols w:space="720"/>
+      <w:formProt w:val="0"/>
+      <w:docGrid w:linePitch="360" w:charSpace="4096"/>
     </w:sectPr>
   </w:body>
 </w:document>
 </file>
 
+<file path=word/numbering.xml><?xml version="1.0" encoding="utf-8"?>
+<w:numbering xmlns:wpc="http://schemas.microsoft.com/office/word/2010/wordprocessingCanvas" xmlns:cx="http://schemas.microsoft.com/office/drawing/2014/chartex" xmlns:cx1="http://schemas.microsoft.com/office/drawing/2015/9/8/chartex" xmlns:cx2="http://schemas.microsoft.com/office/drawing/2015/10/21/chartex" xmlns:cx3="http://schemas.microsoft.com/office/drawing/2016/5/9/chartex" xmlns:cx4="http://schemas.microsoft.com/office/drawing/2016/5/10/chartex" xmlns:cx5="http://schemas.microsoft.com/office/drawing/2016/5/11/chartex" xmlns:cx6="http://schemas.microsoft.com/office/drawing/2016/5/12/chartex" xmlns:cx7="http://schemas.microsoft.com/office/drawing/2016/5/13/chartex" xmlns:cx8="http://schemas.microsoft.com/office/drawing/2016/5/14/chartex" xmlns:mc="http://schemas.openxmlformats.org/markup-compatibility/2006" xmlns:aink="http://schemas.microsoft.com/office/drawing/2016/ink" xmlns:am3d="http://schemas.microsoft.com/office/drawing/2017/model3d" xmlns:o="urn:schemas-microsoft-com:office:office" xmlns:r="http://schemas.openxmlformats.org/officeDocument/2006/relationships" xmlns:m="http://schemas.openxmlformats.org/officeDocument/2006/math" xmlns:v="urn:schemas-microsoft-com:vml" xmlns:wp14="http://schemas.microsoft.com/office/word/2010/wordprocessingDrawing" xmlns:wp="http://schemas.openxmlformats.org/drawingml/2006/wordprocessingDrawing" xmlns:w10="urn:schemas-microsoft-com:office:word" xmlns:w="http://schemas.openxmlformats.org/wordprocessingml/2006/main" xmlns:w14="http://schemas.microsoft.com/office/word/2010/wordml" xmlns:w15="http://schemas.microsoft.com/office/word/2012/wordml" xmlns:w16cid="http://schemas.microsoft.com/office/word/2016/wordml/cid" xmlns:w16se="http://schemas.microsoft.com/office/word/2015/wordml/symex" xmlns:wpg="http://schemas.microsoft.com/office/word/2010/wordprocessingGroup" xmlns:wpi="http://schemas.microsoft.com/office/word/2010/wordprocessingInk" xmlns:wne="http://schemas.microsoft.com/office/word/2006/wordml" xmlns:wps="http://schemas.microsoft.com/office/word/2010/wordprocessingShape" mc:Ignorable="w14 w15 w16se w16cid wp14">
+  <w:abstractNum w:abstractNumId="0" w15:restartNumberingAfterBreak="0">
+    <w:nsid w:val="1D9100DD"/>
+    <w:multiLevelType w:val="hybridMultilevel"/>
+    <w:tmpl w:val="DA34A7EA"/>
+    <w:lvl w:ilvl="0" w:tplc="85EEA448">
+      <w:numFmt w:val="bullet"/>
+      <w:lvlText w:val=""/>
+      <w:lvlJc w:val="left"/>
+      <w:pPr>
+        <w:ind w:left="720" w:hanging="360"/>
+      </w:pPr>
+      <w:rPr>
+        <w:rFonts w:hint="default" w:ascii="Symbol" w:hAnsi="Symbol" w:eastAsiaTheme="minorEastAsia" w:cstheme="minorBidi"/>
+      </w:rPr>
+    </w:lvl>
+    <w:lvl w:ilvl="1" w:tplc="04090003" w:tentative="1">
+      <w:start w:val="1"/>
+      <w:numFmt w:val="bullet"/>
+      <w:lvlText w:val="o"/>
+      <w:lvlJc w:val="left"/>
+      <w:pPr>
+        <w:ind w:left="1440" w:hanging="360"/>
+      </w:pPr>
+      <w:rPr>
+        <w:rFonts w:hint="default" w:ascii="Courier New" w:hAnsi="Courier New" w:cs="Courier New"/>
+      </w:rPr>
+    </w:lvl>
+    <w:lvl w:ilvl="2" w:tplc="04090005" w:tentative="1">
+      <w:start w:val="1"/>
+      <w:numFmt w:val="bullet"/>
+      <w:lvlText w:val=""/>
+      <w:lvlJc w:val="left"/>
+      <w:pPr>
+        <w:ind w:left="2160" w:hanging="360"/>
+      </w:pPr>
+      <w:rPr>
+        <w:rFonts w:hint="default" w:ascii="Wingdings" w:hAnsi="Wingdings"/>
+      </w:rPr>
+    </w:lvl>
+    <w:lvl w:ilvl="3" w:tplc="04090001" w:tentative="1">
+      <w:start w:val="1"/>
+      <w:numFmt w:val="bullet"/>
+      <w:lvlText w:val=""/>
+      <w:lvlJc w:val="left"/>
+      <w:pPr>
+        <w:ind w:left="2880" w:hanging="360"/>
+      </w:pPr>
+      <w:rPr>
+        <w:rFonts w:hint="default" w:ascii="Symbol" w:hAnsi="Symbol"/>
+      </w:rPr>
+    </w:lvl>
+    <w:lvl w:ilvl="4" w:tplc="04090003" w:tentative="1">
+      <w:start w:val="1"/>
+      <w:numFmt w:val="bullet"/>
+      <w:lvlText w:val="o"/>
+      <w:lvlJc w:val="left"/>
+      <w:pPr>
+        <w:ind w:left="3600" w:hanging="360"/>
+      </w:pPr>
+      <w:rPr>
+        <w:rFonts w:hint="default" w:ascii="Courier New" w:hAnsi="Courier New" w:cs="Courier New"/>
+      </w:rPr>
+    </w:lvl>
+    <w:lvl w:ilvl="5" w:tplc="04090005" w:tentative="1">
+      <w:start w:val="1"/>
+      <w:numFmt w:val="bullet"/>
+      <w:lvlText w:val=""/>
+      <w:lvlJc w:val="left"/>
+      <w:pPr>
+        <w:ind w:left="4320" w:hanging="360"/>
+      </w:pPr>
+      <w:rPr>
+        <w:rFonts w:hint="default" w:ascii="Wingdings" w:hAnsi="Wingdings"/>
+      </w:rPr>
+    </w:lvl>
+    <w:lvl w:ilvl="6" w:tplc="04090001" w:tentative="1">
+      <w:start w:val="1"/>
+      <w:numFmt w:val="bullet"/>
+      <w:lvlText w:val=""/>
+      <w:lvlJc w:val="left"/>
+      <w:pPr>
+        <w:ind w:left="5040" w:hanging="360"/>
+      </w:pPr>
+      <w:rPr>
+        <w:rFonts w:hint="default" w:ascii="Symbol" w:hAnsi="Symbol"/>
+      </w:rPr>
+    </w:lvl>
+    <w:lvl w:ilvl="7" w:tplc="04090003" w:tentative="1">
+      <w:start w:val="1"/>
+      <w:numFmt w:val="bullet"/>
+      <w:lvlText w:val="o"/>
+      <w:lvlJc w:val="left"/>
+      <w:pPr>
+        <w:ind w:left="5760" w:hanging="360"/>
+      </w:pPr>
+      <w:rPr>
+        <w:rFonts w:hint="default" w:ascii="Courier New" w:hAnsi="Courier New" w:cs="Courier New"/>
+      </w:rPr>
+    </w:lvl>
+    <w:lvl w:ilvl="8" w:tplc="04090005" w:tentative="1">
+      <w:start w:val="1"/>
+      <w:numFmt w:val="bullet"/>
+      <w:lvlText w:val=""/>
+      <w:lvlJc w:val="left"/>
+      <w:pPr>
+        <w:ind w:left="6480" w:hanging="360"/>
+      </w:pPr>
+      <w:rPr>
+        <w:rFonts w:hint="default" w:ascii="Wingdings" w:hAnsi="Wingdings"/>
+      </w:rPr>
+    </w:lvl>
+  </w:abstractNum>
+  <w:num w:numId="1">
+    <w:abstractNumId w:val="0"/>
+  </w:num>
+</w:numbering>
+</file>
+
 <file path=word/styles.xml><?xml version="1.0" encoding="utf-8"?>
-<w:styles xmlns:w="http://schemas.openxmlformats.org/wordprocessingml/2006/main" xmlns:w14="http://schemas.microsoft.com/office/word/2010/wordml" xmlns:mc="http://schemas.openxmlformats.org/markup-compatibility/2006" mc:Ignorable="w14">
+<w:styles xmlns:wp14="http://schemas.microsoft.com/office/word/2010/wordprocessingDrawing" xmlns:mc="http://schemas.openxmlformats.org/markup-compatibility/2006" xmlns:r="http://schemas.openxmlformats.org/officeDocument/2006/relationships" xmlns:w="http://schemas.openxmlformats.org/wordprocessingml/2006/main" xmlns:w14="http://schemas.microsoft.com/office/word/2010/wordml" xmlns:w15="http://schemas.microsoft.com/office/word/2012/wordml" xmlns:w16cid="http://schemas.microsoft.com/office/word/2016/wordml/cid" xmlns:w16se="http://schemas.microsoft.com/office/word/2015/wordml/symex" mc:Ignorable="w14 w15 w16se w16cid wp14">
   <w:docDefaults>
     <w:rPrDefault>
       <w:rPr>
-        <w:rFonts w:ascii="Calibri" w:hAnsi="Calibri" w:eastAsia="宋体" w:cs="" w:asciiTheme="minorHAnsi" w:cstheme="minorBidi" w:eastAsiaTheme="minorEastAsia" w:hAnsiTheme="minorHAnsi"/>
+        <w:rFonts w:asciiTheme="minorHAnsi" w:hAnsiTheme="minorHAnsi" w:eastAsiaTheme="minorEastAsia" w:cstheme="minorBidi"/>
         <w:sz w:val="22"/>
         <w:szCs w:val="22"/>
         <w:lang w:val="en-US" w:eastAsia="zh-CN" w:bidi="ar-SA"/>
       </w:rPr>
     </w:rPrDefault>
-    <w:pPrDefault>
-      <w:pPr/>
-    </w:pPrDefault>
+    <w:pPrDefault/>
   </w:docDefaults>
   <w:latentStyles w:defLockedState="0" w:defUIPriority="99" w:defSemiHidden="0" w:defUnhideWhenUsed="0" w:defQFormat="0" w:count="377">
     <w:lsdException w:name="Normal" w:uiPriority="0" w:qFormat="1"/>
@@ -1442,6 +1930,7 @@
     <w:lsdException w:name="HTML Sample" w:semiHidden="1" w:unhideWhenUsed="1"/>
     <w:lsdException w:name="HTML Typewriter" w:semiHidden="1" w:unhideWhenUsed="1"/>
     <w:lsdException w:name="HTML Variable" w:semiHidden="1" w:unhideWhenUsed="1"/>
+    <w:lsdException w:name="Normal Table" w:semiHidden="1" w:unhideWhenUsed="1"/>
     <w:lsdException w:name="annotation subject" w:semiHidden="1" w:unhideWhenUsed="1"/>
     <w:lsdException w:name="No List" w:semiHidden="1" w:unhideWhenUsed="1"/>
     <w:lsdException w:name="Outline List 1" w:semiHidden="1" w:unhideWhenUsed="1"/>
@@ -1487,9 +1976,11 @@
     <w:lsdException w:name="Table Subtle 1" w:semiHidden="1" w:unhideWhenUsed="1"/>
     <w:lsdException w:name="Table Subtle 2" w:semiHidden="1" w:unhideWhenUsed="1"/>
     <w:lsdException w:name="Table Web 1" w:semiHidden="1" w:unhideWhenUsed="1"/>
+    <w:lsdException w:name="Table Web 2" w:semiHidden="1" w:unhideWhenUsed="1"/>
     <w:lsdException w:name="Table Web 3" w:semiHidden="1" w:unhideWhenUsed="1"/>
     <w:lsdException w:name="Balloon Text" w:semiHidden="1" w:unhideWhenUsed="1"/>
     <w:lsdException w:name="Table Grid" w:uiPriority="59"/>
+    <w:lsdException w:name="Table Theme" w:semiHidden="1" w:unhideWhenUsed="1"/>
     <w:lsdException w:name="Placeholder Text" w:semiHidden="1"/>
     <w:lsdException w:name="No Spacing" w:uiPriority="1" w:qFormat="1"/>
     <w:lsdException w:name="Light Shading" w:uiPriority="60"/>
@@ -1716,45 +2207,52 @@
     <w:name w:val="Normal"/>
     <w:qFormat/>
     <w:pPr>
-      <w:widowControl/>
-      <w:bidi w:val="0"/>
-      <w:spacing w:lineRule="auto" w:line="276" w:before="0" w:after="200"/>
-      <w:jc w:val="left"/>
+      <w:spacing w:after="200" w:line="276" w:lineRule="auto"/>
     </w:pPr>
-    <w:rPr>
-      <w:rFonts w:ascii="Calibri" w:hAnsi="Calibri" w:eastAsia="宋体" w:cs="" w:asciiTheme="minorHAnsi" w:cstheme="minorBidi" w:eastAsiaTheme="minorEastAsia" w:hAnsiTheme="minorHAnsi"/>
-      <w:color w:val="auto"/>
-      <w:kern w:val="0"/>
-      <w:sz w:val="22"/>
-      <w:szCs w:val="22"/>
-      <w:lang w:val="en-US" w:eastAsia="zh-CN" w:bidi="ar-SA"/>
-    </w:rPr>
   </w:style>
   <w:style w:type="character" w:styleId="DefaultParagraphFont" w:default="1">
     <w:name w:val="Default Paragraph Font"/>
     <w:uiPriority w:val="1"/>
     <w:semiHidden/>
     <w:unhideWhenUsed/>
-    <w:qFormat/>
-    <w:rPr/>
   </w:style>
-  <w:style w:type="character" w:styleId="InternetLink">
+  <w:style w:type="table" w:styleId="TableNormal" w:default="1">
+    <w:name w:val="Normal Table"/>
+    <w:uiPriority w:val="99"/>
+    <w:semiHidden/>
+    <w:unhideWhenUsed/>
+    <w:tblPr>
+      <w:tblInd w:w="0" w:type="dxa"/>
+      <w:tblCellMar>
+        <w:top w:w="0" w:type="dxa"/>
+        <w:left w:w="108" w:type="dxa"/>
+        <w:bottom w:w="0" w:type="dxa"/>
+        <w:right w:w="108" w:type="dxa"/>
+      </w:tblCellMar>
+    </w:tblPr>
+  </w:style>
+  <w:style w:type="numbering" w:styleId="NoList" w:default="1">
+    <w:name w:val="No List"/>
+    <w:uiPriority w:val="99"/>
+    <w:semiHidden/>
+    <w:unhideWhenUsed/>
+  </w:style>
+  <w:style w:type="character" w:styleId="InternetLink" w:customStyle="1">
     <w:name w:val="Internet Link"/>
     <w:basedOn w:val="DefaultParagraphFont"/>
     <w:uiPriority w:val="99"/>
     <w:unhideWhenUsed/>
-    <w:rsid w:val="009f317f"/>
+    <w:rsid w:val="009F317F"/>
     <w:rPr>
       <w:color w:val="0000FF"/>
       <w:u w:val="single"/>
     </w:rPr>
   </w:style>
-  <w:style w:type="character" w:styleId="Appletabspan" w:customStyle="1">
+  <w:style w:type="character" w:styleId="apple-tab-span" w:customStyle="1">
     <w:name w:val="apple-tab-span"/>
     <w:basedOn w:val="DefaultParagraphFont"/>
     <w:qFormat/>
-    <w:rsid w:val="009f317f"/>
-    <w:rPr/>
+    <w:rsid w:val="009F317F"/>
   </w:style>
   <w:style w:type="character" w:styleId="UnresolvedMention">
     <w:name w:val="Unresolved Mention"/>
@@ -1763,19 +2261,19 @@
     <w:semiHidden/>
     <w:unhideWhenUsed/>
     <w:qFormat/>
-    <w:rsid w:val="00ae0009"/>
+    <w:rsid w:val="00AE0009"/>
     <w:rPr>
       <w:color w:val="605E5C"/>
-      <w:shd w:fill="E1DFDD" w:val="clear"/>
+      <w:shd w:val="clear" w:color="auto" w:fill="E1DFDD"/>
     </w:rPr>
   </w:style>
-  <w:style w:type="paragraph" w:styleId="Heading">
+  <w:style w:type="paragraph" w:styleId="Heading" w:customStyle="1">
     <w:name w:val="Heading"/>
     <w:basedOn w:val="Normal"/>
-    <w:next w:val="TextBody"/>
+    <w:next w:val="BodyText"/>
     <w:qFormat/>
     <w:pPr>
-      <w:keepNext w:val="true"/>
+      <w:keepNext/>
       <w:spacing w:before="240" w:after="120"/>
     </w:pPr>
     <w:rPr>
@@ -1784,24 +2282,22 @@
       <w:szCs w:val="28"/>
     </w:rPr>
   </w:style>
-  <w:style w:type="paragraph" w:styleId="TextBody">
+  <w:style w:type="paragraph" w:styleId="BodyText">
     <w:name w:val="Body Text"/>
     <w:basedOn w:val="Normal"/>
     <w:pPr>
-      <w:spacing w:lineRule="auto" w:line="276" w:before="0" w:after="140"/>
+      <w:spacing w:after="140"/>
     </w:pPr>
-    <w:rPr/>
   </w:style>
   <w:style w:type="paragraph" w:styleId="List">
     <w:name w:val="List"/>
-    <w:basedOn w:val="TextBody"/>
-    <w:pPr/>
+    <w:basedOn w:val="BodyText"/>
     <w:rPr>
       <w:rFonts w:cs="Lucida Sans"/>
     </w:rPr>
   </w:style>
   <w:style w:type="paragraph" w:styleId="Caption">
-    <w:name w:val="Caption"/>
+    <w:name w:val="caption"/>
     <w:basedOn w:val="Normal"/>
     <w:qFormat/>
     <w:pPr>
@@ -1816,7 +2312,7 @@
       <w:szCs w:val="24"/>
     </w:rPr>
   </w:style>
-  <w:style w:type="paragraph" w:styleId="Index">
+  <w:style w:type="paragraph" w:styleId="Index" w:customStyle="1">
     <w:name w:val="Index"/>
     <w:basedOn w:val="Normal"/>
     <w:qFormat/>
@@ -1834,9 +2330,9 @@
     <w:semiHidden/>
     <w:unhideWhenUsed/>
     <w:qFormat/>
-    <w:rsid w:val="009f317f"/>
+    <w:rsid w:val="009F317F"/>
     <w:pPr>
-      <w:spacing w:lineRule="auto" w:line="240" w:beforeAutospacing="1" w:afterAutospacing="1"/>
+      <w:spacing w:beforeAutospacing="1" w:afterAutospacing="1" w:line="240" w:lineRule="auto"/>
     </w:pPr>
     <w:rPr>
       <w:rFonts w:ascii="Times New Roman" w:hAnsi="Times New Roman" w:eastAsia="Times New Roman" w:cs="Times New Roman"/>
@@ -1844,36 +2340,11 @@
       <w:szCs w:val="24"/>
     </w:rPr>
   </w:style>
-  <w:style w:type="numbering" w:styleId="NoList" w:default="1">
-    <w:name w:val="No List"/>
-    <w:uiPriority w:val="99"/>
-    <w:semiHidden/>
-    <w:unhideWhenUsed/>
-    <w:qFormat/>
-  </w:style>
-  <w:style w:type="table" w:default="1" w:styleId="TableNormal">
-    <w:name w:val="Normal Table"/>
-    <w:uiPriority w:val="99"/>
-    <w:semiHidden/>
-    <w:unhideWhenUsed/>
-    <w:tblPr>
-      <w:tblInd w:w="0" w:type="dxa"/>
-      <w:tblCellMar>
-        <w:top w:w="0" w:type="dxa"/>
-        <w:left w:w="108" w:type="dxa"/>
-        <w:bottom w:w="0" w:type="dxa"/>
-        <w:right w:w="108" w:type="dxa"/>
-      </w:tblCellMar>
-    </w:tblPr>
-  </w:style>
   <w:style w:type="table" w:styleId="TableGrid">
     <w:name w:val="Table Grid"/>
     <w:basedOn w:val="TableNormal"/>
     <w:uiPriority w:val="59"/>
-    <w:rsid w:val="00855ee9"/>
-    <w:pPr>
-      <w:spacing w:after="0" w:line="240" w:lineRule="auto"/>
-    </w:pPr>
+    <w:rsid w:val="00855EE9"/>
     <w:tblPr>
       <w:tblBorders>
         <w:top w:val="single" w:color="auto" w:sz="4" w:space="0"/>
@@ -1889,20 +2360,17 @@
     <w:name w:val="Plain Table 1"/>
     <w:basedOn w:val="TableNormal"/>
     <w:uiPriority w:val="41"/>
-    <w:rsid w:val="00855ee9"/>
-    <w:pPr>
-      <w:spacing w:after="0" w:line="240" w:lineRule="auto"/>
-    </w:pPr>
+    <w:rsid w:val="00855EE9"/>
     <w:tblPr>
       <w:tblStyleRowBandSize w:val="1"/>
       <w:tblStyleColBandSize w:val="1"/>
       <w:tblBorders>
-        <w:top w:val="single" w:color="BFBFBF" w:themeColor="background1" w:sz="4" w:space="0"/>
-        <w:left w:val="single" w:color="BFBFBF" w:themeColor="background1" w:sz="4" w:space="0"/>
-        <w:bottom w:val="single" w:color="BFBFBF" w:themeColor="background1" w:sz="4" w:space="0"/>
-        <w:right w:val="single" w:color="BFBFBF" w:themeColor="background1" w:sz="4" w:space="0"/>
-        <w:insideH w:val="single" w:color="BFBFBF" w:themeColor="background1" w:sz="4" w:space="0"/>
-        <w:insideV w:val="single" w:color="BFBFBF" w:themeColor="background1" w:sz="4" w:space="0"/>
+        <w:top w:val="single" w:color="FFFFFF" w:themeColor="background1" w:sz="4" w:space="0"/>
+        <w:left w:val="single" w:color="FFFFFF" w:themeColor="background1" w:sz="4" w:space="0"/>
+        <w:bottom w:val="single" w:color="FFFFFF" w:themeColor="background1" w:sz="4" w:space="0"/>
+        <w:right w:val="single" w:color="FFFFFF" w:themeColor="background1" w:sz="4" w:space="0"/>
+        <w:insideH w:val="single" w:color="FFFFFF" w:themeColor="background1" w:sz="4" w:space="0"/>
+        <w:insideV w:val="single" w:color="FFFFFF" w:themeColor="background1" w:sz="4" w:space="0"/>
       </w:tblBorders>
     </w:tblPr>
     <w:tblStylePr w:type="firstRow">
@@ -1910,7 +2378,6 @@
         <w:b/>
         <w:bCs/>
       </w:rPr>
-      <w:tblPr/>
     </w:tblStylePr>
     <w:tblStylePr w:type="lastRow">
       <w:rPr>
@@ -1920,7 +2387,7 @@
       <w:tblPr/>
       <w:tcPr>
         <w:tcBorders>
-          <w:top w:val="double" w:color="BFBFBF" w:themeColor="background1" w:sz="4" w:space="0"/>
+          <w:top w:val="double" w:color="FFFFFF" w:themeColor="background1" w:sz="4" w:space="0"/>
         </w:tcBorders>
       </w:tcPr>
     </w:tblStylePr>
@@ -1929,25 +2396,23 @@
         <w:b/>
         <w:bCs/>
       </w:rPr>
-      <w:tblPr/>
     </w:tblStylePr>
     <w:tblStylePr w:type="lastCol">
       <w:rPr>
         <w:b/>
         <w:bCs/>
       </w:rPr>
-      <w:tblPr/>
     </w:tblStylePr>
     <w:tblStylePr w:type="band1Vert">
       <w:tblPr/>
       <w:tcPr>
-        <w:shd w:val="clear" w:color="auto" w:fill="F2F2F2" w:themeFill="background1" w:themeFillShade="f2"/>
+        <w:shd w:val="clear" w:color="auto" w:fill="F2F2F2" w:themeFill="background1" w:themeFillShade="F2"/>
       </w:tcPr>
     </w:tblStylePr>
     <w:tblStylePr w:type="band1Horz">
       <w:tblPr/>
       <w:tcPr>
-        <w:shd w:val="clear" w:color="auto" w:fill="F2F2F2" w:themeFill="background1" w:themeFillShade="f2"/>
+        <w:shd w:val="clear" w:color="auto" w:fill="F2F2F2" w:themeFill="background1" w:themeFillShade="F2"/>
       </w:tcPr>
     </w:tblStylePr>
   </w:style>
@@ -1955,10 +2420,7 @@
     <w:name w:val="Plain Table 2"/>
     <w:basedOn w:val="TableNormal"/>
     <w:uiPriority w:val="42"/>
-    <w:rsid w:val="00855ee9"/>
-    <w:pPr>
-      <w:spacing w:after="0" w:line="240" w:lineRule="auto"/>
-    </w:pPr>
+    <w:rsid w:val="00855EE9"/>
     <w:tblPr>
       <w:tblStyleRowBandSize w:val="1"/>
       <w:tblStyleColBandSize w:val="1"/>
@@ -1975,7 +2437,7 @@
       <w:tblPr/>
       <w:tcPr>
         <w:tcBorders>
-          <w:bottom w:val="single" w:color="7F7F7F" w:themeColor="text1" w:sz="4" w:space="0"/>
+          <w:bottom w:val="single" w:color="000000" w:themeColor="text1" w:sz="4" w:space="0"/>
         </w:tcBorders>
       </w:tcPr>
     </w:tblStylePr>
@@ -1987,7 +2449,7 @@
       <w:tblPr/>
       <w:tcPr>
         <w:tcBorders>
-          <w:top w:val="single" w:color="7F7F7F" w:themeColor="text1" w:sz="4" w:space="0"/>
+          <w:top w:val="single" w:color="000000" w:themeColor="text1" w:sz="4" w:space="0"/>
         </w:tcBorders>
       </w:tcPr>
     </w:tblStylePr>
@@ -1996,21 +2458,19 @@
         <w:b/>
         <w:bCs/>
       </w:rPr>
-      <w:tblPr/>
     </w:tblStylePr>
     <w:tblStylePr w:type="lastCol">
       <w:rPr>
         <w:b/>
         <w:bCs/>
       </w:rPr>
-      <w:tblPr/>
     </w:tblStylePr>
     <w:tblStylePr w:type="band1Vert">
       <w:tblPr/>
       <w:tcPr>
         <w:tcBorders>
-          <w:left w:val="single" w:color="7F7F7F" w:themeColor="text1" w:sz="4" w:space="0"/>
-          <w:right w:val="single" w:color="7F7F7F" w:themeColor="text1" w:sz="4" w:space="0"/>
+          <w:left w:val="single" w:color="000000" w:themeColor="text1" w:sz="4" w:space="0"/>
+          <w:right w:val="single" w:color="000000" w:themeColor="text1" w:sz="4" w:space="0"/>
         </w:tcBorders>
       </w:tcPr>
     </w:tblStylePr>
@@ -2018,8 +2478,8 @@
       <w:tblPr/>
       <w:tcPr>
         <w:tcBorders>
-          <w:left w:val="single" w:color="7F7F7F" w:themeColor="text1" w:sz="4" w:space="0"/>
-          <w:right w:val="single" w:color="7F7F7F" w:themeColor="text1" w:sz="4" w:space="0"/>
+          <w:left w:val="single" w:color="000000" w:themeColor="text1" w:sz="4" w:space="0"/>
+          <w:right w:val="single" w:color="000000" w:themeColor="text1" w:sz="4" w:space="0"/>
         </w:tcBorders>
       </w:tcPr>
     </w:tblStylePr>
@@ -2027,8 +2487,8 @@
       <w:tblPr/>
       <w:tcPr>
         <w:tcBorders>
-          <w:top w:val="single" w:color="7F7F7F" w:themeColor="text1" w:sz="4" w:space="0"/>
-          <w:bottom w:val="single" w:color="7F7F7F" w:themeColor="text1" w:sz="4" w:space="0"/>
+          <w:top w:val="single" w:color="000000" w:themeColor="text1" w:sz="4" w:space="0"/>
+          <w:bottom w:val="single" w:color="000000" w:themeColor="text1" w:sz="4" w:space="0"/>
         </w:tcBorders>
       </w:tcPr>
     </w:tblStylePr>
@@ -2037,20 +2497,28 @@
     <w:name w:val="Grid Table Light"/>
     <w:basedOn w:val="TableNormal"/>
     <w:uiPriority w:val="40"/>
-    <w:rsid w:val="00855ee9"/>
-    <w:pPr>
-      <w:spacing w:after="0" w:line="240" w:lineRule="auto"/>
-    </w:pPr>
+    <w:rsid w:val="00855EE9"/>
     <w:tblPr>
       <w:tblBorders>
-        <w:top w:val="single" w:color="BFBFBF" w:themeColor="background1" w:sz="4" w:space="0"/>
-        <w:left w:val="single" w:color="BFBFBF" w:themeColor="background1" w:sz="4" w:space="0"/>
-        <w:bottom w:val="single" w:color="BFBFBF" w:themeColor="background1" w:sz="4" w:space="0"/>
-        <w:right w:val="single" w:color="BFBFBF" w:themeColor="background1" w:sz="4" w:space="0"/>
-        <w:insideH w:val="single" w:color="BFBFBF" w:themeColor="background1" w:sz="4" w:space="0"/>
-        <w:insideV w:val="single" w:color="BFBFBF" w:themeColor="background1" w:sz="4" w:space="0"/>
+        <w:top w:val="single" w:color="FFFFFF" w:themeColor="background1" w:sz="4" w:space="0"/>
+        <w:left w:val="single" w:color="FFFFFF" w:themeColor="background1" w:sz="4" w:space="0"/>
+        <w:bottom w:val="single" w:color="FFFFFF" w:themeColor="background1" w:sz="4" w:space="0"/>
+        <w:right w:val="single" w:color="FFFFFF" w:themeColor="background1" w:sz="4" w:space="0"/>
+        <w:insideH w:val="single" w:color="FFFFFF" w:themeColor="background1" w:sz="4" w:space="0"/>
+        <w:insideV w:val="single" w:color="FFFFFF" w:themeColor="background1" w:sz="4" w:space="0"/>
       </w:tblBorders>
     </w:tblPr>
+  </w:style>
+  <w:style w:type="paragraph" w:styleId="ListParagraph">
+    <w:name w:val="List Paragraph"/>
+    <w:basedOn w:val="Normal"/>
+    <w:uiPriority w:val="34"/>
+    <w:qFormat/>
+    <w:rsid w:val="00F86D35"/>
+    <w:pPr>
+      <w:ind w:left="720"/>
+      <w:contextualSpacing/>
+    </w:pPr>
   </w:style>
 </w:styles>
 </file>

</xml_diff>

<commit_message>
Updates WBA for assignment 3
</commit_message>
<xml_diff>
--- a/Work Breakdown Agreement.docx
+++ b/Work Breakdown Agreement.docx
@@ -7,7 +7,7 @@
         <w:spacing w:after="0" w:line="240" w:lineRule="auto"/>
         <w:jc w:val="center"/>
         <w:rPr>
-          <w:rFonts w:ascii="Times New Roman" w:hAnsi="Times New Roman" w:eastAsia="Times New Roman" w:cs="Times New Roman"/>
+          <w:rFonts w:ascii="Times New Roman" w:eastAsia="Times New Roman" w:hAnsi="Times New Roman" w:cs="Times New Roman"/>
           <w:b/>
           <w:bCs/>
           <w:color w:val="000000"/>
@@ -18,7 +18,7 @@
       </w:pPr>
       <w:r>
         <w:rPr>
-          <w:rFonts w:ascii="Times New Roman" w:hAnsi="Times New Roman" w:eastAsia="Times New Roman" w:cs="Times New Roman"/>
+          <w:rFonts w:ascii="Times New Roman" w:eastAsia="Times New Roman" w:hAnsi="Times New Roman" w:cs="Times New Roman"/>
           <w:b/>
           <w:bCs/>
           <w:color w:val="000000"/>
@@ -34,7 +34,7 @@
         <w:spacing w:after="0" w:line="240" w:lineRule="auto"/>
         <w:jc w:val="center"/>
         <w:rPr>
-          <w:rFonts w:ascii="Times New Roman" w:hAnsi="Times New Roman" w:eastAsia="Times New Roman" w:cs="Times New Roman"/>
+          <w:rFonts w:ascii="Times New Roman" w:eastAsia="Times New Roman" w:hAnsi="Times New Roman" w:cs="Times New Roman"/>
           <w:b/>
           <w:bCs/>
           <w:color w:val="000000"/>
@@ -45,7 +45,7 @@
       </w:pPr>
       <w:r>
         <w:rPr>
-          <w:rFonts w:ascii="Times New Roman" w:hAnsi="Times New Roman" w:eastAsia="Times New Roman" w:cs="Times New Roman"/>
+          <w:rFonts w:ascii="Times New Roman" w:eastAsia="Times New Roman" w:hAnsi="Times New Roman" w:cs="Times New Roman"/>
           <w:b/>
           <w:bCs/>
           <w:color w:val="000000"/>
@@ -57,7 +57,7 @@
       </w:r>
       <w:r>
         <w:rPr>
-          <w:rFonts w:ascii="Times New Roman" w:hAnsi="Times New Roman" w:eastAsia="Times New Roman" w:cs="Times New Roman"/>
+          <w:rFonts w:ascii="Times New Roman" w:eastAsia="Times New Roman" w:hAnsi="Times New Roman" w:cs="Times New Roman"/>
           <w:b/>
           <w:bCs/>
           <w:color w:val="000000"/>
@@ -65,14 +65,26 @@
           <w:szCs w:val="28"/>
           <w:u w:val="single"/>
         </w:rPr>
-        <w:t xml:space="preserve"> 2</w:t>
+        <w:t xml:space="preserve"> </w:t>
+      </w:r>
+      <w:r>
+        <w:rPr>
+          <w:rFonts w:ascii="Times New Roman" w:eastAsia="Times New Roman" w:hAnsi="Times New Roman" w:cs="Times New Roman"/>
+          <w:b/>
+          <w:bCs/>
+          <w:color w:val="000000"/>
+          <w:sz w:val="28"/>
+          <w:szCs w:val="28"/>
+          <w:u w:val="single"/>
+        </w:rPr>
+        <w:t>3</w:t>
       </w:r>
     </w:p>
     <w:p>
       <w:pPr>
         <w:spacing w:after="0" w:line="240" w:lineRule="auto"/>
         <w:rPr>
-          <w:rFonts w:ascii="Times New Roman" w:hAnsi="Times New Roman" w:eastAsia="Times New Roman" w:cs="Times New Roman"/>
+          <w:rFonts w:ascii="Times New Roman" w:eastAsia="Times New Roman" w:hAnsi="Times New Roman" w:cs="Times New Roman"/>
           <w:b/>
           <w:bCs/>
           <w:sz w:val="28"/>
@@ -85,7 +97,7 @@
       <w:pPr>
         <w:spacing w:after="0" w:line="240" w:lineRule="auto"/>
         <w:rPr>
-          <w:rFonts w:ascii="Times New Roman" w:hAnsi="Times New Roman" w:eastAsia="Times New Roman" w:cs="Times New Roman"/>
+          <w:rFonts w:ascii="Times New Roman" w:eastAsia="Times New Roman" w:hAnsi="Times New Roman" w:cs="Times New Roman"/>
           <w:b/>
           <w:bCs/>
           <w:sz w:val="24"/>
@@ -95,7 +107,7 @@
       </w:pPr>
       <w:r>
         <w:rPr>
-          <w:rFonts w:ascii="Times New Roman" w:hAnsi="Times New Roman" w:eastAsia="Times New Roman" w:cs="Times New Roman"/>
+          <w:rFonts w:ascii="Times New Roman" w:eastAsia="Times New Roman" w:hAnsi="Times New Roman" w:cs="Times New Roman"/>
           <w:b/>
           <w:bCs/>
           <w:sz w:val="24"/>
@@ -109,7 +121,7 @@
       <w:pPr>
         <w:spacing w:after="0" w:line="240" w:lineRule="auto"/>
         <w:rPr>
-          <w:rFonts w:ascii="Times New Roman" w:hAnsi="Times New Roman" w:eastAsia="Times New Roman" w:cs="Times New Roman"/>
+          <w:rFonts w:ascii="Times New Roman" w:eastAsia="Times New Roman" w:hAnsi="Times New Roman" w:cs="Times New Roman"/>
           <w:b/>
           <w:bCs/>
           <w:sz w:val="24"/>
@@ -122,7 +134,7 @@
       <w:pPr>
         <w:spacing w:after="0" w:line="240" w:lineRule="auto"/>
         <w:rPr>
-          <w:rFonts w:ascii="Times New Roman" w:hAnsi="Times New Roman" w:eastAsia="Times New Roman" w:cs="Times New Roman"/>
+          <w:rFonts w:ascii="Times New Roman" w:eastAsia="Times New Roman" w:hAnsi="Times New Roman" w:cs="Times New Roman"/>
           <w:color w:val="000000"/>
           <w:sz w:val="24"/>
           <w:szCs w:val="24"/>
@@ -130,7 +142,7 @@
       </w:pPr>
       <w:r>
         <w:rPr>
-          <w:rFonts w:ascii="Times New Roman" w:hAnsi="Times New Roman" w:eastAsia="Times New Roman" w:cs="Times New Roman"/>
+          <w:rFonts w:ascii="Times New Roman" w:eastAsia="Times New Roman" w:hAnsi="Times New Roman" w:cs="Times New Roman"/>
           <w:color w:val="000000"/>
           <w:sz w:val="24"/>
           <w:szCs w:val="24"/>
@@ -142,7 +154,7 @@
       <w:pPr>
         <w:spacing w:after="0" w:line="240" w:lineRule="auto"/>
         <w:rPr>
-          <w:rFonts w:ascii="Times New Roman" w:hAnsi="Times New Roman" w:eastAsia="Times New Roman" w:cs="Times New Roman"/>
+          <w:rFonts w:ascii="Times New Roman" w:eastAsia="Times New Roman" w:hAnsi="Times New Roman" w:cs="Times New Roman"/>
           <w:color w:val="000000"/>
           <w:sz w:val="24"/>
           <w:szCs w:val="24"/>
@@ -150,7 +162,7 @@
       </w:pPr>
       <w:r>
         <w:rPr>
-          <w:rFonts w:ascii="Times New Roman" w:hAnsi="Times New Roman" w:eastAsia="Times New Roman" w:cs="Times New Roman"/>
+          <w:rFonts w:ascii="Times New Roman" w:eastAsia="Times New Roman" w:hAnsi="Times New Roman" w:cs="Times New Roman"/>
           <w:color w:val="000000"/>
           <w:sz w:val="24"/>
           <w:szCs w:val="24"/>
@@ -166,7 +178,7 @@
         <w:r>
           <w:rPr>
             <w:rStyle w:val="InternetLink"/>
-            <w:rFonts w:ascii="Times New Roman" w:hAnsi="Times New Roman" w:eastAsia="Times New Roman" w:cs="Times New Roman"/>
+            <w:rFonts w:ascii="Times New Roman" w:eastAsia="Times New Roman" w:hAnsi="Times New Roman" w:cs="Times New Roman"/>
             <w:sz w:val="24"/>
             <w:szCs w:val="24"/>
           </w:rPr>
@@ -178,7 +190,7 @@
       <w:pPr>
         <w:spacing w:after="0" w:line="240" w:lineRule="auto"/>
         <w:rPr>
-          <w:rFonts w:ascii="Times New Roman" w:hAnsi="Times New Roman" w:eastAsia="Times New Roman" w:cs="Times New Roman"/>
+          <w:rFonts w:ascii="Times New Roman" w:eastAsia="Times New Roman" w:hAnsi="Times New Roman" w:cs="Times New Roman"/>
           <w:sz w:val="24"/>
           <w:szCs w:val="24"/>
         </w:rPr>
@@ -188,14 +200,14 @@
       <w:pPr>
         <w:spacing w:after="0" w:line="240" w:lineRule="auto"/>
         <w:rPr>
-          <w:rFonts w:ascii="Times New Roman" w:hAnsi="Times New Roman" w:eastAsia="Times New Roman" w:cs="Times New Roman"/>
+          <w:rFonts w:ascii="Times New Roman" w:eastAsia="Times New Roman" w:hAnsi="Times New Roman" w:cs="Times New Roman"/>
           <w:sz w:val="24"/>
           <w:szCs w:val="24"/>
         </w:rPr>
       </w:pPr>
       <w:r>
         <w:rPr>
-          <w:rFonts w:ascii="Times New Roman" w:hAnsi="Times New Roman" w:eastAsia="Times New Roman" w:cs="Times New Roman"/>
+          <w:rFonts w:ascii="Times New Roman" w:eastAsia="Times New Roman" w:hAnsi="Times New Roman" w:cs="Times New Roman"/>
           <w:b/>
           <w:bCs/>
           <w:color w:val="000000"/>
@@ -206,21 +218,19 @@
       </w:r>
       <w:r>
         <w:rPr>
-          <w:rFonts w:ascii="Times New Roman" w:hAnsi="Times New Roman" w:eastAsia="Times New Roman" w:cs="Times New Roman"/>
+          <w:rFonts w:ascii="Times New Roman" w:eastAsia="Times New Roman" w:hAnsi="Times New Roman" w:cs="Times New Roman"/>
           <w:color w:val="000000"/>
           <w:sz w:val="24"/>
           <w:szCs w:val="24"/>
         </w:rPr>
         <w:t xml:space="preserve">: </w:t>
       </w:r>
-      <w:bookmarkStart w:name="_GoBack" w:id="0"/>
-      <w:bookmarkEnd w:id="0"/>
     </w:p>
     <w:p>
       <w:pPr>
         <w:spacing w:after="0" w:line="240" w:lineRule="auto"/>
         <w:rPr>
-          <w:rFonts w:ascii="Times New Roman" w:hAnsi="Times New Roman" w:eastAsia="Times New Roman" w:cs="Times New Roman"/>
+          <w:rFonts w:ascii="Times New Roman" w:eastAsia="Times New Roman" w:hAnsi="Times New Roman" w:cs="Times New Roman"/>
           <w:sz w:val="24"/>
           <w:szCs w:val="24"/>
         </w:rPr>
@@ -230,14 +240,14 @@
       <w:pPr>
         <w:spacing w:after="0" w:line="240" w:lineRule="auto"/>
         <w:rPr>
-          <w:rFonts w:ascii="Times New Roman" w:hAnsi="Times New Roman" w:eastAsia="Times New Roman" w:cs="Times New Roman"/>
+          <w:rFonts w:ascii="Times New Roman" w:eastAsia="Times New Roman" w:hAnsi="Times New Roman" w:cs="Times New Roman"/>
           <w:sz w:val="24"/>
           <w:szCs w:val="24"/>
         </w:rPr>
       </w:pPr>
       <w:r>
         <w:rPr>
-          <w:rFonts w:ascii="Times New Roman" w:hAnsi="Times New Roman" w:eastAsia="Times New Roman" w:cs="Times New Roman"/>
+          <w:rFonts w:ascii="Times New Roman" w:eastAsia="Times New Roman" w:hAnsi="Times New Roman" w:cs="Times New Roman"/>
           <w:color w:val="000000"/>
           <w:sz w:val="24"/>
           <w:szCs w:val="24"/>
@@ -249,7 +259,7 @@
       <w:pPr>
         <w:spacing w:after="0" w:line="240" w:lineRule="auto"/>
         <w:rPr>
-          <w:rFonts w:ascii="Times New Roman" w:hAnsi="Times New Roman" w:eastAsia="Times New Roman" w:cs="Times New Roman"/>
+          <w:rFonts w:ascii="Times New Roman" w:eastAsia="Times New Roman" w:hAnsi="Times New Roman" w:cs="Times New Roman"/>
           <w:color w:val="000000"/>
           <w:sz w:val="24"/>
           <w:szCs w:val="24"/>
@@ -257,7 +267,7 @@
       </w:pPr>
       <w:r>
         <w:rPr>
-          <w:rFonts w:ascii="Times New Roman" w:hAnsi="Times New Roman" w:eastAsia="Times New Roman" w:cs="Times New Roman"/>
+          <w:rFonts w:ascii="Times New Roman" w:eastAsia="Times New Roman" w:hAnsi="Times New Roman" w:cs="Times New Roman"/>
           <w:color w:val="000000"/>
           <w:sz w:val="24"/>
           <w:szCs w:val="24"/>
@@ -273,7 +283,7 @@
         <w:r>
           <w:rPr>
             <w:rStyle w:val="InternetLink"/>
-            <w:rFonts w:ascii="Times New Roman" w:hAnsi="Times New Roman" w:eastAsia="Times New Roman" w:cs="Times New Roman"/>
+            <w:rFonts w:ascii="Times New Roman" w:eastAsia="Times New Roman" w:hAnsi="Times New Roman" w:cs="Times New Roman"/>
             <w:sz w:val="24"/>
             <w:szCs w:val="24"/>
           </w:rPr>
@@ -285,7 +295,7 @@
       <w:pPr>
         <w:spacing w:after="0" w:line="240" w:lineRule="auto"/>
         <w:rPr>
-          <w:rFonts w:ascii="Times New Roman" w:hAnsi="Times New Roman" w:eastAsia="Times New Roman" w:cs="Times New Roman"/>
+          <w:rFonts w:ascii="Times New Roman" w:eastAsia="Times New Roman" w:hAnsi="Times New Roman" w:cs="Times New Roman"/>
           <w:color w:val="000000"/>
           <w:sz w:val="24"/>
           <w:szCs w:val="24"/>
@@ -296,14 +306,14 @@
       <w:pPr>
         <w:spacing w:after="0" w:line="240" w:lineRule="auto"/>
         <w:rPr>
-          <w:rFonts w:ascii="Times New Roman" w:hAnsi="Times New Roman" w:eastAsia="Times New Roman" w:cs="Times New Roman"/>
+          <w:rFonts w:ascii="Times New Roman" w:eastAsia="Times New Roman" w:hAnsi="Times New Roman" w:cs="Times New Roman"/>
           <w:sz w:val="24"/>
           <w:szCs w:val="24"/>
         </w:rPr>
       </w:pPr>
       <w:r>
         <w:rPr>
-          <w:rFonts w:ascii="Times New Roman" w:hAnsi="Times New Roman" w:eastAsia="Times New Roman" w:cs="Times New Roman"/>
+          <w:rFonts w:ascii="Times New Roman" w:eastAsia="Times New Roman" w:hAnsi="Times New Roman" w:cs="Times New Roman"/>
           <w:b/>
           <w:bCs/>
           <w:color w:val="000000"/>
@@ -314,7 +324,7 @@
       </w:r>
       <w:r>
         <w:rPr>
-          <w:rFonts w:ascii="Times New Roman" w:hAnsi="Times New Roman" w:eastAsia="Times New Roman" w:cs="Times New Roman"/>
+          <w:rFonts w:ascii="Times New Roman" w:eastAsia="Times New Roman" w:hAnsi="Times New Roman" w:cs="Times New Roman"/>
           <w:color w:val="000000"/>
           <w:sz w:val="24"/>
           <w:szCs w:val="24"/>
@@ -352,7 +362,6 @@
           <w:tcPr>
             <w:tcW w:w="2395" w:type="dxa"/>
             <w:shd w:val="clear" w:color="auto" w:fill="C2D69B" w:themeFill="accent3" w:themeFillTint="99"/>
-            <w:tcMar/>
             <w:vAlign w:val="center"/>
           </w:tcPr>
           <w:p>
@@ -379,7 +388,6 @@
           <w:tcPr>
             <w:tcW w:w="2394" w:type="dxa"/>
             <w:shd w:val="clear" w:color="auto" w:fill="C2D69B" w:themeFill="accent3" w:themeFillTint="99"/>
-            <w:tcMar/>
             <w:vAlign w:val="center"/>
           </w:tcPr>
           <w:p>
@@ -406,7 +414,6 @@
           <w:tcPr>
             <w:tcW w:w="2394" w:type="dxa"/>
             <w:shd w:val="clear" w:color="auto" w:fill="C2D69B" w:themeFill="accent3" w:themeFillTint="99"/>
-            <w:tcMar/>
             <w:vAlign w:val="center"/>
           </w:tcPr>
           <w:p>
@@ -433,7 +440,6 @@
           <w:tcPr>
             <w:tcW w:w="2394" w:type="dxa"/>
             <w:shd w:val="clear" w:color="auto" w:fill="C2D69B" w:themeFill="accent3" w:themeFillTint="99"/>
-            <w:tcMar/>
             <w:vAlign w:val="center"/>
           </w:tcPr>
           <w:p>
@@ -465,40 +471,31 @@
           <w:tcPr>
             <w:tcW w:w="2395" w:type="dxa"/>
             <w:shd w:val="clear" w:color="auto" w:fill="EAF1DD" w:themeFill="accent3" w:themeFillTint="33"/>
-            <w:tcMar/>
-            <w:vAlign w:val="top"/>
-          </w:tcPr>
-          <w:p>
-            <w:pPr>
-              <w:spacing w:before="0" w:after="200" w:line="240" w:lineRule="auto"/>
-              <w:jc w:val="left"/>
-              <w:rPr>
-                <w:rFonts w:ascii="Times New Roman" w:hAnsi="Times New Roman" w:eastAsia="Times New Roman" w:cs="Times New Roman"/>
-                <w:noProof w:val="0"/>
-                <w:sz w:val="24"/>
-                <w:szCs w:val="24"/>
-                <w:lang w:val="en-US"/>
-              </w:rPr>
-            </w:pPr>
-            <w:r>
-              <w:rPr>
-                <w:rFonts w:ascii="Times New Roman" w:hAnsi="Times New Roman" w:eastAsia="Times New Roman" w:cs="Times New Roman"/>
-                <w:noProof w:val="0"/>
-                <w:sz w:val="24"/>
-                <w:szCs w:val="24"/>
-                <w:lang w:val="en-US"/>
-              </w:rPr>
-              <w:t>Feature :</w:t>
-            </w:r>
-            <w:r>
-              <w:rPr>
-                <w:rFonts w:ascii="Times New Roman" w:hAnsi="Times New Roman" w:eastAsia="Times New Roman" w:cs="Times New Roman"/>
-                <w:noProof w:val="0"/>
-                <w:sz w:val="24"/>
-                <w:szCs w:val="24"/>
-                <w:lang w:val="en-US"/>
-              </w:rPr>
-              <w:t xml:space="preserve"> Zombie Attacks</w:t>
+          </w:tcPr>
+          <w:p>
+            <w:pPr>
+              <w:spacing w:line="240" w:lineRule="auto"/>
+              <w:rPr>
+                <w:rFonts w:ascii="Times New Roman" w:eastAsia="Times New Roman" w:hAnsi="Times New Roman" w:cs="Times New Roman"/>
+                <w:sz w:val="24"/>
+                <w:szCs w:val="24"/>
+              </w:rPr>
+            </w:pPr>
+            <w:r>
+              <w:rPr>
+                <w:rFonts w:ascii="Times New Roman" w:eastAsia="Times New Roman" w:hAnsi="Times New Roman" w:cs="Times New Roman"/>
+                <w:sz w:val="24"/>
+                <w:szCs w:val="24"/>
+              </w:rPr>
+              <w:t xml:space="preserve">Feature : </w:t>
+            </w:r>
+            <w:r>
+              <w:rPr>
+                <w:rFonts w:ascii="Times New Roman" w:eastAsia="Times New Roman" w:hAnsi="Times New Roman" w:cs="Times New Roman"/>
+                <w:sz w:val="24"/>
+                <w:szCs w:val="24"/>
+              </w:rPr>
+              <w:t>Going to town</w:t>
             </w:r>
           </w:p>
         </w:tc>
@@ -506,51 +503,66 @@
           <w:tcPr>
             <w:tcW w:w="2394" w:type="dxa"/>
             <w:shd w:val="clear" w:color="auto" w:fill="EAF1DD" w:themeFill="accent3" w:themeFillTint="33"/>
-            <w:tcMar/>
+            <w:vAlign w:val="center"/>
+          </w:tcPr>
+          <w:p>
+            <w:pPr>
+              <w:spacing w:line="240" w:lineRule="auto"/>
+              <w:rPr>
+                <w:rFonts w:ascii="Times New Roman" w:eastAsia="Times New Roman" w:hAnsi="Times New Roman" w:cs="Times New Roman"/>
+                <w:sz w:val="24"/>
+                <w:szCs w:val="24"/>
+              </w:rPr>
+            </w:pPr>
+            <w:r>
+              <w:rPr>
+                <w:rFonts w:ascii="Times New Roman" w:hAnsi="Times New Roman" w:cs="Times New Roman"/>
+                <w:sz w:val="24"/>
+                <w:szCs w:val="24"/>
+              </w:rPr>
+              <w:t>11</w:t>
+            </w:r>
+            <w:r>
+              <w:rPr>
+                <w:rFonts w:ascii="Times New Roman" w:hAnsi="Times New Roman" w:cs="Times New Roman"/>
+                <w:sz w:val="24"/>
+                <w:szCs w:val="24"/>
+                <w:vertAlign w:val="superscript"/>
+              </w:rPr>
+              <w:t>th</w:t>
+            </w:r>
+            <w:r>
+              <w:rPr>
+                <w:rFonts w:ascii="Times New Roman" w:hAnsi="Times New Roman" w:cs="Times New Roman"/>
+                <w:sz w:val="24"/>
+                <w:szCs w:val="24"/>
+              </w:rPr>
+              <w:t xml:space="preserve"> June 2020</w:t>
+            </w:r>
+          </w:p>
+        </w:tc>
+        <w:tc>
+          <w:tcPr>
+            <w:tcW w:w="2394" w:type="dxa"/>
+            <w:shd w:val="clear" w:color="auto" w:fill="EAF1DD" w:themeFill="accent3" w:themeFillTint="33"/>
             <w:vAlign w:val="bottom"/>
           </w:tcPr>
           <w:p>
             <w:pPr>
-              <w:spacing w:before="0" w:after="200" w:line="240" w:lineRule="auto"/>
-              <w:jc w:val="left"/>
-              <w:rPr>
-                <w:rFonts w:ascii="Times New Roman" w:hAnsi="Times New Roman" w:eastAsia="Times New Roman" w:cs="Times New Roman"/>
-                <w:noProof w:val="0"/>
-                <w:sz w:val="24"/>
-                <w:szCs w:val="24"/>
-                <w:lang w:val="en-US"/>
-              </w:rPr>
-            </w:pPr>
-            <w:r>
-              <w:rPr>
-                <w:rFonts w:ascii="Times New Roman" w:hAnsi="Times New Roman" w:eastAsia="Times New Roman" w:cs="Times New Roman"/>
-                <w:noProof w:val="0"/>
-                <w:sz w:val="24"/>
-                <w:szCs w:val="24"/>
-                <w:lang w:val="en-US"/>
-              </w:rPr>
-              <w:t>4</w:t>
-            </w:r>
-            <w:r>
-              <w:rPr>
-                <w:rFonts w:ascii="Times New Roman" w:hAnsi="Times New Roman" w:eastAsia="Times New Roman" w:cs="Times New Roman"/>
-                <w:noProof w:val="0"/>
-                <w:sz w:val="24"/>
-                <w:szCs w:val="24"/>
-                <w:vertAlign w:val="superscript"/>
-                <w:lang w:val="en-US"/>
-              </w:rPr>
-              <w:t>th</w:t>
-            </w:r>
-            <w:r>
-              <w:rPr>
-                <w:rFonts w:ascii="Times New Roman" w:hAnsi="Times New Roman" w:eastAsia="Times New Roman" w:cs="Times New Roman"/>
-                <w:noProof w:val="0"/>
-                <w:sz w:val="24"/>
-                <w:szCs w:val="24"/>
-                <w:lang w:val="en-US"/>
-              </w:rPr>
-              <w:t xml:space="preserve"> May 2020</w:t>
+              <w:spacing w:line="240" w:lineRule="auto"/>
+              <w:rPr>
+                <w:rFonts w:ascii="Times New Roman" w:eastAsia="Times New Roman" w:hAnsi="Times New Roman" w:cs="Times New Roman"/>
+                <w:sz w:val="24"/>
+                <w:szCs w:val="24"/>
+              </w:rPr>
+            </w:pPr>
+            <w:r>
+              <w:rPr>
+                <w:rFonts w:ascii="Times New Roman" w:eastAsia="Times New Roman" w:hAnsi="Times New Roman" w:cs="Times New Roman"/>
+                <w:sz w:val="24"/>
+                <w:szCs w:val="24"/>
+              </w:rPr>
+              <w:t>Nguyen</w:t>
             </w:r>
           </w:p>
         </w:tc>
@@ -558,61 +570,24 @@
           <w:tcPr>
             <w:tcW w:w="2394" w:type="dxa"/>
             <w:shd w:val="clear" w:color="auto" w:fill="EAF1DD" w:themeFill="accent3" w:themeFillTint="33"/>
-            <w:tcMar/>
             <w:vAlign w:val="bottom"/>
           </w:tcPr>
           <w:p>
             <w:pPr>
-              <w:spacing w:before="0" w:after="200" w:line="240" w:lineRule="auto"/>
-              <w:jc w:val="left"/>
-              <w:rPr>
-                <w:rFonts w:ascii="Times New Roman" w:hAnsi="Times New Roman" w:eastAsia="Times New Roman" w:cs="Times New Roman"/>
-                <w:noProof w:val="0"/>
-                <w:sz w:val="24"/>
-                <w:szCs w:val="24"/>
-                <w:lang w:val="en-US"/>
-              </w:rPr>
-            </w:pPr>
-            <w:r>
-              <w:rPr>
-                <w:rFonts w:ascii="Times New Roman" w:hAnsi="Times New Roman" w:eastAsia="Times New Roman" w:cs="Times New Roman"/>
-                <w:noProof w:val="0"/>
-                <w:sz w:val="24"/>
-                <w:szCs w:val="24"/>
-                <w:lang w:val="en-US"/>
-              </w:rPr>
-              <w:t>Nguyen</w:t>
-            </w:r>
-          </w:p>
-        </w:tc>
-        <w:tc>
-          <w:tcPr>
-            <w:tcW w:w="2394" w:type="dxa"/>
-            <w:shd w:val="clear" w:color="auto" w:fill="EAF1DD" w:themeFill="accent3" w:themeFillTint="33"/>
-            <w:tcMar/>
-            <w:vAlign w:val="bottom"/>
-          </w:tcPr>
-          <w:p>
-            <w:pPr>
-              <w:spacing w:before="0" w:after="200" w:line="240" w:lineRule="auto"/>
-              <w:jc w:val="left"/>
-              <w:rPr>
-                <w:rFonts w:ascii="Times New Roman" w:hAnsi="Times New Roman" w:eastAsia="Times New Roman" w:cs="Times New Roman"/>
-                <w:noProof w:val="0"/>
-                <w:sz w:val="24"/>
-                <w:szCs w:val="24"/>
-                <w:lang w:val="en-US"/>
-              </w:rPr>
-            </w:pPr>
-            <w:r>
-              <w:rPr>
-                <w:rFonts w:ascii="Times New Roman" w:hAnsi="Times New Roman" w:eastAsia="Times New Roman" w:cs="Times New Roman"/>
-                <w:noProof w:val="0"/>
-                <w:sz w:val="24"/>
-                <w:szCs w:val="24"/>
-                <w:lang w:val="en-US"/>
-              </w:rPr>
-              <w:t>Nguyen</w:t>
+              <w:spacing w:line="240" w:lineRule="auto"/>
+              <w:rPr>
+                <w:rFonts w:ascii="Times New Roman" w:eastAsia="Times New Roman" w:hAnsi="Times New Roman" w:cs="Times New Roman"/>
+                <w:sz w:val="24"/>
+                <w:szCs w:val="24"/>
+              </w:rPr>
+            </w:pPr>
+            <w:r>
+              <w:rPr>
+                <w:rFonts w:ascii="Times New Roman" w:eastAsia="Times New Roman" w:hAnsi="Times New Roman" w:cs="Times New Roman"/>
+                <w:sz w:val="24"/>
+                <w:szCs w:val="24"/>
+              </w:rPr>
+              <w:t>Nguyen, Dilshan</w:t>
             </w:r>
           </w:p>
         </w:tc>
@@ -625,34 +600,26 @@
           <w:tcPr>
             <w:tcW w:w="2395" w:type="dxa"/>
             <w:shd w:val="clear" w:color="auto" w:fill="EAF1DD" w:themeFill="accent3" w:themeFillTint="33"/>
-            <w:tcMar/>
-            <w:vAlign w:val="top"/>
-          </w:tcPr>
-          <w:p>
-            <w:pPr>
-              <w:pStyle w:val="Normal"/>
+          </w:tcPr>
+          <w:p>
+            <w:pPr>
               <w:spacing w:line="240" w:lineRule="auto"/>
-              <w:jc w:val="left"/>
-            </w:pPr>
-            <w:r>
-              <w:rPr>
-                <w:rFonts w:ascii="Times New Roman" w:hAnsi="Times New Roman" w:eastAsia="Times New Roman" w:cs="Times New Roman"/>
-                <w:noProof w:val="0"/>
-                <w:sz w:val="24"/>
-                <w:szCs w:val="24"/>
-                <w:lang w:val="en-US"/>
-              </w:rPr>
-              <w:t>Feature :</w:t>
-            </w:r>
-            <w:r>
-              <w:rPr>
-                <w:rFonts w:ascii="Times New Roman" w:hAnsi="Times New Roman" w:eastAsia="Times New Roman" w:cs="Times New Roman"/>
-                <w:noProof w:val="0"/>
-                <w:sz w:val="24"/>
-                <w:szCs w:val="24"/>
-                <w:lang w:val="en-US"/>
-              </w:rPr>
-              <w:t xml:space="preserve"> Beating up Zombies</w:t>
+            </w:pPr>
+            <w:r>
+              <w:rPr>
+                <w:rFonts w:ascii="Times New Roman" w:eastAsia="Times New Roman" w:hAnsi="Times New Roman" w:cs="Times New Roman"/>
+                <w:sz w:val="24"/>
+                <w:szCs w:val="24"/>
+              </w:rPr>
+              <w:t xml:space="preserve">Feature : </w:t>
+            </w:r>
+            <w:r>
+              <w:rPr>
+                <w:rFonts w:ascii="Times New Roman" w:eastAsia="Times New Roman" w:hAnsi="Times New Roman" w:cs="Times New Roman"/>
+                <w:sz w:val="24"/>
+                <w:szCs w:val="24"/>
+              </w:rPr>
+              <w:t>Shotgun and sniper</w:t>
             </w:r>
           </w:p>
         </w:tc>
@@ -660,51 +627,66 @@
           <w:tcPr>
             <w:tcW w:w="2394" w:type="dxa"/>
             <w:shd w:val="clear" w:color="auto" w:fill="EAF1DD" w:themeFill="accent3" w:themeFillTint="33"/>
-            <w:tcMar/>
+            <w:vAlign w:val="center"/>
+          </w:tcPr>
+          <w:p>
+            <w:pPr>
+              <w:spacing w:line="240" w:lineRule="auto"/>
+              <w:rPr>
+                <w:rFonts w:ascii="Times New Roman" w:eastAsia="Times New Roman" w:hAnsi="Times New Roman" w:cs="Times New Roman"/>
+                <w:sz w:val="24"/>
+                <w:szCs w:val="24"/>
+              </w:rPr>
+            </w:pPr>
+            <w:r>
+              <w:rPr>
+                <w:rFonts w:ascii="Times New Roman" w:hAnsi="Times New Roman" w:cs="Times New Roman"/>
+                <w:sz w:val="24"/>
+                <w:szCs w:val="24"/>
+              </w:rPr>
+              <w:t>11</w:t>
+            </w:r>
+            <w:r>
+              <w:rPr>
+                <w:rFonts w:ascii="Times New Roman" w:hAnsi="Times New Roman" w:cs="Times New Roman"/>
+                <w:sz w:val="24"/>
+                <w:szCs w:val="24"/>
+                <w:vertAlign w:val="superscript"/>
+              </w:rPr>
+              <w:t>th</w:t>
+            </w:r>
+            <w:r>
+              <w:rPr>
+                <w:rFonts w:ascii="Times New Roman" w:hAnsi="Times New Roman" w:cs="Times New Roman"/>
+                <w:sz w:val="24"/>
+                <w:szCs w:val="24"/>
+              </w:rPr>
+              <w:t xml:space="preserve"> June 2020</w:t>
+            </w:r>
+          </w:p>
+        </w:tc>
+        <w:tc>
+          <w:tcPr>
+            <w:tcW w:w="2394" w:type="dxa"/>
+            <w:shd w:val="clear" w:color="auto" w:fill="EAF1DD" w:themeFill="accent3" w:themeFillTint="33"/>
             <w:vAlign w:val="bottom"/>
           </w:tcPr>
           <w:p>
             <w:pPr>
-              <w:spacing w:before="0" w:after="200" w:line="240" w:lineRule="auto"/>
-              <w:jc w:val="left"/>
-              <w:rPr>
-                <w:rFonts w:ascii="Times New Roman" w:hAnsi="Times New Roman" w:eastAsia="Times New Roman" w:cs="Times New Roman"/>
-                <w:noProof w:val="0"/>
-                <w:sz w:val="24"/>
-                <w:szCs w:val="24"/>
-                <w:lang w:val="en-US"/>
-              </w:rPr>
-            </w:pPr>
-            <w:r>
-              <w:rPr>
-                <w:rFonts w:ascii="Times New Roman" w:hAnsi="Times New Roman" w:eastAsia="Times New Roman" w:cs="Times New Roman"/>
-                <w:noProof w:val="0"/>
-                <w:sz w:val="24"/>
-                <w:szCs w:val="24"/>
-                <w:lang w:val="en-US"/>
-              </w:rPr>
-              <w:t>4</w:t>
-            </w:r>
-            <w:r>
-              <w:rPr>
-                <w:rFonts w:ascii="Times New Roman" w:hAnsi="Times New Roman" w:eastAsia="Times New Roman" w:cs="Times New Roman"/>
-                <w:noProof w:val="0"/>
-                <w:sz w:val="24"/>
-                <w:szCs w:val="24"/>
-                <w:vertAlign w:val="superscript"/>
-                <w:lang w:val="en-US"/>
-              </w:rPr>
-              <w:t>th</w:t>
-            </w:r>
-            <w:r>
-              <w:rPr>
-                <w:rFonts w:ascii="Times New Roman" w:hAnsi="Times New Roman" w:eastAsia="Times New Roman" w:cs="Times New Roman"/>
-                <w:noProof w:val="0"/>
-                <w:sz w:val="24"/>
-                <w:szCs w:val="24"/>
-                <w:lang w:val="en-US"/>
-              </w:rPr>
-              <w:t xml:space="preserve"> May 2020</w:t>
+              <w:spacing w:line="240" w:lineRule="auto"/>
+              <w:rPr>
+                <w:rFonts w:ascii="Times New Roman" w:eastAsia="Times New Roman" w:hAnsi="Times New Roman" w:cs="Times New Roman"/>
+                <w:sz w:val="24"/>
+                <w:szCs w:val="24"/>
+              </w:rPr>
+            </w:pPr>
+            <w:r>
+              <w:rPr>
+                <w:rFonts w:ascii="Times New Roman" w:eastAsia="Times New Roman" w:hAnsi="Times New Roman" w:cs="Times New Roman"/>
+                <w:sz w:val="24"/>
+                <w:szCs w:val="24"/>
+              </w:rPr>
+              <w:t>Dilshan</w:t>
             </w:r>
           </w:p>
         </w:tc>
@@ -712,61 +694,24 @@
           <w:tcPr>
             <w:tcW w:w="2394" w:type="dxa"/>
             <w:shd w:val="clear" w:color="auto" w:fill="EAF1DD" w:themeFill="accent3" w:themeFillTint="33"/>
-            <w:tcMar/>
             <w:vAlign w:val="bottom"/>
           </w:tcPr>
           <w:p>
             <w:pPr>
-              <w:spacing w:before="0" w:after="200" w:line="240" w:lineRule="auto"/>
-              <w:jc w:val="left"/>
-              <w:rPr>
-                <w:rFonts w:ascii="Times New Roman" w:hAnsi="Times New Roman" w:eastAsia="Times New Roman" w:cs="Times New Roman"/>
-                <w:noProof w:val="0"/>
-                <w:sz w:val="24"/>
-                <w:szCs w:val="24"/>
-                <w:lang w:val="en-US"/>
-              </w:rPr>
-            </w:pPr>
-            <w:r>
-              <w:rPr>
-                <w:rFonts w:ascii="Times New Roman" w:hAnsi="Times New Roman" w:eastAsia="Times New Roman" w:cs="Times New Roman"/>
-                <w:noProof w:val="0"/>
-                <w:sz w:val="24"/>
-                <w:szCs w:val="24"/>
-                <w:lang w:val="en-US"/>
-              </w:rPr>
-              <w:t>Nguyen</w:t>
-            </w:r>
-          </w:p>
-        </w:tc>
-        <w:tc>
-          <w:tcPr>
-            <w:tcW w:w="2394" w:type="dxa"/>
-            <w:shd w:val="clear" w:color="auto" w:fill="EAF1DD" w:themeFill="accent3" w:themeFillTint="33"/>
-            <w:tcMar/>
-            <w:vAlign w:val="bottom"/>
-          </w:tcPr>
-          <w:p>
-            <w:pPr>
-              <w:spacing w:before="0" w:after="200" w:line="240" w:lineRule="auto"/>
-              <w:jc w:val="left"/>
-              <w:rPr>
-                <w:rFonts w:ascii="Times New Roman" w:hAnsi="Times New Roman" w:eastAsia="Times New Roman" w:cs="Times New Roman"/>
-                <w:noProof w:val="0"/>
-                <w:sz w:val="24"/>
-                <w:szCs w:val="24"/>
-                <w:lang w:val="en-US"/>
-              </w:rPr>
-            </w:pPr>
-            <w:r>
-              <w:rPr>
-                <w:rFonts w:ascii="Times New Roman" w:hAnsi="Times New Roman" w:eastAsia="Times New Roman" w:cs="Times New Roman"/>
-                <w:noProof w:val="0"/>
-                <w:sz w:val="24"/>
-                <w:szCs w:val="24"/>
-                <w:lang w:val="en-US"/>
-              </w:rPr>
-              <w:t>Nguyen</w:t>
+              <w:spacing w:line="240" w:lineRule="auto"/>
+              <w:rPr>
+                <w:rFonts w:ascii="Times New Roman" w:eastAsia="Times New Roman" w:hAnsi="Times New Roman" w:cs="Times New Roman"/>
+                <w:sz w:val="24"/>
+                <w:szCs w:val="24"/>
+              </w:rPr>
+            </w:pPr>
+            <w:r>
+              <w:rPr>
+                <w:rFonts w:ascii="Times New Roman" w:eastAsia="Times New Roman" w:hAnsi="Times New Roman" w:cs="Times New Roman"/>
+                <w:sz w:val="24"/>
+                <w:szCs w:val="24"/>
+              </w:rPr>
+              <w:t>Nguyen, Dilshan</w:t>
             </w:r>
           </w:p>
         </w:tc>
@@ -779,40 +724,31 @@
           <w:tcPr>
             <w:tcW w:w="2395" w:type="dxa"/>
             <w:shd w:val="clear" w:color="auto" w:fill="EAF1DD" w:themeFill="accent3" w:themeFillTint="33"/>
-            <w:tcMar/>
-            <w:vAlign w:val="top"/>
-          </w:tcPr>
-          <w:p>
-            <w:pPr>
-              <w:spacing w:before="0" w:after="200" w:line="240" w:lineRule="auto"/>
-              <w:jc w:val="left"/>
-              <w:rPr>
-                <w:rFonts w:ascii="Times New Roman" w:hAnsi="Times New Roman" w:eastAsia="Times New Roman" w:cs="Times New Roman"/>
-                <w:noProof w:val="0"/>
-                <w:sz w:val="24"/>
-                <w:szCs w:val="24"/>
-                <w:lang w:val="en-US"/>
-              </w:rPr>
-            </w:pPr>
-            <w:r>
-              <w:rPr>
-                <w:rFonts w:ascii="Times New Roman" w:hAnsi="Times New Roman" w:eastAsia="Times New Roman" w:cs="Times New Roman"/>
-                <w:noProof w:val="0"/>
-                <w:sz w:val="24"/>
-                <w:szCs w:val="24"/>
-                <w:lang w:val="en-US"/>
-              </w:rPr>
-              <w:t>Feature :</w:t>
-            </w:r>
-            <w:r>
-              <w:rPr>
-                <w:rFonts w:ascii="Times New Roman" w:hAnsi="Times New Roman" w:eastAsia="Times New Roman" w:cs="Times New Roman"/>
-                <w:noProof w:val="0"/>
-                <w:sz w:val="24"/>
-                <w:szCs w:val="24"/>
-                <w:lang w:val="en-US"/>
-              </w:rPr>
-              <w:t xml:space="preserve"> Crafting weapons</w:t>
+          </w:tcPr>
+          <w:p>
+            <w:pPr>
+              <w:spacing w:line="240" w:lineRule="auto"/>
+              <w:rPr>
+                <w:rFonts w:ascii="Times New Roman" w:eastAsia="Times New Roman" w:hAnsi="Times New Roman" w:cs="Times New Roman"/>
+                <w:sz w:val="24"/>
+                <w:szCs w:val="24"/>
+              </w:rPr>
+            </w:pPr>
+            <w:r>
+              <w:rPr>
+                <w:rFonts w:ascii="Times New Roman" w:eastAsia="Times New Roman" w:hAnsi="Times New Roman" w:cs="Times New Roman"/>
+                <w:sz w:val="24"/>
+                <w:szCs w:val="24"/>
+              </w:rPr>
+              <w:t xml:space="preserve">Feature : </w:t>
+            </w:r>
+            <w:r>
+              <w:rPr>
+                <w:rFonts w:ascii="Times New Roman" w:eastAsia="Times New Roman" w:hAnsi="Times New Roman" w:cs="Times New Roman"/>
+                <w:sz w:val="24"/>
+                <w:szCs w:val="24"/>
+              </w:rPr>
+              <w:t>Mambo Marie</w:t>
             </w:r>
           </w:p>
         </w:tc>
@@ -820,51 +756,66 @@
           <w:tcPr>
             <w:tcW w:w="2394" w:type="dxa"/>
             <w:shd w:val="clear" w:color="auto" w:fill="EAF1DD" w:themeFill="accent3" w:themeFillTint="33"/>
-            <w:tcMar/>
+            <w:vAlign w:val="center"/>
+          </w:tcPr>
+          <w:p>
+            <w:pPr>
+              <w:spacing w:line="240" w:lineRule="auto"/>
+              <w:rPr>
+                <w:rFonts w:ascii="Times New Roman" w:eastAsia="Times New Roman" w:hAnsi="Times New Roman" w:cs="Times New Roman"/>
+                <w:sz w:val="24"/>
+                <w:szCs w:val="24"/>
+              </w:rPr>
+            </w:pPr>
+            <w:r>
+              <w:rPr>
+                <w:rFonts w:ascii="Times New Roman" w:hAnsi="Times New Roman" w:cs="Times New Roman"/>
+                <w:sz w:val="24"/>
+                <w:szCs w:val="24"/>
+              </w:rPr>
+              <w:t>11</w:t>
+            </w:r>
+            <w:r>
+              <w:rPr>
+                <w:rFonts w:ascii="Times New Roman" w:hAnsi="Times New Roman" w:cs="Times New Roman"/>
+                <w:sz w:val="24"/>
+                <w:szCs w:val="24"/>
+                <w:vertAlign w:val="superscript"/>
+              </w:rPr>
+              <w:t>th</w:t>
+            </w:r>
+            <w:r>
+              <w:rPr>
+                <w:rFonts w:ascii="Times New Roman" w:hAnsi="Times New Roman" w:cs="Times New Roman"/>
+                <w:sz w:val="24"/>
+                <w:szCs w:val="24"/>
+              </w:rPr>
+              <w:t xml:space="preserve"> June 2020</w:t>
+            </w:r>
+          </w:p>
+        </w:tc>
+        <w:tc>
+          <w:tcPr>
+            <w:tcW w:w="2394" w:type="dxa"/>
+            <w:shd w:val="clear" w:color="auto" w:fill="EAF1DD" w:themeFill="accent3" w:themeFillTint="33"/>
             <w:vAlign w:val="bottom"/>
           </w:tcPr>
           <w:p>
             <w:pPr>
-              <w:spacing w:before="0" w:after="200" w:line="240" w:lineRule="auto"/>
-              <w:jc w:val="left"/>
-              <w:rPr>
-                <w:rFonts w:ascii="Times New Roman" w:hAnsi="Times New Roman" w:eastAsia="Times New Roman" w:cs="Times New Roman"/>
-                <w:noProof w:val="0"/>
-                <w:sz w:val="24"/>
-                <w:szCs w:val="24"/>
-                <w:lang w:val="en-US"/>
-              </w:rPr>
-            </w:pPr>
-            <w:r>
-              <w:rPr>
-                <w:rFonts w:ascii="Times New Roman" w:hAnsi="Times New Roman" w:eastAsia="Times New Roman" w:cs="Times New Roman"/>
-                <w:noProof w:val="0"/>
-                <w:sz w:val="24"/>
-                <w:szCs w:val="24"/>
-                <w:lang w:val="en-US"/>
-              </w:rPr>
-              <w:t>4</w:t>
-            </w:r>
-            <w:r>
-              <w:rPr>
-                <w:rFonts w:ascii="Times New Roman" w:hAnsi="Times New Roman" w:eastAsia="Times New Roman" w:cs="Times New Roman"/>
-                <w:noProof w:val="0"/>
-                <w:sz w:val="24"/>
-                <w:szCs w:val="24"/>
-                <w:vertAlign w:val="superscript"/>
-                <w:lang w:val="en-US"/>
-              </w:rPr>
-              <w:t>th</w:t>
-            </w:r>
-            <w:r>
-              <w:rPr>
-                <w:rFonts w:ascii="Times New Roman" w:hAnsi="Times New Roman" w:eastAsia="Times New Roman" w:cs="Times New Roman"/>
-                <w:noProof w:val="0"/>
-                <w:sz w:val="24"/>
-                <w:szCs w:val="24"/>
-                <w:lang w:val="en-US"/>
-              </w:rPr>
-              <w:t xml:space="preserve"> May 2020</w:t>
+              <w:spacing w:line="240" w:lineRule="auto"/>
+              <w:rPr>
+                <w:rFonts w:ascii="Times New Roman" w:eastAsia="Times New Roman" w:hAnsi="Times New Roman" w:cs="Times New Roman"/>
+                <w:sz w:val="24"/>
+                <w:szCs w:val="24"/>
+              </w:rPr>
+            </w:pPr>
+            <w:r>
+              <w:rPr>
+                <w:rFonts w:ascii="Times New Roman" w:eastAsia="Times New Roman" w:hAnsi="Times New Roman" w:cs="Times New Roman"/>
+                <w:sz w:val="24"/>
+                <w:szCs w:val="24"/>
+              </w:rPr>
+              <w:t>Nguyen</w:t>
             </w:r>
           </w:p>
         </w:tc>
@@ -872,61 +823,24 @@
           <w:tcPr>
             <w:tcW w:w="2394" w:type="dxa"/>
             <w:shd w:val="clear" w:color="auto" w:fill="EAF1DD" w:themeFill="accent3" w:themeFillTint="33"/>
-            <w:tcMar/>
             <w:vAlign w:val="bottom"/>
           </w:tcPr>
           <w:p>
             <w:pPr>
-              <w:spacing w:before="0" w:after="200" w:line="240" w:lineRule="auto"/>
-              <w:jc w:val="left"/>
-              <w:rPr>
-                <w:rFonts w:ascii="Times New Roman" w:hAnsi="Times New Roman" w:eastAsia="Times New Roman" w:cs="Times New Roman"/>
-                <w:noProof w:val="0"/>
-                <w:sz w:val="24"/>
-                <w:szCs w:val="24"/>
-                <w:lang w:val="en-US"/>
-              </w:rPr>
-            </w:pPr>
-            <w:r>
-              <w:rPr>
-                <w:rFonts w:ascii="Times New Roman" w:hAnsi="Times New Roman" w:eastAsia="Times New Roman" w:cs="Times New Roman"/>
-                <w:noProof w:val="0"/>
-                <w:sz w:val="24"/>
-                <w:szCs w:val="24"/>
-                <w:lang w:val="en-US"/>
-              </w:rPr>
-              <w:t>Dilshan</w:t>
-            </w:r>
-          </w:p>
-        </w:tc>
-        <w:tc>
-          <w:tcPr>
-            <w:tcW w:w="2394" w:type="dxa"/>
-            <w:shd w:val="clear" w:color="auto" w:fill="EAF1DD" w:themeFill="accent3" w:themeFillTint="33"/>
-            <w:tcMar/>
-            <w:vAlign w:val="bottom"/>
-          </w:tcPr>
-          <w:p>
-            <w:pPr>
-              <w:spacing w:before="0" w:after="200" w:line="240" w:lineRule="auto"/>
-              <w:jc w:val="left"/>
-              <w:rPr>
-                <w:rFonts w:ascii="Times New Roman" w:hAnsi="Times New Roman" w:eastAsia="Times New Roman" w:cs="Times New Roman"/>
-                <w:noProof w:val="0"/>
-                <w:sz w:val="24"/>
-                <w:szCs w:val="24"/>
-                <w:lang w:val="en-US"/>
-              </w:rPr>
-            </w:pPr>
-            <w:r>
-              <w:rPr>
-                <w:rFonts w:ascii="Times New Roman" w:hAnsi="Times New Roman" w:eastAsia="Times New Roman" w:cs="Times New Roman"/>
-                <w:noProof w:val="0"/>
-                <w:sz w:val="24"/>
-                <w:szCs w:val="24"/>
-                <w:lang w:val="en-US"/>
-              </w:rPr>
-              <w:t>Dilshan</w:t>
+              <w:spacing w:line="240" w:lineRule="auto"/>
+              <w:rPr>
+                <w:rFonts w:ascii="Times New Roman" w:eastAsia="Times New Roman" w:hAnsi="Times New Roman" w:cs="Times New Roman"/>
+                <w:sz w:val="24"/>
+                <w:szCs w:val="24"/>
+              </w:rPr>
+            </w:pPr>
+            <w:r>
+              <w:rPr>
+                <w:rFonts w:ascii="Times New Roman" w:eastAsia="Times New Roman" w:hAnsi="Times New Roman" w:cs="Times New Roman"/>
+                <w:sz w:val="24"/>
+                <w:szCs w:val="24"/>
+              </w:rPr>
+              <w:t>Nguyen, Dilshan</w:t>
             </w:r>
           </w:p>
         </w:tc>
@@ -939,33 +853,65 @@
           <w:tcPr>
             <w:tcW w:w="2395" w:type="dxa"/>
             <w:shd w:val="clear" w:color="auto" w:fill="EAF1DD" w:themeFill="accent3" w:themeFillTint="33"/>
-            <w:tcMar/>
+          </w:tcPr>
+          <w:p>
+            <w:pPr>
+              <w:spacing w:line="240" w:lineRule="auto"/>
+              <w:rPr>
+                <w:rFonts w:ascii="Times New Roman" w:eastAsia="Times New Roman" w:hAnsi="Times New Roman" w:cs="Times New Roman"/>
+                <w:sz w:val="24"/>
+                <w:szCs w:val="24"/>
+              </w:rPr>
+            </w:pPr>
+            <w:r>
+              <w:rPr>
+                <w:rFonts w:ascii="Times New Roman" w:eastAsia="Times New Roman" w:hAnsi="Times New Roman" w:cs="Times New Roman"/>
+                <w:sz w:val="24"/>
+                <w:szCs w:val="24"/>
+              </w:rPr>
+              <w:t>Recommendations for change to  the game engine</w:t>
+            </w:r>
+          </w:p>
+        </w:tc>
+        <w:tc>
+          <w:tcPr>
+            <w:tcW w:w="2394" w:type="dxa"/>
+            <w:shd w:val="clear" w:color="auto" w:fill="EAF1DD" w:themeFill="accent3" w:themeFillTint="33"/>
             <w:vAlign w:val="center"/>
           </w:tcPr>
           <w:p>
             <w:pPr>
-              <w:spacing w:after="0" w:line="240" w:lineRule="auto"/>
-              <w:rPr>
-                <w:rFonts w:ascii="Times New Roman" w:hAnsi="Times New Roman" w:cs="Times New Roman"/>
-                <w:sz w:val="24"/>
-                <w:szCs w:val="24"/>
-              </w:rPr>
-            </w:pPr>
-            <w:r>
-              <w:rPr>
-                <w:rFonts w:ascii="Times New Roman" w:hAnsi="Times New Roman" w:cs="Times New Roman"/>
-                <w:sz w:val="24"/>
-                <w:szCs w:val="24"/>
-              </w:rPr>
-              <w:t xml:space="preserve">Feature : </w:t>
-            </w:r>
-            <w:r>
-              <w:rPr>
-                <w:rFonts w:ascii="Times New Roman" w:hAnsi="Times New Roman" w:cs="Times New Roman"/>
-                <w:sz w:val="24"/>
-                <w:szCs w:val="24"/>
-              </w:rPr>
-              <w:t>Rising from the dead</w:t>
+              <w:spacing w:line="240" w:lineRule="auto"/>
+              <w:rPr>
+                <w:rFonts w:ascii="Times New Roman" w:hAnsi="Times New Roman" w:cs="Times New Roman"/>
+                <w:sz w:val="24"/>
+                <w:szCs w:val="24"/>
+              </w:rPr>
+            </w:pPr>
+            <w:r>
+              <w:rPr>
+                <w:rFonts w:ascii="Times New Roman" w:hAnsi="Times New Roman" w:cs="Times New Roman"/>
+                <w:sz w:val="24"/>
+                <w:szCs w:val="24"/>
+              </w:rPr>
+              <w:t>11</w:t>
+            </w:r>
+            <w:r>
+              <w:rPr>
+                <w:rFonts w:ascii="Times New Roman" w:hAnsi="Times New Roman" w:cs="Times New Roman"/>
+                <w:sz w:val="24"/>
+                <w:szCs w:val="24"/>
+                <w:vertAlign w:val="superscript"/>
+              </w:rPr>
+              <w:t>th</w:t>
+            </w:r>
+            <w:r>
+              <w:rPr>
+                <w:rFonts w:ascii="Times New Roman" w:hAnsi="Times New Roman" w:cs="Times New Roman"/>
+                <w:sz w:val="24"/>
+                <w:szCs w:val="24"/>
+              </w:rPr>
+              <w:t xml:space="preserve"> June 2020</w:t>
             </w:r>
           </w:p>
         </w:tc>
@@ -973,42 +919,24 @@
           <w:tcPr>
             <w:tcW w:w="2394" w:type="dxa"/>
             <w:shd w:val="clear" w:color="auto" w:fill="EAF1DD" w:themeFill="accent3" w:themeFillTint="33"/>
-            <w:tcMar/>
-            <w:vAlign w:val="center"/>
-          </w:tcPr>
-          <w:p>
-            <w:pPr>
-              <w:spacing w:after="0" w:line="240" w:lineRule="auto"/>
-              <w:rPr>
-                <w:rFonts w:ascii="Times New Roman" w:hAnsi="Times New Roman" w:cs="Times New Roman"/>
-                <w:sz w:val="24"/>
-                <w:szCs w:val="24"/>
-              </w:rPr>
-            </w:pPr>
-            <w:r>
-              <w:rPr>
-                <w:rFonts w:ascii="Times New Roman" w:hAnsi="Times New Roman" w:cs="Times New Roman"/>
-                <w:sz w:val="24"/>
-                <w:szCs w:val="24"/>
-              </w:rPr>
-              <w:t>21</w:t>
-            </w:r>
-            <w:r>
-              <w:rPr>
-                <w:rFonts w:ascii="Times New Roman" w:hAnsi="Times New Roman" w:cs="Times New Roman"/>
-                <w:sz w:val="24"/>
-                <w:szCs w:val="24"/>
-                <w:vertAlign w:val="superscript"/>
-              </w:rPr>
-              <w:t>th</w:t>
-            </w:r>
-            <w:r>
-              <w:rPr>
-                <w:rFonts w:ascii="Times New Roman" w:hAnsi="Times New Roman" w:cs="Times New Roman"/>
-                <w:sz w:val="24"/>
-                <w:szCs w:val="24"/>
-              </w:rPr>
-              <w:t xml:space="preserve"> May 2020</w:t>
+            <w:vAlign w:val="bottom"/>
+          </w:tcPr>
+          <w:p>
+            <w:pPr>
+              <w:spacing w:line="480" w:lineRule="auto"/>
+              <w:rPr>
+                <w:rFonts w:ascii="Times New Roman" w:eastAsia="Times New Roman" w:hAnsi="Times New Roman" w:cs="Times New Roman"/>
+                <w:sz w:val="24"/>
+                <w:szCs w:val="24"/>
+              </w:rPr>
+            </w:pPr>
+            <w:r>
+              <w:rPr>
+                <w:rFonts w:ascii="Times New Roman" w:eastAsia="Times New Roman" w:hAnsi="Times New Roman" w:cs="Times New Roman"/>
+                <w:sz w:val="24"/>
+                <w:szCs w:val="24"/>
+              </w:rPr>
+              <w:t>Nguyen</w:t>
             </w:r>
           </w:p>
         </w:tc>
@@ -1016,47 +944,20 @@
           <w:tcPr>
             <w:tcW w:w="2394" w:type="dxa"/>
             <w:shd w:val="clear" w:color="auto" w:fill="EAF1DD" w:themeFill="accent3" w:themeFillTint="33"/>
-            <w:tcMar/>
-            <w:vAlign w:val="center"/>
-          </w:tcPr>
-          <w:p>
-            <w:pPr>
-              <w:spacing w:after="0" w:line="240" w:lineRule="auto"/>
-              <w:rPr>
-                <w:rFonts w:ascii="Times New Roman" w:hAnsi="Times New Roman" w:cs="Times New Roman"/>
-                <w:sz w:val="24"/>
-                <w:szCs w:val="24"/>
-              </w:rPr>
-            </w:pPr>
-            <w:r>
-              <w:rPr>
-                <w:rFonts w:ascii="Times New Roman" w:hAnsi="Times New Roman" w:cs="Times New Roman"/>
-                <w:sz w:val="24"/>
-                <w:szCs w:val="24"/>
-              </w:rPr>
-              <w:t>Nguyen</w:t>
-            </w:r>
-          </w:p>
-        </w:tc>
-        <w:tc>
-          <w:tcPr>
-            <w:tcW w:w="2394" w:type="dxa"/>
-            <w:shd w:val="clear" w:color="auto" w:fill="EAF1DD" w:themeFill="accent3" w:themeFillTint="33"/>
-            <w:tcMar/>
-            <w:vAlign w:val="center"/>
-          </w:tcPr>
-          <w:p>
-            <w:pPr>
-              <w:spacing w:after="0" w:line="240" w:lineRule="auto"/>
-              <w:rPr>
-                <w:rFonts w:ascii="Times New Roman" w:hAnsi="Times New Roman" w:cs="Times New Roman"/>
-                <w:sz w:val="24"/>
-                <w:szCs w:val="24"/>
-              </w:rPr>
-            </w:pPr>
-            <w:r>
-              <w:rPr>
-                <w:rFonts w:ascii="Times New Roman" w:hAnsi="Times New Roman" w:cs="Times New Roman"/>
+            <w:vAlign w:val="bottom"/>
+          </w:tcPr>
+          <w:p>
+            <w:pPr>
+              <w:spacing w:line="480" w:lineRule="auto"/>
+              <w:rPr>
+                <w:rFonts w:ascii="Times New Roman" w:eastAsia="Times New Roman" w:hAnsi="Times New Roman" w:cs="Times New Roman"/>
+                <w:sz w:val="24"/>
+                <w:szCs w:val="24"/>
+              </w:rPr>
+            </w:pPr>
+            <w:r>
+              <w:rPr>
+                <w:rFonts w:ascii="Times New Roman" w:eastAsia="Times New Roman" w:hAnsi="Times New Roman" w:cs="Times New Roman"/>
                 <w:sz w:val="24"/>
                 <w:szCs w:val="24"/>
               </w:rPr>
@@ -1073,7 +974,6 @@
           <w:tcPr>
             <w:tcW w:w="2395" w:type="dxa"/>
             <w:shd w:val="clear" w:color="auto" w:fill="EAF1DD" w:themeFill="accent3" w:themeFillTint="33"/>
-            <w:tcMar/>
             <w:vAlign w:val="center"/>
           </w:tcPr>
           <w:p>
@@ -1091,23 +991,7 @@
                 <w:sz w:val="24"/>
                 <w:szCs w:val="24"/>
               </w:rPr>
-              <w:t xml:space="preserve">Feature : </w:t>
-            </w:r>
-            <w:r>
-              <w:rPr>
-                <w:rFonts w:ascii="Times New Roman" w:hAnsi="Times New Roman" w:cs="Times New Roman"/>
-                <w:sz w:val="24"/>
-                <w:szCs w:val="24"/>
-              </w:rPr>
-              <w:t>Farmers and Food</w:t>
-            </w:r>
-            <w:r>
-              <w:rPr>
-                <w:rFonts w:ascii="Times New Roman" w:hAnsi="Times New Roman" w:cs="Times New Roman"/>
-                <w:sz w:val="24"/>
-                <w:szCs w:val="24"/>
-              </w:rPr>
-              <w:t xml:space="preserve"> </w:t>
+              <w:t>Update UML class diagram *</w:t>
             </w:r>
           </w:p>
         </w:tc>
@@ -1115,7 +999,6 @@
           <w:tcPr>
             <w:tcW w:w="2394" w:type="dxa"/>
             <w:shd w:val="clear" w:color="auto" w:fill="EAF1DD" w:themeFill="accent3" w:themeFillTint="33"/>
-            <w:tcMar/>
             <w:vAlign w:val="center"/>
           </w:tcPr>
           <w:p>
@@ -1133,7 +1016,7 @@
                 <w:sz w:val="24"/>
                 <w:szCs w:val="24"/>
               </w:rPr>
-              <w:t>21</w:t>
+              <w:t>11</w:t>
             </w:r>
             <w:r>
               <w:rPr>
@@ -1150,7 +1033,7 @@
                 <w:sz w:val="24"/>
                 <w:szCs w:val="24"/>
               </w:rPr>
-              <w:t xml:space="preserve"> May 2020</w:t>
+              <w:t xml:space="preserve"> June 2020</w:t>
             </w:r>
           </w:p>
         </w:tc>
@@ -1158,7 +1041,6 @@
           <w:tcPr>
             <w:tcW w:w="2394" w:type="dxa"/>
             <w:shd w:val="clear" w:color="auto" w:fill="EAF1DD" w:themeFill="accent3" w:themeFillTint="33"/>
-            <w:tcMar/>
             <w:vAlign w:val="center"/>
           </w:tcPr>
           <w:p>
@@ -1176,7 +1058,7 @@
                 <w:sz w:val="24"/>
                 <w:szCs w:val="24"/>
               </w:rPr>
-              <w:t>Dilshan</w:t>
+              <w:t>Dilshan, Nguyen</w:t>
             </w:r>
           </w:p>
         </w:tc>
@@ -1184,7 +1066,6 @@
           <w:tcPr>
             <w:tcW w:w="2394" w:type="dxa"/>
             <w:shd w:val="clear" w:color="auto" w:fill="EAF1DD" w:themeFill="accent3" w:themeFillTint="33"/>
-            <w:tcMar/>
             <w:vAlign w:val="center"/>
           </w:tcPr>
           <w:p>
@@ -1202,7 +1083,7 @@
                 <w:sz w:val="24"/>
                 <w:szCs w:val="24"/>
               </w:rPr>
-              <w:t>Nguyen</w:t>
+              <w:t>Dilshan, Nguyen</w:t>
             </w:r>
           </w:p>
         </w:tc>
@@ -1215,7 +1096,6 @@
           <w:tcPr>
             <w:tcW w:w="2395" w:type="dxa"/>
             <w:shd w:val="clear" w:color="auto" w:fill="EAF1DD" w:themeFill="accent3" w:themeFillTint="33"/>
-            <w:tcMar/>
             <w:vAlign w:val="center"/>
           </w:tcPr>
           <w:p>
@@ -1233,15 +1113,7 @@
                 <w:sz w:val="24"/>
                 <w:szCs w:val="24"/>
               </w:rPr>
-              <w:t>Update UML class diagram</w:t>
-            </w:r>
-            <w:r>
-              <w:rPr>
-                <w:rFonts w:ascii="Times New Roman" w:hAnsi="Times New Roman" w:cs="Times New Roman"/>
-                <w:sz w:val="24"/>
-                <w:szCs w:val="24"/>
-              </w:rPr>
-              <w:t xml:space="preserve"> *</w:t>
+              <w:t>Update Design Rational *</w:t>
             </w:r>
           </w:p>
         </w:tc>
@@ -1249,7 +1121,6 @@
           <w:tcPr>
             <w:tcW w:w="2394" w:type="dxa"/>
             <w:shd w:val="clear" w:color="auto" w:fill="EAF1DD" w:themeFill="accent3" w:themeFillTint="33"/>
-            <w:tcMar/>
             <w:vAlign w:val="center"/>
           </w:tcPr>
           <w:p>
@@ -1267,7 +1138,7 @@
                 <w:sz w:val="24"/>
                 <w:szCs w:val="24"/>
               </w:rPr>
-              <w:t>21</w:t>
+              <w:t>11</w:t>
             </w:r>
             <w:r>
               <w:rPr>
@@ -1284,7 +1155,7 @@
                 <w:sz w:val="24"/>
                 <w:szCs w:val="24"/>
               </w:rPr>
-              <w:t xml:space="preserve"> May 2020</w:t>
+              <w:t xml:space="preserve"> June 2020</w:t>
             </w:r>
           </w:p>
         </w:tc>
@@ -1292,7 +1163,6 @@
           <w:tcPr>
             <w:tcW w:w="2394" w:type="dxa"/>
             <w:shd w:val="clear" w:color="auto" w:fill="EAF1DD" w:themeFill="accent3" w:themeFillTint="33"/>
-            <w:tcMar/>
             <w:vAlign w:val="center"/>
           </w:tcPr>
           <w:p>
@@ -1310,15 +1180,7 @@
                 <w:sz w:val="24"/>
                 <w:szCs w:val="24"/>
               </w:rPr>
-              <w:t>Dilshan</w:t>
-            </w:r>
-            <w:r>
-              <w:rPr>
-                <w:rFonts w:ascii="Times New Roman" w:hAnsi="Times New Roman" w:cs="Times New Roman"/>
-                <w:sz w:val="24"/>
-                <w:szCs w:val="24"/>
-              </w:rPr>
-              <w:t>, Nguyen</w:t>
+              <w:t>Dilshan, Nguyen</w:t>
             </w:r>
           </w:p>
         </w:tc>
@@ -1326,141 +1188,6 @@
           <w:tcPr>
             <w:tcW w:w="2394" w:type="dxa"/>
             <w:shd w:val="clear" w:color="auto" w:fill="EAF1DD" w:themeFill="accent3" w:themeFillTint="33"/>
-            <w:tcMar/>
-            <w:vAlign w:val="center"/>
-          </w:tcPr>
-          <w:p>
-            <w:pPr>
-              <w:spacing w:after="0" w:line="240" w:lineRule="auto"/>
-              <w:rPr>
-                <w:rFonts w:ascii="Times New Roman" w:hAnsi="Times New Roman" w:cs="Times New Roman"/>
-                <w:sz w:val="24"/>
-                <w:szCs w:val="24"/>
-              </w:rPr>
-            </w:pPr>
-            <w:r>
-              <w:rPr>
-                <w:rFonts w:ascii="Times New Roman" w:hAnsi="Times New Roman" w:cs="Times New Roman"/>
-                <w:sz w:val="24"/>
-                <w:szCs w:val="24"/>
-              </w:rPr>
-              <w:t>Dilshan</w:t>
-            </w:r>
-            <w:r>
-              <w:rPr>
-                <w:rFonts w:ascii="Times New Roman" w:hAnsi="Times New Roman" w:cs="Times New Roman"/>
-                <w:sz w:val="24"/>
-                <w:szCs w:val="24"/>
-              </w:rPr>
-              <w:t>, Nguyen</w:t>
-            </w:r>
-          </w:p>
-        </w:tc>
-      </w:tr>
-      <w:tr>
-        <w:trPr>
-          <w:trHeight w:val="710"/>
-        </w:trPr>
-        <w:tc>
-          <w:tcPr>
-            <w:tcW w:w="2395" w:type="dxa"/>
-            <w:shd w:val="clear" w:color="auto" w:fill="EAF1DD" w:themeFill="accent3" w:themeFillTint="33"/>
-            <w:tcMar/>
-            <w:vAlign w:val="center"/>
-          </w:tcPr>
-          <w:p>
-            <w:pPr>
-              <w:spacing w:after="0" w:line="240" w:lineRule="auto"/>
-              <w:rPr>
-                <w:rFonts w:ascii="Times New Roman" w:hAnsi="Times New Roman" w:cs="Times New Roman"/>
-                <w:sz w:val="24"/>
-                <w:szCs w:val="24"/>
-              </w:rPr>
-            </w:pPr>
-            <w:r>
-              <w:rPr>
-                <w:rFonts w:ascii="Times New Roman" w:hAnsi="Times New Roman" w:cs="Times New Roman"/>
-                <w:sz w:val="24"/>
-                <w:szCs w:val="24"/>
-              </w:rPr>
-              <w:t>Update Design Rational *</w:t>
-            </w:r>
-          </w:p>
-        </w:tc>
-        <w:tc>
-          <w:tcPr>
-            <w:tcW w:w="2394" w:type="dxa"/>
-            <w:shd w:val="clear" w:color="auto" w:fill="EAF1DD" w:themeFill="accent3" w:themeFillTint="33"/>
-            <w:tcMar/>
-            <w:vAlign w:val="center"/>
-          </w:tcPr>
-          <w:p>
-            <w:pPr>
-              <w:spacing w:after="0" w:line="240" w:lineRule="auto"/>
-              <w:rPr>
-                <w:rFonts w:ascii="Times New Roman" w:hAnsi="Times New Roman" w:cs="Times New Roman"/>
-                <w:sz w:val="24"/>
-                <w:szCs w:val="24"/>
-              </w:rPr>
-            </w:pPr>
-            <w:r>
-              <w:rPr>
-                <w:rFonts w:ascii="Times New Roman" w:hAnsi="Times New Roman" w:cs="Times New Roman"/>
-                <w:sz w:val="24"/>
-                <w:szCs w:val="24"/>
-              </w:rPr>
-              <w:t>21</w:t>
-            </w:r>
-            <w:r>
-              <w:rPr>
-                <w:rFonts w:ascii="Times New Roman" w:hAnsi="Times New Roman" w:cs="Times New Roman"/>
-                <w:sz w:val="24"/>
-                <w:szCs w:val="24"/>
-                <w:vertAlign w:val="superscript"/>
-              </w:rPr>
-              <w:t>th</w:t>
-            </w:r>
-            <w:r>
-              <w:rPr>
-                <w:rFonts w:ascii="Times New Roman" w:hAnsi="Times New Roman" w:cs="Times New Roman"/>
-                <w:sz w:val="24"/>
-                <w:szCs w:val="24"/>
-              </w:rPr>
-              <w:t xml:space="preserve"> May 2020</w:t>
-            </w:r>
-          </w:p>
-        </w:tc>
-        <w:tc>
-          <w:tcPr>
-            <w:tcW w:w="2394" w:type="dxa"/>
-            <w:shd w:val="clear" w:color="auto" w:fill="EAF1DD" w:themeFill="accent3" w:themeFillTint="33"/>
-            <w:tcMar/>
-            <w:vAlign w:val="center"/>
-          </w:tcPr>
-          <w:p>
-            <w:pPr>
-              <w:spacing w:after="0" w:line="240" w:lineRule="auto"/>
-              <w:rPr>
-                <w:rFonts w:ascii="Times New Roman" w:hAnsi="Times New Roman" w:cs="Times New Roman"/>
-                <w:sz w:val="24"/>
-                <w:szCs w:val="24"/>
-              </w:rPr>
-            </w:pPr>
-            <w:r>
-              <w:rPr>
-                <w:rFonts w:ascii="Times New Roman" w:hAnsi="Times New Roman" w:cs="Times New Roman"/>
-                <w:sz w:val="24"/>
-                <w:szCs w:val="24"/>
-              </w:rPr>
-              <w:t>Dilshan, Nguyen</w:t>
-            </w:r>
-          </w:p>
-        </w:tc>
-        <w:tc>
-          <w:tcPr>
-            <w:tcW w:w="2394" w:type="dxa"/>
-            <w:shd w:val="clear" w:color="auto" w:fill="EAF1DD" w:themeFill="accent3" w:themeFillTint="33"/>
-            <w:tcMar/>
             <w:vAlign w:val="center"/>
           </w:tcPr>
           <w:p>
@@ -1491,7 +1218,6 @@
           <w:tcPr>
             <w:tcW w:w="2395" w:type="dxa"/>
             <w:shd w:val="clear" w:color="auto" w:fill="EAF1DD" w:themeFill="accent3" w:themeFillTint="33"/>
-            <w:tcMar/>
             <w:vAlign w:val="center"/>
           </w:tcPr>
           <w:p>
@@ -1509,23 +1235,7 @@
                 <w:sz w:val="24"/>
                 <w:szCs w:val="24"/>
               </w:rPr>
-              <w:t xml:space="preserve">UML </w:t>
-            </w:r>
-            <w:r>
-              <w:rPr>
-                <w:rFonts w:ascii="Times New Roman" w:hAnsi="Times New Roman" w:cs="Times New Roman"/>
-                <w:sz w:val="24"/>
-                <w:szCs w:val="24"/>
-              </w:rPr>
-              <w:t>Interaction diagrams</w:t>
-            </w:r>
-            <w:r>
-              <w:rPr>
-                <w:rFonts w:ascii="Times New Roman" w:hAnsi="Times New Roman" w:cs="Times New Roman"/>
-                <w:sz w:val="24"/>
-                <w:szCs w:val="24"/>
-              </w:rPr>
-              <w:t xml:space="preserve"> *</w:t>
+              <w:t>UML Interaction diagrams *</w:t>
             </w:r>
           </w:p>
         </w:tc>
@@ -1533,7 +1243,6 @@
           <w:tcPr>
             <w:tcW w:w="2394" w:type="dxa"/>
             <w:shd w:val="clear" w:color="auto" w:fill="EAF1DD" w:themeFill="accent3" w:themeFillTint="33"/>
-            <w:tcMar/>
             <w:vAlign w:val="center"/>
           </w:tcPr>
           <w:p>
@@ -1551,7 +1260,7 @@
                 <w:sz w:val="24"/>
                 <w:szCs w:val="24"/>
               </w:rPr>
-              <w:t>21</w:t>
+              <w:t>11</w:t>
             </w:r>
             <w:r>
               <w:rPr>
@@ -1568,7 +1277,7 @@
                 <w:sz w:val="24"/>
                 <w:szCs w:val="24"/>
               </w:rPr>
-              <w:t xml:space="preserve"> May 2020</w:t>
+              <w:t xml:space="preserve"> June 2020</w:t>
             </w:r>
           </w:p>
         </w:tc>
@@ -1576,7 +1285,6 @@
           <w:tcPr>
             <w:tcW w:w="2394" w:type="dxa"/>
             <w:shd w:val="clear" w:color="auto" w:fill="EAF1DD" w:themeFill="accent3" w:themeFillTint="33"/>
-            <w:tcMar/>
             <w:vAlign w:val="center"/>
           </w:tcPr>
           <w:p>
@@ -1602,7 +1310,6 @@
           <w:tcPr>
             <w:tcW w:w="2394" w:type="dxa"/>
             <w:shd w:val="clear" w:color="auto" w:fill="EAF1DD" w:themeFill="accent3" w:themeFillTint="33"/>
-            <w:tcMar/>
             <w:vAlign w:val="center"/>
           </w:tcPr>
           <w:p>
@@ -1626,36 +1333,31 @@
         </w:tc>
       </w:tr>
     </w:tbl>
-    <w:p w14:noSpellErr="1">
+    <w:p>
       <w:pPr>
         <w:spacing w:after="0" w:line="240" w:lineRule="auto"/>
       </w:pPr>
       <w:r>
         <w:br/>
-      </w:r>
-      <w:r>
-        <w:rPr/>
         <w:t>* if necessary</w:t>
       </w:r>
       <w:r>
-        <w:rPr/>
         <w:t>,</w:t>
       </w:r>
       <w:r>
-        <w:rPr/>
         <w:t xml:space="preserve"> update</w:t>
       </w:r>
       <w:r>
-        <w:rPr/>
         <w:t>.</w:t>
       </w:r>
+      <w:bookmarkStart w:id="0" w:name="_GoBack"/>
+      <w:bookmarkEnd w:id="0"/>
     </w:p>
     <w:p>
       <w:pPr>
-        <w:pStyle w:val="Normal"/>
         <w:spacing w:after="0" w:line="240" w:lineRule="auto"/>
         <w:rPr>
-          <w:rFonts w:ascii="Times New Roman" w:hAnsi="Times New Roman" w:eastAsia="Times New Roman" w:cs="Times New Roman"/>
+          <w:rFonts w:ascii="Times New Roman" w:eastAsia="Times New Roman" w:hAnsi="Times New Roman" w:cs="Times New Roman"/>
           <w:sz w:val="24"/>
           <w:szCs w:val="24"/>
         </w:rPr>
@@ -1663,25 +1365,16 @@
     </w:p>
     <w:p>
       <w:pPr>
-        <w:pStyle w:val="Normal"/>
         <w:spacing w:after="0" w:line="240" w:lineRule="auto"/>
         <w:rPr>
-          <w:rFonts w:ascii="Times New Roman" w:hAnsi="Times New Roman" w:eastAsia="Times New Roman" w:cs="Times New Roman"/>
+          <w:rFonts w:ascii="Times New Roman" w:eastAsia="Times New Roman" w:hAnsi="Times New Roman" w:cs="Times New Roman"/>
           <w:sz w:val="24"/>
           <w:szCs w:val="24"/>
         </w:rPr>
       </w:pPr>
-      <w:r>
-        <w:rPr>
-          <w:rFonts w:ascii="Times New Roman" w:hAnsi="Times New Roman" w:eastAsia="Times New Roman" w:cs="Times New Roman"/>
-          <w:sz w:val="24"/>
-          <w:szCs w:val="24"/>
-        </w:rPr>
-        <w:t>I accepted the WBA - Nguyen</w:t>
-      </w:r>
     </w:p>
     <w:sectPr>
-      <w:pgSz w:w="12240" w:h="15840" w:orient="portrait"/>
+      <w:pgSz w:w="12240" w:h="15840"/>
       <w:pgMar w:top="1440" w:right="1440" w:bottom="1440" w:left="1440" w:header="0" w:footer="0" w:gutter="0"/>
       <w:cols w:space="720"/>
       <w:formProt w:val="0"/>
@@ -1705,7 +1398,7 @@
         <w:ind w:left="720" w:hanging="360"/>
       </w:pPr>
       <w:rPr>
-        <w:rFonts w:hint="default" w:ascii="Symbol" w:hAnsi="Symbol" w:eastAsiaTheme="minorEastAsia" w:cstheme="minorBidi"/>
+        <w:rFonts w:ascii="Symbol" w:eastAsiaTheme="minorEastAsia" w:hAnsi="Symbol" w:cstheme="minorBidi" w:hint="default"/>
       </w:rPr>
     </w:lvl>
     <w:lvl w:ilvl="1" w:tplc="04090003" w:tentative="1">
@@ -1717,7 +1410,7 @@
         <w:ind w:left="1440" w:hanging="360"/>
       </w:pPr>
       <w:rPr>
-        <w:rFonts w:hint="default" w:ascii="Courier New" w:hAnsi="Courier New" w:cs="Courier New"/>
+        <w:rFonts w:ascii="Courier New" w:hAnsi="Courier New" w:cs="Courier New" w:hint="default"/>
       </w:rPr>
     </w:lvl>
     <w:lvl w:ilvl="2" w:tplc="04090005" w:tentative="1">
@@ -1729,7 +1422,7 @@
         <w:ind w:left="2160" w:hanging="360"/>
       </w:pPr>
       <w:rPr>
-        <w:rFonts w:hint="default" w:ascii="Wingdings" w:hAnsi="Wingdings"/>
+        <w:rFonts w:ascii="Wingdings" w:hAnsi="Wingdings" w:hint="default"/>
       </w:rPr>
     </w:lvl>
     <w:lvl w:ilvl="3" w:tplc="04090001" w:tentative="1">
@@ -1741,7 +1434,7 @@
         <w:ind w:left="2880" w:hanging="360"/>
       </w:pPr>
       <w:rPr>
-        <w:rFonts w:hint="default" w:ascii="Symbol" w:hAnsi="Symbol"/>
+        <w:rFonts w:ascii="Symbol" w:hAnsi="Symbol" w:hint="default"/>
       </w:rPr>
     </w:lvl>
     <w:lvl w:ilvl="4" w:tplc="04090003" w:tentative="1">
@@ -1753,7 +1446,7 @@
         <w:ind w:left="3600" w:hanging="360"/>
       </w:pPr>
       <w:rPr>
-        <w:rFonts w:hint="default" w:ascii="Courier New" w:hAnsi="Courier New" w:cs="Courier New"/>
+        <w:rFonts w:ascii="Courier New" w:hAnsi="Courier New" w:cs="Courier New" w:hint="default"/>
       </w:rPr>
     </w:lvl>
     <w:lvl w:ilvl="5" w:tplc="04090005" w:tentative="1">
@@ -1765,7 +1458,7 @@
         <w:ind w:left="4320" w:hanging="360"/>
       </w:pPr>
       <w:rPr>
-        <w:rFonts w:hint="default" w:ascii="Wingdings" w:hAnsi="Wingdings"/>
+        <w:rFonts w:ascii="Wingdings" w:hAnsi="Wingdings" w:hint="default"/>
       </w:rPr>
     </w:lvl>
     <w:lvl w:ilvl="6" w:tplc="04090001" w:tentative="1">
@@ -1777,7 +1470,7 @@
         <w:ind w:left="5040" w:hanging="360"/>
       </w:pPr>
       <w:rPr>
-        <w:rFonts w:hint="default" w:ascii="Symbol" w:hAnsi="Symbol"/>
+        <w:rFonts w:ascii="Symbol" w:hAnsi="Symbol" w:hint="default"/>
       </w:rPr>
     </w:lvl>
     <w:lvl w:ilvl="7" w:tplc="04090003" w:tentative="1">
@@ -1789,7 +1482,7 @@
         <w:ind w:left="5760" w:hanging="360"/>
       </w:pPr>
       <w:rPr>
-        <w:rFonts w:hint="default" w:ascii="Courier New" w:hAnsi="Courier New" w:cs="Courier New"/>
+        <w:rFonts w:ascii="Courier New" w:hAnsi="Courier New" w:cs="Courier New" w:hint="default"/>
       </w:rPr>
     </w:lvl>
     <w:lvl w:ilvl="8" w:tplc="04090005" w:tentative="1">
@@ -1801,7 +1494,7 @@
         <w:ind w:left="6480" w:hanging="360"/>
       </w:pPr>
       <w:rPr>
-        <w:rFonts w:hint="default" w:ascii="Wingdings" w:hAnsi="Wingdings"/>
+        <w:rFonts w:ascii="Wingdings" w:hAnsi="Wingdings" w:hint="default"/>
       </w:rPr>
     </w:lvl>
   </w:abstractNum>
@@ -1812,11 +1505,11 @@
 </file>
 
 <file path=word/styles.xml><?xml version="1.0" encoding="utf-8"?>
-<w:styles xmlns:wp14="http://schemas.microsoft.com/office/word/2010/wordprocessingDrawing" xmlns:mc="http://schemas.openxmlformats.org/markup-compatibility/2006" xmlns:r="http://schemas.openxmlformats.org/officeDocument/2006/relationships" xmlns:w="http://schemas.openxmlformats.org/wordprocessingml/2006/main" xmlns:w14="http://schemas.microsoft.com/office/word/2010/wordml" xmlns:w15="http://schemas.microsoft.com/office/word/2012/wordml" xmlns:w16cid="http://schemas.microsoft.com/office/word/2016/wordml/cid" xmlns:w16se="http://schemas.microsoft.com/office/word/2015/wordml/symex" mc:Ignorable="w14 w15 w16se w16cid wp14">
+<w:styles xmlns:mc="http://schemas.openxmlformats.org/markup-compatibility/2006" xmlns:r="http://schemas.openxmlformats.org/officeDocument/2006/relationships" xmlns:w="http://schemas.openxmlformats.org/wordprocessingml/2006/main" xmlns:w14="http://schemas.microsoft.com/office/word/2010/wordml" xmlns:w15="http://schemas.microsoft.com/office/word/2012/wordml" xmlns:w16cid="http://schemas.microsoft.com/office/word/2016/wordml/cid" xmlns:w16se="http://schemas.microsoft.com/office/word/2015/wordml/symex" mc:Ignorable="w14 w15 w16se w16cid">
   <w:docDefaults>
     <w:rPrDefault>
       <w:rPr>
-        <w:rFonts w:asciiTheme="minorHAnsi" w:hAnsiTheme="minorHAnsi" w:eastAsiaTheme="minorEastAsia" w:cstheme="minorBidi"/>
+        <w:rFonts w:asciiTheme="minorHAnsi" w:eastAsiaTheme="minorEastAsia" w:hAnsiTheme="minorHAnsi" w:cstheme="minorBidi"/>
         <w:sz w:val="22"/>
         <w:szCs w:val="22"/>
         <w:lang w:val="en-US" w:eastAsia="zh-CN" w:bidi="ar-SA"/>
@@ -1827,14 +1520,14 @@
   <w:latentStyles w:defLockedState="0" w:defUIPriority="99" w:defSemiHidden="0" w:defUnhideWhenUsed="0" w:defQFormat="0" w:count="377">
     <w:lsdException w:name="Normal" w:uiPriority="0" w:qFormat="1"/>
     <w:lsdException w:name="heading 1" w:uiPriority="9" w:qFormat="1"/>
-    <w:lsdException w:name="heading 2" w:uiPriority="9" w:semiHidden="1" w:unhideWhenUsed="1" w:qFormat="1"/>
-    <w:lsdException w:name="heading 3" w:uiPriority="9" w:semiHidden="1" w:unhideWhenUsed="1" w:qFormat="1"/>
-    <w:lsdException w:name="heading 4" w:uiPriority="9" w:semiHidden="1" w:unhideWhenUsed="1" w:qFormat="1"/>
-    <w:lsdException w:name="heading 5" w:uiPriority="9" w:semiHidden="1" w:unhideWhenUsed="1" w:qFormat="1"/>
-    <w:lsdException w:name="heading 6" w:uiPriority="9" w:semiHidden="1" w:unhideWhenUsed="1" w:qFormat="1"/>
-    <w:lsdException w:name="heading 7" w:uiPriority="9" w:semiHidden="1" w:unhideWhenUsed="1" w:qFormat="1"/>
-    <w:lsdException w:name="heading 8" w:uiPriority="9" w:semiHidden="1" w:unhideWhenUsed="1" w:qFormat="1"/>
-    <w:lsdException w:name="heading 9" w:uiPriority="9" w:semiHidden="1" w:unhideWhenUsed="1" w:qFormat="1"/>
+    <w:lsdException w:name="heading 2" w:semiHidden="1" w:uiPriority="9" w:unhideWhenUsed="1" w:qFormat="1"/>
+    <w:lsdException w:name="heading 3" w:semiHidden="1" w:uiPriority="9" w:unhideWhenUsed="1" w:qFormat="1"/>
+    <w:lsdException w:name="heading 4" w:semiHidden="1" w:uiPriority="9" w:unhideWhenUsed="1" w:qFormat="1"/>
+    <w:lsdException w:name="heading 5" w:semiHidden="1" w:uiPriority="9" w:unhideWhenUsed="1" w:qFormat="1"/>
+    <w:lsdException w:name="heading 6" w:semiHidden="1" w:uiPriority="9" w:unhideWhenUsed="1" w:qFormat="1"/>
+    <w:lsdException w:name="heading 7" w:semiHidden="1" w:uiPriority="9" w:unhideWhenUsed="1" w:qFormat="1"/>
+    <w:lsdException w:name="heading 8" w:semiHidden="1" w:uiPriority="9" w:unhideWhenUsed="1" w:qFormat="1"/>
+    <w:lsdException w:name="heading 9" w:semiHidden="1" w:uiPriority="9" w:unhideWhenUsed="1" w:qFormat="1"/>
     <w:lsdException w:name="index 1" w:semiHidden="1" w:unhideWhenUsed="1"/>
     <w:lsdException w:name="index 2" w:semiHidden="1" w:unhideWhenUsed="1"/>
     <w:lsdException w:name="index 3" w:semiHidden="1" w:unhideWhenUsed="1"/>
@@ -1844,22 +1537,22 @@
     <w:lsdException w:name="index 7" w:semiHidden="1" w:unhideWhenUsed="1"/>
     <w:lsdException w:name="index 8" w:semiHidden="1" w:unhideWhenUsed="1"/>
     <w:lsdException w:name="index 9" w:semiHidden="1" w:unhideWhenUsed="1"/>
-    <w:lsdException w:name="toc 1" w:uiPriority="39" w:semiHidden="1" w:unhideWhenUsed="1"/>
-    <w:lsdException w:name="toc 2" w:uiPriority="39" w:semiHidden="1" w:unhideWhenUsed="1"/>
-    <w:lsdException w:name="toc 3" w:uiPriority="39" w:semiHidden="1" w:unhideWhenUsed="1"/>
-    <w:lsdException w:name="toc 4" w:uiPriority="39" w:semiHidden="1" w:unhideWhenUsed="1"/>
-    <w:lsdException w:name="toc 5" w:uiPriority="39" w:semiHidden="1" w:unhideWhenUsed="1"/>
-    <w:lsdException w:name="toc 6" w:uiPriority="39" w:semiHidden="1" w:unhideWhenUsed="1"/>
-    <w:lsdException w:name="toc 7" w:uiPriority="39" w:semiHidden="1" w:unhideWhenUsed="1"/>
-    <w:lsdException w:name="toc 8" w:uiPriority="39" w:semiHidden="1" w:unhideWhenUsed="1"/>
-    <w:lsdException w:name="toc 9" w:uiPriority="39" w:semiHidden="1" w:unhideWhenUsed="1"/>
+    <w:lsdException w:name="toc 1" w:semiHidden="1" w:uiPriority="39" w:unhideWhenUsed="1"/>
+    <w:lsdException w:name="toc 2" w:semiHidden="1" w:uiPriority="39" w:unhideWhenUsed="1"/>
+    <w:lsdException w:name="toc 3" w:semiHidden="1" w:uiPriority="39" w:unhideWhenUsed="1"/>
+    <w:lsdException w:name="toc 4" w:semiHidden="1" w:uiPriority="39" w:unhideWhenUsed="1"/>
+    <w:lsdException w:name="toc 5" w:semiHidden="1" w:uiPriority="39" w:unhideWhenUsed="1"/>
+    <w:lsdException w:name="toc 6" w:semiHidden="1" w:uiPriority="39" w:unhideWhenUsed="1"/>
+    <w:lsdException w:name="toc 7" w:semiHidden="1" w:uiPriority="39" w:unhideWhenUsed="1"/>
+    <w:lsdException w:name="toc 8" w:semiHidden="1" w:uiPriority="39" w:unhideWhenUsed="1"/>
+    <w:lsdException w:name="toc 9" w:semiHidden="1" w:uiPriority="39" w:unhideWhenUsed="1"/>
     <w:lsdException w:name="Normal Indent" w:semiHidden="1" w:unhideWhenUsed="1"/>
     <w:lsdException w:name="footnote text" w:semiHidden="1" w:unhideWhenUsed="1"/>
     <w:lsdException w:name="annotation text" w:semiHidden="1" w:unhideWhenUsed="1"/>
     <w:lsdException w:name="header" w:semiHidden="1" w:unhideWhenUsed="1"/>
     <w:lsdException w:name="footer" w:semiHidden="1" w:unhideWhenUsed="1"/>
     <w:lsdException w:name="index heading" w:semiHidden="1" w:unhideWhenUsed="1"/>
-    <w:lsdException w:name="caption" w:uiPriority="35" w:semiHidden="1" w:unhideWhenUsed="1" w:qFormat="1"/>
+    <w:lsdException w:name="caption" w:semiHidden="1" w:uiPriority="35" w:unhideWhenUsed="1" w:qFormat="1"/>
     <w:lsdException w:name="table of figures" w:semiHidden="1" w:unhideWhenUsed="1"/>
     <w:lsdException w:name="envelope address" w:semiHidden="1" w:unhideWhenUsed="1"/>
     <w:lsdException w:name="envelope return" w:semiHidden="1" w:unhideWhenUsed="1"/>
@@ -1890,7 +1583,7 @@
     <w:lsdException w:name="Title" w:uiPriority="10" w:qFormat="1"/>
     <w:lsdException w:name="Closing" w:semiHidden="1" w:unhideWhenUsed="1"/>
     <w:lsdException w:name="Signature" w:semiHidden="1" w:unhideWhenUsed="1"/>
-    <w:lsdException w:name="Default Paragraph Font" w:uiPriority="1" w:semiHidden="1" w:unhideWhenUsed="1"/>
+    <w:lsdException w:name="Default Paragraph Font" w:semiHidden="1" w:uiPriority="1" w:unhideWhenUsed="1"/>
     <w:lsdException w:name="Body Text" w:semiHidden="1" w:unhideWhenUsed="1"/>
     <w:lsdException w:name="Body Text Indent" w:semiHidden="1" w:unhideWhenUsed="1"/>
     <w:lsdException w:name="List Continue" w:semiHidden="1" w:unhideWhenUsed="1"/>
@@ -2090,8 +1783,8 @@
     <w:lsdException w:name="Subtle Reference" w:uiPriority="31" w:qFormat="1"/>
     <w:lsdException w:name="Intense Reference" w:uiPriority="32" w:qFormat="1"/>
     <w:lsdException w:name="Book Title" w:uiPriority="33" w:qFormat="1"/>
-    <w:lsdException w:name="Bibliography" w:uiPriority="37" w:semiHidden="1" w:unhideWhenUsed="1"/>
-    <w:lsdException w:name="TOC Heading" w:uiPriority="39" w:semiHidden="1" w:unhideWhenUsed="1" w:qFormat="1"/>
+    <w:lsdException w:name="Bibliography" w:semiHidden="1" w:uiPriority="37" w:unhideWhenUsed="1"/>
+    <w:lsdException w:name="TOC Heading" w:semiHidden="1" w:uiPriority="39" w:unhideWhenUsed="1" w:qFormat="1"/>
     <w:lsdException w:name="Plain Table 1" w:uiPriority="41"/>
     <w:lsdException w:name="Plain Table 2" w:uiPriority="42"/>
     <w:lsdException w:name="Plain Table 3" w:uiPriority="43"/>
@@ -2203,20 +1896,20 @@
     <w:lsdException w:name="Smart Link" w:semiHidden="1" w:unhideWhenUsed="1"/>
     <w:lsdException w:name="Smart Link Error" w:semiHidden="1" w:unhideWhenUsed="1"/>
   </w:latentStyles>
-  <w:style w:type="paragraph" w:styleId="Normal" w:default="1">
+  <w:style w:type="paragraph" w:default="1" w:styleId="Normal">
     <w:name w:val="Normal"/>
     <w:qFormat/>
     <w:pPr>
       <w:spacing w:after="200" w:line="276" w:lineRule="auto"/>
     </w:pPr>
   </w:style>
-  <w:style w:type="character" w:styleId="DefaultParagraphFont" w:default="1">
+  <w:style w:type="character" w:default="1" w:styleId="DefaultParagraphFont">
     <w:name w:val="Default Paragraph Font"/>
     <w:uiPriority w:val="1"/>
     <w:semiHidden/>
     <w:unhideWhenUsed/>
   </w:style>
-  <w:style w:type="table" w:styleId="TableNormal" w:default="1">
+  <w:style w:type="table" w:default="1" w:styleId="TableNormal">
     <w:name w:val="Normal Table"/>
     <w:uiPriority w:val="99"/>
     <w:semiHidden/>
@@ -2231,13 +1924,13 @@
       </w:tblCellMar>
     </w:tblPr>
   </w:style>
-  <w:style w:type="numbering" w:styleId="NoList" w:default="1">
+  <w:style w:type="numbering" w:default="1" w:styleId="NoList">
     <w:name w:val="No List"/>
     <w:uiPriority w:val="99"/>
     <w:semiHidden/>
     <w:unhideWhenUsed/>
   </w:style>
-  <w:style w:type="character" w:styleId="InternetLink" w:customStyle="1">
+  <w:style w:type="character" w:customStyle="1" w:styleId="InternetLink">
     <w:name w:val="Internet Link"/>
     <w:basedOn w:val="DefaultParagraphFont"/>
     <w:uiPriority w:val="99"/>
@@ -2248,7 +1941,7 @@
       <w:u w:val="single"/>
     </w:rPr>
   </w:style>
-  <w:style w:type="character" w:styleId="apple-tab-span" w:customStyle="1">
+  <w:style w:type="character" w:customStyle="1" w:styleId="apple-tab-span">
     <w:name w:val="apple-tab-span"/>
     <w:basedOn w:val="DefaultParagraphFont"/>
     <w:qFormat/>
@@ -2267,7 +1960,7 @@
       <w:shd w:val="clear" w:color="auto" w:fill="E1DFDD"/>
     </w:rPr>
   </w:style>
-  <w:style w:type="paragraph" w:styleId="Heading" w:customStyle="1">
+  <w:style w:type="paragraph" w:customStyle="1" w:styleId="Heading">
     <w:name w:val="Heading"/>
     <w:basedOn w:val="Normal"/>
     <w:next w:val="BodyText"/>
@@ -2277,7 +1970,7 @@
       <w:spacing w:before="240" w:after="120"/>
     </w:pPr>
     <w:rPr>
-      <w:rFonts w:ascii="Liberation Sans" w:hAnsi="Liberation Sans" w:eastAsia="Microsoft YaHei" w:cs="Lucida Sans"/>
+      <w:rFonts w:ascii="Liberation Sans" w:eastAsia="Microsoft YaHei" w:hAnsi="Liberation Sans" w:cs="Lucida Sans"/>
       <w:sz w:val="28"/>
       <w:szCs w:val="28"/>
     </w:rPr>
@@ -2312,7 +2005,7 @@
       <w:szCs w:val="24"/>
     </w:rPr>
   </w:style>
-  <w:style w:type="paragraph" w:styleId="Index" w:customStyle="1">
+  <w:style w:type="paragraph" w:customStyle="1" w:styleId="Index">
     <w:name w:val="Index"/>
     <w:basedOn w:val="Normal"/>
     <w:qFormat/>
@@ -2335,7 +2028,7 @@
       <w:spacing w:beforeAutospacing="1" w:afterAutospacing="1" w:line="240" w:lineRule="auto"/>
     </w:pPr>
     <w:rPr>
-      <w:rFonts w:ascii="Times New Roman" w:hAnsi="Times New Roman" w:eastAsia="Times New Roman" w:cs="Times New Roman"/>
+      <w:rFonts w:ascii="Times New Roman" w:eastAsia="Times New Roman" w:hAnsi="Times New Roman" w:cs="Times New Roman"/>
       <w:sz w:val="24"/>
       <w:szCs w:val="24"/>
     </w:rPr>
@@ -2347,12 +2040,12 @@
     <w:rsid w:val="00855EE9"/>
     <w:tblPr>
       <w:tblBorders>
-        <w:top w:val="single" w:color="auto" w:sz="4" w:space="0"/>
-        <w:left w:val="single" w:color="auto" w:sz="4" w:space="0"/>
-        <w:bottom w:val="single" w:color="auto" w:sz="4" w:space="0"/>
-        <w:right w:val="single" w:color="auto" w:sz="4" w:space="0"/>
-        <w:insideH w:val="single" w:color="auto" w:sz="4" w:space="0"/>
-        <w:insideV w:val="single" w:color="auto" w:sz="4" w:space="0"/>
+        <w:top w:val="single" w:sz="4" w:space="0" w:color="auto"/>
+        <w:left w:val="single" w:sz="4" w:space="0" w:color="auto"/>
+        <w:bottom w:val="single" w:sz="4" w:space="0" w:color="auto"/>
+        <w:right w:val="single" w:sz="4" w:space="0" w:color="auto"/>
+        <w:insideH w:val="single" w:sz="4" w:space="0" w:color="auto"/>
+        <w:insideV w:val="single" w:sz="4" w:space="0" w:color="auto"/>
       </w:tblBorders>
     </w:tblPr>
   </w:style>
@@ -2365,12 +2058,12 @@
       <w:tblStyleRowBandSize w:val="1"/>
       <w:tblStyleColBandSize w:val="1"/>
       <w:tblBorders>
-        <w:top w:val="single" w:color="FFFFFF" w:themeColor="background1" w:sz="4" w:space="0"/>
-        <w:left w:val="single" w:color="FFFFFF" w:themeColor="background1" w:sz="4" w:space="0"/>
-        <w:bottom w:val="single" w:color="FFFFFF" w:themeColor="background1" w:sz="4" w:space="0"/>
-        <w:right w:val="single" w:color="FFFFFF" w:themeColor="background1" w:sz="4" w:space="0"/>
-        <w:insideH w:val="single" w:color="FFFFFF" w:themeColor="background1" w:sz="4" w:space="0"/>
-        <w:insideV w:val="single" w:color="FFFFFF" w:themeColor="background1" w:sz="4" w:space="0"/>
+        <w:top w:val="single" w:sz="4" w:space="0" w:color="FFFFFF" w:themeColor="background1"/>
+        <w:left w:val="single" w:sz="4" w:space="0" w:color="FFFFFF" w:themeColor="background1"/>
+        <w:bottom w:val="single" w:sz="4" w:space="0" w:color="FFFFFF" w:themeColor="background1"/>
+        <w:right w:val="single" w:sz="4" w:space="0" w:color="FFFFFF" w:themeColor="background1"/>
+        <w:insideH w:val="single" w:sz="4" w:space="0" w:color="FFFFFF" w:themeColor="background1"/>
+        <w:insideV w:val="single" w:sz="4" w:space="0" w:color="FFFFFF" w:themeColor="background1"/>
       </w:tblBorders>
     </w:tblPr>
     <w:tblStylePr w:type="firstRow">
@@ -2387,7 +2080,7 @@
       <w:tblPr/>
       <w:tcPr>
         <w:tcBorders>
-          <w:top w:val="double" w:color="FFFFFF" w:themeColor="background1" w:sz="4" w:space="0"/>
+          <w:top w:val="double" w:sz="4" w:space="0" w:color="FFFFFF" w:themeColor="background1"/>
         </w:tcBorders>
       </w:tcPr>
     </w:tblStylePr>
@@ -2425,8 +2118,8 @@
       <w:tblStyleRowBandSize w:val="1"/>
       <w:tblStyleColBandSize w:val="1"/>
       <w:tblBorders>
-        <w:top w:val="single" w:color="7F7F7F" w:themeColor="text1" w:themeTint="80" w:sz="4" w:space="0"/>
-        <w:bottom w:val="single" w:color="7F7F7F" w:themeColor="text1" w:themeTint="80" w:sz="4" w:space="0"/>
+        <w:top w:val="single" w:sz="4" w:space="0" w:color="7F7F7F" w:themeColor="text1" w:themeTint="80"/>
+        <w:bottom w:val="single" w:sz="4" w:space="0" w:color="7F7F7F" w:themeColor="text1" w:themeTint="80"/>
       </w:tblBorders>
     </w:tblPr>
     <w:tblStylePr w:type="firstRow">
@@ -2437,7 +2130,7 @@
       <w:tblPr/>
       <w:tcPr>
         <w:tcBorders>
-          <w:bottom w:val="single" w:color="000000" w:themeColor="text1" w:sz="4" w:space="0"/>
+          <w:bottom w:val="single" w:sz="4" w:space="0" w:color="000000" w:themeColor="text1"/>
         </w:tcBorders>
       </w:tcPr>
     </w:tblStylePr>
@@ -2449,7 +2142,7 @@
       <w:tblPr/>
       <w:tcPr>
         <w:tcBorders>
-          <w:top w:val="single" w:color="000000" w:themeColor="text1" w:sz="4" w:space="0"/>
+          <w:top w:val="single" w:sz="4" w:space="0" w:color="000000" w:themeColor="text1"/>
         </w:tcBorders>
       </w:tcPr>
     </w:tblStylePr>
@@ -2469,8 +2162,8 @@
       <w:tblPr/>
       <w:tcPr>
         <w:tcBorders>
-          <w:left w:val="single" w:color="000000" w:themeColor="text1" w:sz="4" w:space="0"/>
-          <w:right w:val="single" w:color="000000" w:themeColor="text1" w:sz="4" w:space="0"/>
+          <w:left w:val="single" w:sz="4" w:space="0" w:color="000000" w:themeColor="text1"/>
+          <w:right w:val="single" w:sz="4" w:space="0" w:color="000000" w:themeColor="text1"/>
         </w:tcBorders>
       </w:tcPr>
     </w:tblStylePr>
@@ -2478,8 +2171,8 @@
       <w:tblPr/>
       <w:tcPr>
         <w:tcBorders>
-          <w:left w:val="single" w:color="000000" w:themeColor="text1" w:sz="4" w:space="0"/>
-          <w:right w:val="single" w:color="000000" w:themeColor="text1" w:sz="4" w:space="0"/>
+          <w:left w:val="single" w:sz="4" w:space="0" w:color="000000" w:themeColor="text1"/>
+          <w:right w:val="single" w:sz="4" w:space="0" w:color="000000" w:themeColor="text1"/>
         </w:tcBorders>
       </w:tcPr>
     </w:tblStylePr>
@@ -2487,8 +2180,8 @@
       <w:tblPr/>
       <w:tcPr>
         <w:tcBorders>
-          <w:top w:val="single" w:color="000000" w:themeColor="text1" w:sz="4" w:space="0"/>
-          <w:bottom w:val="single" w:color="000000" w:themeColor="text1" w:sz="4" w:space="0"/>
+          <w:top w:val="single" w:sz="4" w:space="0" w:color="000000" w:themeColor="text1"/>
+          <w:bottom w:val="single" w:sz="4" w:space="0" w:color="000000" w:themeColor="text1"/>
         </w:tcBorders>
       </w:tcPr>
     </w:tblStylePr>
@@ -2500,12 +2193,12 @@
     <w:rsid w:val="00855EE9"/>
     <w:tblPr>
       <w:tblBorders>
-        <w:top w:val="single" w:color="FFFFFF" w:themeColor="background1" w:sz="4" w:space="0"/>
-        <w:left w:val="single" w:color="FFFFFF" w:themeColor="background1" w:sz="4" w:space="0"/>
-        <w:bottom w:val="single" w:color="FFFFFF" w:themeColor="background1" w:sz="4" w:space="0"/>
-        <w:right w:val="single" w:color="FFFFFF" w:themeColor="background1" w:sz="4" w:space="0"/>
-        <w:insideH w:val="single" w:color="FFFFFF" w:themeColor="background1" w:sz="4" w:space="0"/>
-        <w:insideV w:val="single" w:color="FFFFFF" w:themeColor="background1" w:sz="4" w:space="0"/>
+        <w:top w:val="single" w:sz="4" w:space="0" w:color="FFFFFF" w:themeColor="background1"/>
+        <w:left w:val="single" w:sz="4" w:space="0" w:color="FFFFFF" w:themeColor="background1"/>
+        <w:bottom w:val="single" w:sz="4" w:space="0" w:color="FFFFFF" w:themeColor="background1"/>
+        <w:right w:val="single" w:sz="4" w:space="0" w:color="FFFFFF" w:themeColor="background1"/>
+        <w:insideH w:val="single" w:sz="4" w:space="0" w:color="FFFFFF" w:themeColor="background1"/>
+        <w:insideV w:val="single" w:sz="4" w:space="0" w:color="FFFFFF" w:themeColor="background1"/>
       </w:tblBorders>
     </w:tblPr>
   </w:style>

</xml_diff>

<commit_message>
Update and accepted WBA
</commit_message>
<xml_diff>
--- a/Work Breakdown Agreement.docx
+++ b/Work Breakdown Agreement.docx
@@ -7,7 +7,7 @@
         <w:spacing w:after="0" w:line="240" w:lineRule="auto"/>
         <w:jc w:val="center"/>
         <w:rPr>
-          <w:rFonts w:ascii="Times New Roman" w:eastAsia="Times New Roman" w:hAnsi="Times New Roman" w:cs="Times New Roman"/>
+          <w:rFonts w:ascii="Times New Roman" w:hAnsi="Times New Roman" w:eastAsia="Times New Roman" w:cs="Times New Roman"/>
           <w:b/>
           <w:bCs/>
           <w:color w:val="000000"/>
@@ -18,7 +18,7 @@
       </w:pPr>
       <w:r>
         <w:rPr>
-          <w:rFonts w:ascii="Times New Roman" w:eastAsia="Times New Roman" w:hAnsi="Times New Roman" w:cs="Times New Roman"/>
+          <w:rFonts w:ascii="Times New Roman" w:hAnsi="Times New Roman" w:eastAsia="Times New Roman" w:cs="Times New Roman"/>
           <w:b/>
           <w:bCs/>
           <w:color w:val="000000"/>
@@ -34,7 +34,7 @@
         <w:spacing w:after="0" w:line="240" w:lineRule="auto"/>
         <w:jc w:val="center"/>
         <w:rPr>
-          <w:rFonts w:ascii="Times New Roman" w:eastAsia="Times New Roman" w:hAnsi="Times New Roman" w:cs="Times New Roman"/>
+          <w:rFonts w:ascii="Times New Roman" w:hAnsi="Times New Roman" w:eastAsia="Times New Roman" w:cs="Times New Roman"/>
           <w:b/>
           <w:bCs/>
           <w:color w:val="000000"/>
@@ -45,7 +45,7 @@
       </w:pPr>
       <w:r>
         <w:rPr>
-          <w:rFonts w:ascii="Times New Roman" w:eastAsia="Times New Roman" w:hAnsi="Times New Roman" w:cs="Times New Roman"/>
+          <w:rFonts w:ascii="Times New Roman" w:hAnsi="Times New Roman" w:eastAsia="Times New Roman" w:cs="Times New Roman"/>
           <w:b/>
           <w:bCs/>
           <w:color w:val="000000"/>
@@ -57,7 +57,7 @@
       </w:r>
       <w:r>
         <w:rPr>
-          <w:rFonts w:ascii="Times New Roman" w:eastAsia="Times New Roman" w:hAnsi="Times New Roman" w:cs="Times New Roman"/>
+          <w:rFonts w:ascii="Times New Roman" w:hAnsi="Times New Roman" w:eastAsia="Times New Roman" w:cs="Times New Roman"/>
           <w:b/>
           <w:bCs/>
           <w:color w:val="000000"/>
@@ -69,7 +69,7 @@
       </w:r>
       <w:r>
         <w:rPr>
-          <w:rFonts w:ascii="Times New Roman" w:eastAsia="Times New Roman" w:hAnsi="Times New Roman" w:cs="Times New Roman"/>
+          <w:rFonts w:ascii="Times New Roman" w:hAnsi="Times New Roman" w:eastAsia="Times New Roman" w:cs="Times New Roman"/>
           <w:b/>
           <w:bCs/>
           <w:color w:val="000000"/>
@@ -84,7 +84,7 @@
       <w:pPr>
         <w:spacing w:after="0" w:line="240" w:lineRule="auto"/>
         <w:rPr>
-          <w:rFonts w:ascii="Times New Roman" w:eastAsia="Times New Roman" w:hAnsi="Times New Roman" w:cs="Times New Roman"/>
+          <w:rFonts w:ascii="Times New Roman" w:hAnsi="Times New Roman" w:eastAsia="Times New Roman" w:cs="Times New Roman"/>
           <w:b/>
           <w:bCs/>
           <w:sz w:val="28"/>
@@ -97,7 +97,7 @@
       <w:pPr>
         <w:spacing w:after="0" w:line="240" w:lineRule="auto"/>
         <w:rPr>
-          <w:rFonts w:ascii="Times New Roman" w:eastAsia="Times New Roman" w:hAnsi="Times New Roman" w:cs="Times New Roman"/>
+          <w:rFonts w:ascii="Times New Roman" w:hAnsi="Times New Roman" w:eastAsia="Times New Roman" w:cs="Times New Roman"/>
           <w:b/>
           <w:bCs/>
           <w:sz w:val="24"/>
@@ -107,7 +107,7 @@
       </w:pPr>
       <w:r>
         <w:rPr>
-          <w:rFonts w:ascii="Times New Roman" w:eastAsia="Times New Roman" w:hAnsi="Times New Roman" w:cs="Times New Roman"/>
+          <w:rFonts w:ascii="Times New Roman" w:hAnsi="Times New Roman" w:eastAsia="Times New Roman" w:cs="Times New Roman"/>
           <w:b/>
           <w:bCs/>
           <w:sz w:val="24"/>
@@ -121,7 +121,7 @@
       <w:pPr>
         <w:spacing w:after="0" w:line="240" w:lineRule="auto"/>
         <w:rPr>
-          <w:rFonts w:ascii="Times New Roman" w:eastAsia="Times New Roman" w:hAnsi="Times New Roman" w:cs="Times New Roman"/>
+          <w:rFonts w:ascii="Times New Roman" w:hAnsi="Times New Roman" w:eastAsia="Times New Roman" w:cs="Times New Roman"/>
           <w:b/>
           <w:bCs/>
           <w:sz w:val="24"/>
@@ -134,7 +134,7 @@
       <w:pPr>
         <w:spacing w:after="0" w:line="240" w:lineRule="auto"/>
         <w:rPr>
-          <w:rFonts w:ascii="Times New Roman" w:eastAsia="Times New Roman" w:hAnsi="Times New Roman" w:cs="Times New Roman"/>
+          <w:rFonts w:ascii="Times New Roman" w:hAnsi="Times New Roman" w:eastAsia="Times New Roman" w:cs="Times New Roman"/>
           <w:color w:val="000000"/>
           <w:sz w:val="24"/>
           <w:szCs w:val="24"/>
@@ -142,7 +142,7 @@
       </w:pPr>
       <w:r>
         <w:rPr>
-          <w:rFonts w:ascii="Times New Roman" w:eastAsia="Times New Roman" w:hAnsi="Times New Roman" w:cs="Times New Roman"/>
+          <w:rFonts w:ascii="Times New Roman" w:hAnsi="Times New Roman" w:eastAsia="Times New Roman" w:cs="Times New Roman"/>
           <w:color w:val="000000"/>
           <w:sz w:val="24"/>
           <w:szCs w:val="24"/>
@@ -154,7 +154,7 @@
       <w:pPr>
         <w:spacing w:after="0" w:line="240" w:lineRule="auto"/>
         <w:rPr>
-          <w:rFonts w:ascii="Times New Roman" w:eastAsia="Times New Roman" w:hAnsi="Times New Roman" w:cs="Times New Roman"/>
+          <w:rFonts w:ascii="Times New Roman" w:hAnsi="Times New Roman" w:eastAsia="Times New Roman" w:cs="Times New Roman"/>
           <w:color w:val="000000"/>
           <w:sz w:val="24"/>
           <w:szCs w:val="24"/>
@@ -162,7 +162,7 @@
       </w:pPr>
       <w:r>
         <w:rPr>
-          <w:rFonts w:ascii="Times New Roman" w:eastAsia="Times New Roman" w:hAnsi="Times New Roman" w:cs="Times New Roman"/>
+          <w:rFonts w:ascii="Times New Roman" w:hAnsi="Times New Roman" w:eastAsia="Times New Roman" w:cs="Times New Roman"/>
           <w:color w:val="000000"/>
           <w:sz w:val="24"/>
           <w:szCs w:val="24"/>
@@ -178,7 +178,7 @@
         <w:r>
           <w:rPr>
             <w:rStyle w:val="InternetLink"/>
-            <w:rFonts w:ascii="Times New Roman" w:eastAsia="Times New Roman" w:hAnsi="Times New Roman" w:cs="Times New Roman"/>
+            <w:rFonts w:ascii="Times New Roman" w:hAnsi="Times New Roman" w:eastAsia="Times New Roman" w:cs="Times New Roman"/>
             <w:sz w:val="24"/>
             <w:szCs w:val="24"/>
           </w:rPr>
@@ -190,7 +190,7 @@
       <w:pPr>
         <w:spacing w:after="0" w:line="240" w:lineRule="auto"/>
         <w:rPr>
-          <w:rFonts w:ascii="Times New Roman" w:eastAsia="Times New Roman" w:hAnsi="Times New Roman" w:cs="Times New Roman"/>
+          <w:rFonts w:ascii="Times New Roman" w:hAnsi="Times New Roman" w:eastAsia="Times New Roman" w:cs="Times New Roman"/>
           <w:sz w:val="24"/>
           <w:szCs w:val="24"/>
         </w:rPr>
@@ -200,14 +200,14 @@
       <w:pPr>
         <w:spacing w:after="0" w:line="240" w:lineRule="auto"/>
         <w:rPr>
-          <w:rFonts w:ascii="Times New Roman" w:eastAsia="Times New Roman" w:hAnsi="Times New Roman" w:cs="Times New Roman"/>
+          <w:rFonts w:ascii="Times New Roman" w:hAnsi="Times New Roman" w:eastAsia="Times New Roman" w:cs="Times New Roman"/>
           <w:sz w:val="24"/>
           <w:szCs w:val="24"/>
         </w:rPr>
       </w:pPr>
       <w:r>
         <w:rPr>
-          <w:rFonts w:ascii="Times New Roman" w:eastAsia="Times New Roman" w:hAnsi="Times New Roman" w:cs="Times New Roman"/>
+          <w:rFonts w:ascii="Times New Roman" w:hAnsi="Times New Roman" w:eastAsia="Times New Roman" w:cs="Times New Roman"/>
           <w:b/>
           <w:bCs/>
           <w:color w:val="000000"/>
@@ -218,7 +218,7 @@
       </w:r>
       <w:r>
         <w:rPr>
-          <w:rFonts w:ascii="Times New Roman" w:eastAsia="Times New Roman" w:hAnsi="Times New Roman" w:cs="Times New Roman"/>
+          <w:rFonts w:ascii="Times New Roman" w:hAnsi="Times New Roman" w:eastAsia="Times New Roman" w:cs="Times New Roman"/>
           <w:color w:val="000000"/>
           <w:sz w:val="24"/>
           <w:szCs w:val="24"/>
@@ -230,7 +230,7 @@
       <w:pPr>
         <w:spacing w:after="0" w:line="240" w:lineRule="auto"/>
         <w:rPr>
-          <w:rFonts w:ascii="Times New Roman" w:eastAsia="Times New Roman" w:hAnsi="Times New Roman" w:cs="Times New Roman"/>
+          <w:rFonts w:ascii="Times New Roman" w:hAnsi="Times New Roman" w:eastAsia="Times New Roman" w:cs="Times New Roman"/>
           <w:sz w:val="24"/>
           <w:szCs w:val="24"/>
         </w:rPr>
@@ -240,14 +240,14 @@
       <w:pPr>
         <w:spacing w:after="0" w:line="240" w:lineRule="auto"/>
         <w:rPr>
-          <w:rFonts w:ascii="Times New Roman" w:eastAsia="Times New Roman" w:hAnsi="Times New Roman" w:cs="Times New Roman"/>
+          <w:rFonts w:ascii="Times New Roman" w:hAnsi="Times New Roman" w:eastAsia="Times New Roman" w:cs="Times New Roman"/>
           <w:sz w:val="24"/>
           <w:szCs w:val="24"/>
         </w:rPr>
       </w:pPr>
       <w:r>
         <w:rPr>
-          <w:rFonts w:ascii="Times New Roman" w:eastAsia="Times New Roman" w:hAnsi="Times New Roman" w:cs="Times New Roman"/>
+          <w:rFonts w:ascii="Times New Roman" w:hAnsi="Times New Roman" w:eastAsia="Times New Roman" w:cs="Times New Roman"/>
           <w:color w:val="000000"/>
           <w:sz w:val="24"/>
           <w:szCs w:val="24"/>
@@ -259,7 +259,7 @@
       <w:pPr>
         <w:spacing w:after="0" w:line="240" w:lineRule="auto"/>
         <w:rPr>
-          <w:rFonts w:ascii="Times New Roman" w:eastAsia="Times New Roman" w:hAnsi="Times New Roman" w:cs="Times New Roman"/>
+          <w:rFonts w:ascii="Times New Roman" w:hAnsi="Times New Roman" w:eastAsia="Times New Roman" w:cs="Times New Roman"/>
           <w:color w:val="000000"/>
           <w:sz w:val="24"/>
           <w:szCs w:val="24"/>
@@ -267,7 +267,7 @@
       </w:pPr>
       <w:r>
         <w:rPr>
-          <w:rFonts w:ascii="Times New Roman" w:eastAsia="Times New Roman" w:hAnsi="Times New Roman" w:cs="Times New Roman"/>
+          <w:rFonts w:ascii="Times New Roman" w:hAnsi="Times New Roman" w:eastAsia="Times New Roman" w:cs="Times New Roman"/>
           <w:color w:val="000000"/>
           <w:sz w:val="24"/>
           <w:szCs w:val="24"/>
@@ -283,7 +283,7 @@
         <w:r>
           <w:rPr>
             <w:rStyle w:val="InternetLink"/>
-            <w:rFonts w:ascii="Times New Roman" w:eastAsia="Times New Roman" w:hAnsi="Times New Roman" w:cs="Times New Roman"/>
+            <w:rFonts w:ascii="Times New Roman" w:hAnsi="Times New Roman" w:eastAsia="Times New Roman" w:cs="Times New Roman"/>
             <w:sz w:val="24"/>
             <w:szCs w:val="24"/>
           </w:rPr>
@@ -295,7 +295,7 @@
       <w:pPr>
         <w:spacing w:after="0" w:line="240" w:lineRule="auto"/>
         <w:rPr>
-          <w:rFonts w:ascii="Times New Roman" w:eastAsia="Times New Roman" w:hAnsi="Times New Roman" w:cs="Times New Roman"/>
+          <w:rFonts w:ascii="Times New Roman" w:hAnsi="Times New Roman" w:eastAsia="Times New Roman" w:cs="Times New Roman"/>
           <w:color w:val="000000"/>
           <w:sz w:val="24"/>
           <w:szCs w:val="24"/>
@@ -306,14 +306,14 @@
       <w:pPr>
         <w:spacing w:after="0" w:line="240" w:lineRule="auto"/>
         <w:rPr>
-          <w:rFonts w:ascii="Times New Roman" w:eastAsia="Times New Roman" w:hAnsi="Times New Roman" w:cs="Times New Roman"/>
+          <w:rFonts w:ascii="Times New Roman" w:hAnsi="Times New Roman" w:eastAsia="Times New Roman" w:cs="Times New Roman"/>
           <w:sz w:val="24"/>
           <w:szCs w:val="24"/>
         </w:rPr>
       </w:pPr>
       <w:r>
         <w:rPr>
-          <w:rFonts w:ascii="Times New Roman" w:eastAsia="Times New Roman" w:hAnsi="Times New Roman" w:cs="Times New Roman"/>
+          <w:rFonts w:ascii="Times New Roman" w:hAnsi="Times New Roman" w:eastAsia="Times New Roman" w:cs="Times New Roman"/>
           <w:b/>
           <w:bCs/>
           <w:color w:val="000000"/>
@@ -324,7 +324,7 @@
       </w:r>
       <w:r>
         <w:rPr>
-          <w:rFonts w:ascii="Times New Roman" w:eastAsia="Times New Roman" w:hAnsi="Times New Roman" w:cs="Times New Roman"/>
+          <w:rFonts w:ascii="Times New Roman" w:hAnsi="Times New Roman" w:eastAsia="Times New Roman" w:cs="Times New Roman"/>
           <w:color w:val="000000"/>
           <w:sz w:val="24"/>
           <w:szCs w:val="24"/>
@@ -362,6 +362,7 @@
           <w:tcPr>
             <w:tcW w:w="2395" w:type="dxa"/>
             <w:shd w:val="clear" w:color="auto" w:fill="C2D69B" w:themeFill="accent3" w:themeFillTint="99"/>
+            <w:tcMar/>
             <w:vAlign w:val="center"/>
           </w:tcPr>
           <w:p>
@@ -388,6 +389,7 @@
           <w:tcPr>
             <w:tcW w:w="2394" w:type="dxa"/>
             <w:shd w:val="clear" w:color="auto" w:fill="C2D69B" w:themeFill="accent3" w:themeFillTint="99"/>
+            <w:tcMar/>
             <w:vAlign w:val="center"/>
           </w:tcPr>
           <w:p>
@@ -414,6 +416,7 @@
           <w:tcPr>
             <w:tcW w:w="2394" w:type="dxa"/>
             <w:shd w:val="clear" w:color="auto" w:fill="C2D69B" w:themeFill="accent3" w:themeFillTint="99"/>
+            <w:tcMar/>
             <w:vAlign w:val="center"/>
           </w:tcPr>
           <w:p>
@@ -440,6 +443,7 @@
           <w:tcPr>
             <w:tcW w:w="2394" w:type="dxa"/>
             <w:shd w:val="clear" w:color="auto" w:fill="C2D69B" w:themeFill="accent3" w:themeFillTint="99"/>
+            <w:tcMar/>
             <w:vAlign w:val="center"/>
           </w:tcPr>
           <w:p>
@@ -471,19 +475,20 @@
           <w:tcPr>
             <w:tcW w:w="2395" w:type="dxa"/>
             <w:shd w:val="clear" w:color="auto" w:fill="EAF1DD" w:themeFill="accent3" w:themeFillTint="33"/>
+            <w:tcMar/>
           </w:tcPr>
           <w:p>
             <w:pPr>
               <w:spacing w:line="240" w:lineRule="auto"/>
               <w:rPr>
-                <w:rFonts w:ascii="Times New Roman" w:eastAsia="Times New Roman" w:hAnsi="Times New Roman" w:cs="Times New Roman"/>
-                <w:sz w:val="24"/>
-                <w:szCs w:val="24"/>
-              </w:rPr>
-            </w:pPr>
-            <w:r>
-              <w:rPr>
-                <w:rFonts w:ascii="Times New Roman" w:eastAsia="Times New Roman" w:hAnsi="Times New Roman" w:cs="Times New Roman"/>
+                <w:rFonts w:ascii="Times New Roman" w:hAnsi="Times New Roman" w:eastAsia="Times New Roman" w:cs="Times New Roman"/>
+                <w:sz w:val="24"/>
+                <w:szCs w:val="24"/>
+              </w:rPr>
+            </w:pPr>
+            <w:r>
+              <w:rPr>
+                <w:rFonts w:ascii="Times New Roman" w:hAnsi="Times New Roman" w:eastAsia="Times New Roman" w:cs="Times New Roman"/>
                 <w:sz w:val="24"/>
                 <w:szCs w:val="24"/>
               </w:rPr>
@@ -491,7 +496,7 @@
             </w:r>
             <w:r>
               <w:rPr>
-                <w:rFonts w:ascii="Times New Roman" w:eastAsia="Times New Roman" w:hAnsi="Times New Roman" w:cs="Times New Roman"/>
+                <w:rFonts w:ascii="Times New Roman" w:hAnsi="Times New Roman" w:eastAsia="Times New Roman" w:cs="Times New Roman"/>
                 <w:sz w:val="24"/>
                 <w:szCs w:val="24"/>
               </w:rPr>
@@ -503,13 +508,14 @@
           <w:tcPr>
             <w:tcW w:w="2394" w:type="dxa"/>
             <w:shd w:val="clear" w:color="auto" w:fill="EAF1DD" w:themeFill="accent3" w:themeFillTint="33"/>
+            <w:tcMar/>
             <w:vAlign w:val="center"/>
           </w:tcPr>
           <w:p>
             <w:pPr>
               <w:spacing w:line="240" w:lineRule="auto"/>
               <w:rPr>
-                <w:rFonts w:ascii="Times New Roman" w:eastAsia="Times New Roman" w:hAnsi="Times New Roman" w:cs="Times New Roman"/>
+                <w:rFonts w:ascii="Times New Roman" w:hAnsi="Times New Roman" w:eastAsia="Times New Roman" w:cs="Times New Roman"/>
                 <w:sz w:val="24"/>
                 <w:szCs w:val="24"/>
               </w:rPr>
@@ -545,20 +551,21 @@
           <w:tcPr>
             <w:tcW w:w="2394" w:type="dxa"/>
             <w:shd w:val="clear" w:color="auto" w:fill="EAF1DD" w:themeFill="accent3" w:themeFillTint="33"/>
+            <w:tcMar/>
             <w:vAlign w:val="bottom"/>
           </w:tcPr>
           <w:p>
             <w:pPr>
               <w:spacing w:line="240" w:lineRule="auto"/>
               <w:rPr>
-                <w:rFonts w:ascii="Times New Roman" w:eastAsia="Times New Roman" w:hAnsi="Times New Roman" w:cs="Times New Roman"/>
-                <w:sz w:val="24"/>
-                <w:szCs w:val="24"/>
-              </w:rPr>
-            </w:pPr>
-            <w:r>
-              <w:rPr>
-                <w:rFonts w:ascii="Times New Roman" w:eastAsia="Times New Roman" w:hAnsi="Times New Roman" w:cs="Times New Roman"/>
+                <w:rFonts w:ascii="Times New Roman" w:hAnsi="Times New Roman" w:eastAsia="Times New Roman" w:cs="Times New Roman"/>
+                <w:sz w:val="24"/>
+                <w:szCs w:val="24"/>
+              </w:rPr>
+            </w:pPr>
+            <w:r>
+              <w:rPr>
+                <w:rFonts w:ascii="Times New Roman" w:hAnsi="Times New Roman" w:eastAsia="Times New Roman" w:cs="Times New Roman"/>
                 <w:sz w:val="24"/>
                 <w:szCs w:val="24"/>
               </w:rPr>
@@ -570,20 +577,21 @@
           <w:tcPr>
             <w:tcW w:w="2394" w:type="dxa"/>
             <w:shd w:val="clear" w:color="auto" w:fill="EAF1DD" w:themeFill="accent3" w:themeFillTint="33"/>
+            <w:tcMar/>
             <w:vAlign w:val="bottom"/>
           </w:tcPr>
           <w:p>
             <w:pPr>
               <w:spacing w:line="240" w:lineRule="auto"/>
               <w:rPr>
-                <w:rFonts w:ascii="Times New Roman" w:eastAsia="Times New Roman" w:hAnsi="Times New Roman" w:cs="Times New Roman"/>
-                <w:sz w:val="24"/>
-                <w:szCs w:val="24"/>
-              </w:rPr>
-            </w:pPr>
-            <w:r>
-              <w:rPr>
-                <w:rFonts w:ascii="Times New Roman" w:eastAsia="Times New Roman" w:hAnsi="Times New Roman" w:cs="Times New Roman"/>
+                <w:rFonts w:ascii="Times New Roman" w:hAnsi="Times New Roman" w:eastAsia="Times New Roman" w:cs="Times New Roman"/>
+                <w:sz w:val="24"/>
+                <w:szCs w:val="24"/>
+              </w:rPr>
+            </w:pPr>
+            <w:r>
+              <w:rPr>
+                <w:rFonts w:ascii="Times New Roman" w:hAnsi="Times New Roman" w:eastAsia="Times New Roman" w:cs="Times New Roman"/>
                 <w:sz w:val="24"/>
                 <w:szCs w:val="24"/>
               </w:rPr>
@@ -600,6 +608,7 @@
           <w:tcPr>
             <w:tcW w:w="2395" w:type="dxa"/>
             <w:shd w:val="clear" w:color="auto" w:fill="EAF1DD" w:themeFill="accent3" w:themeFillTint="33"/>
+            <w:tcMar/>
           </w:tcPr>
           <w:p>
             <w:pPr>
@@ -607,7 +616,7 @@
             </w:pPr>
             <w:r>
               <w:rPr>
-                <w:rFonts w:ascii="Times New Roman" w:eastAsia="Times New Roman" w:hAnsi="Times New Roman" w:cs="Times New Roman"/>
+                <w:rFonts w:ascii="Times New Roman" w:hAnsi="Times New Roman" w:eastAsia="Times New Roman" w:cs="Times New Roman"/>
                 <w:sz w:val="24"/>
                 <w:szCs w:val="24"/>
               </w:rPr>
@@ -615,7 +624,7 @@
             </w:r>
             <w:r>
               <w:rPr>
-                <w:rFonts w:ascii="Times New Roman" w:eastAsia="Times New Roman" w:hAnsi="Times New Roman" w:cs="Times New Roman"/>
+                <w:rFonts w:ascii="Times New Roman" w:hAnsi="Times New Roman" w:eastAsia="Times New Roman" w:cs="Times New Roman"/>
                 <w:sz w:val="24"/>
                 <w:szCs w:val="24"/>
               </w:rPr>
@@ -627,13 +636,14 @@
           <w:tcPr>
             <w:tcW w:w="2394" w:type="dxa"/>
             <w:shd w:val="clear" w:color="auto" w:fill="EAF1DD" w:themeFill="accent3" w:themeFillTint="33"/>
+            <w:tcMar/>
             <w:vAlign w:val="center"/>
           </w:tcPr>
           <w:p>
             <w:pPr>
               <w:spacing w:line="240" w:lineRule="auto"/>
               <w:rPr>
-                <w:rFonts w:ascii="Times New Roman" w:eastAsia="Times New Roman" w:hAnsi="Times New Roman" w:cs="Times New Roman"/>
+                <w:rFonts w:ascii="Times New Roman" w:hAnsi="Times New Roman" w:eastAsia="Times New Roman" w:cs="Times New Roman"/>
                 <w:sz w:val="24"/>
                 <w:szCs w:val="24"/>
               </w:rPr>
@@ -669,20 +679,21 @@
           <w:tcPr>
             <w:tcW w:w="2394" w:type="dxa"/>
             <w:shd w:val="clear" w:color="auto" w:fill="EAF1DD" w:themeFill="accent3" w:themeFillTint="33"/>
+            <w:tcMar/>
             <w:vAlign w:val="bottom"/>
           </w:tcPr>
           <w:p>
             <w:pPr>
               <w:spacing w:line="240" w:lineRule="auto"/>
               <w:rPr>
-                <w:rFonts w:ascii="Times New Roman" w:eastAsia="Times New Roman" w:hAnsi="Times New Roman" w:cs="Times New Roman"/>
-                <w:sz w:val="24"/>
-                <w:szCs w:val="24"/>
-              </w:rPr>
-            </w:pPr>
-            <w:r>
-              <w:rPr>
-                <w:rFonts w:ascii="Times New Roman" w:eastAsia="Times New Roman" w:hAnsi="Times New Roman" w:cs="Times New Roman"/>
+                <w:rFonts w:ascii="Times New Roman" w:hAnsi="Times New Roman" w:eastAsia="Times New Roman" w:cs="Times New Roman"/>
+                <w:sz w:val="24"/>
+                <w:szCs w:val="24"/>
+              </w:rPr>
+            </w:pPr>
+            <w:r>
+              <w:rPr>
+                <w:rFonts w:ascii="Times New Roman" w:hAnsi="Times New Roman" w:eastAsia="Times New Roman" w:cs="Times New Roman"/>
                 <w:sz w:val="24"/>
                 <w:szCs w:val="24"/>
               </w:rPr>
@@ -694,20 +705,21 @@
           <w:tcPr>
             <w:tcW w:w="2394" w:type="dxa"/>
             <w:shd w:val="clear" w:color="auto" w:fill="EAF1DD" w:themeFill="accent3" w:themeFillTint="33"/>
+            <w:tcMar/>
             <w:vAlign w:val="bottom"/>
           </w:tcPr>
           <w:p>
             <w:pPr>
               <w:spacing w:line="240" w:lineRule="auto"/>
               <w:rPr>
-                <w:rFonts w:ascii="Times New Roman" w:eastAsia="Times New Roman" w:hAnsi="Times New Roman" w:cs="Times New Roman"/>
-                <w:sz w:val="24"/>
-                <w:szCs w:val="24"/>
-              </w:rPr>
-            </w:pPr>
-            <w:r>
-              <w:rPr>
-                <w:rFonts w:ascii="Times New Roman" w:eastAsia="Times New Roman" w:hAnsi="Times New Roman" w:cs="Times New Roman"/>
+                <w:rFonts w:ascii="Times New Roman" w:hAnsi="Times New Roman" w:eastAsia="Times New Roman" w:cs="Times New Roman"/>
+                <w:sz w:val="24"/>
+                <w:szCs w:val="24"/>
+              </w:rPr>
+            </w:pPr>
+            <w:r>
+              <w:rPr>
+                <w:rFonts w:ascii="Times New Roman" w:hAnsi="Times New Roman" w:eastAsia="Times New Roman" w:cs="Times New Roman"/>
                 <w:sz w:val="24"/>
                 <w:szCs w:val="24"/>
               </w:rPr>
@@ -724,19 +736,20 @@
           <w:tcPr>
             <w:tcW w:w="2395" w:type="dxa"/>
             <w:shd w:val="clear" w:color="auto" w:fill="EAF1DD" w:themeFill="accent3" w:themeFillTint="33"/>
+            <w:tcMar/>
           </w:tcPr>
           <w:p>
             <w:pPr>
               <w:spacing w:line="240" w:lineRule="auto"/>
               <w:rPr>
-                <w:rFonts w:ascii="Times New Roman" w:eastAsia="Times New Roman" w:hAnsi="Times New Roman" w:cs="Times New Roman"/>
-                <w:sz w:val="24"/>
-                <w:szCs w:val="24"/>
-              </w:rPr>
-            </w:pPr>
-            <w:r>
-              <w:rPr>
-                <w:rFonts w:ascii="Times New Roman" w:eastAsia="Times New Roman" w:hAnsi="Times New Roman" w:cs="Times New Roman"/>
+                <w:rFonts w:ascii="Times New Roman" w:hAnsi="Times New Roman" w:eastAsia="Times New Roman" w:cs="Times New Roman"/>
+                <w:sz w:val="24"/>
+                <w:szCs w:val="24"/>
+              </w:rPr>
+            </w:pPr>
+            <w:r>
+              <w:rPr>
+                <w:rFonts w:ascii="Times New Roman" w:hAnsi="Times New Roman" w:eastAsia="Times New Roman" w:cs="Times New Roman"/>
                 <w:sz w:val="24"/>
                 <w:szCs w:val="24"/>
               </w:rPr>
@@ -744,7 +757,7 @@
             </w:r>
             <w:r>
               <w:rPr>
-                <w:rFonts w:ascii="Times New Roman" w:eastAsia="Times New Roman" w:hAnsi="Times New Roman" w:cs="Times New Roman"/>
+                <w:rFonts w:ascii="Times New Roman" w:hAnsi="Times New Roman" w:eastAsia="Times New Roman" w:cs="Times New Roman"/>
                 <w:sz w:val="24"/>
                 <w:szCs w:val="24"/>
               </w:rPr>
@@ -756,13 +769,14 @@
           <w:tcPr>
             <w:tcW w:w="2394" w:type="dxa"/>
             <w:shd w:val="clear" w:color="auto" w:fill="EAF1DD" w:themeFill="accent3" w:themeFillTint="33"/>
+            <w:tcMar/>
             <w:vAlign w:val="center"/>
           </w:tcPr>
           <w:p>
             <w:pPr>
               <w:spacing w:line="240" w:lineRule="auto"/>
               <w:rPr>
-                <w:rFonts w:ascii="Times New Roman" w:eastAsia="Times New Roman" w:hAnsi="Times New Roman" w:cs="Times New Roman"/>
+                <w:rFonts w:ascii="Times New Roman" w:hAnsi="Times New Roman" w:eastAsia="Times New Roman" w:cs="Times New Roman"/>
                 <w:sz w:val="24"/>
                 <w:szCs w:val="24"/>
               </w:rPr>
@@ -798,20 +812,21 @@
           <w:tcPr>
             <w:tcW w:w="2394" w:type="dxa"/>
             <w:shd w:val="clear" w:color="auto" w:fill="EAF1DD" w:themeFill="accent3" w:themeFillTint="33"/>
+            <w:tcMar/>
             <w:vAlign w:val="bottom"/>
           </w:tcPr>
           <w:p>
             <w:pPr>
               <w:spacing w:line="240" w:lineRule="auto"/>
               <w:rPr>
-                <w:rFonts w:ascii="Times New Roman" w:eastAsia="Times New Roman" w:hAnsi="Times New Roman" w:cs="Times New Roman"/>
-                <w:sz w:val="24"/>
-                <w:szCs w:val="24"/>
-              </w:rPr>
-            </w:pPr>
-            <w:r>
-              <w:rPr>
-                <w:rFonts w:ascii="Times New Roman" w:eastAsia="Times New Roman" w:hAnsi="Times New Roman" w:cs="Times New Roman"/>
+                <w:rFonts w:ascii="Times New Roman" w:hAnsi="Times New Roman" w:eastAsia="Times New Roman" w:cs="Times New Roman"/>
+                <w:sz w:val="24"/>
+                <w:szCs w:val="24"/>
+              </w:rPr>
+            </w:pPr>
+            <w:r>
+              <w:rPr>
+                <w:rFonts w:ascii="Times New Roman" w:hAnsi="Times New Roman" w:eastAsia="Times New Roman" w:cs="Times New Roman"/>
                 <w:sz w:val="24"/>
                 <w:szCs w:val="24"/>
               </w:rPr>
@@ -823,20 +838,21 @@
           <w:tcPr>
             <w:tcW w:w="2394" w:type="dxa"/>
             <w:shd w:val="clear" w:color="auto" w:fill="EAF1DD" w:themeFill="accent3" w:themeFillTint="33"/>
+            <w:tcMar/>
             <w:vAlign w:val="bottom"/>
           </w:tcPr>
           <w:p>
             <w:pPr>
               <w:spacing w:line="240" w:lineRule="auto"/>
               <w:rPr>
-                <w:rFonts w:ascii="Times New Roman" w:eastAsia="Times New Roman" w:hAnsi="Times New Roman" w:cs="Times New Roman"/>
-                <w:sz w:val="24"/>
-                <w:szCs w:val="24"/>
-              </w:rPr>
-            </w:pPr>
-            <w:r>
-              <w:rPr>
-                <w:rFonts w:ascii="Times New Roman" w:eastAsia="Times New Roman" w:hAnsi="Times New Roman" w:cs="Times New Roman"/>
+                <w:rFonts w:ascii="Times New Roman" w:hAnsi="Times New Roman" w:eastAsia="Times New Roman" w:cs="Times New Roman"/>
+                <w:sz w:val="24"/>
+                <w:szCs w:val="24"/>
+              </w:rPr>
+            </w:pPr>
+            <w:r>
+              <w:rPr>
+                <w:rFonts w:ascii="Times New Roman" w:hAnsi="Times New Roman" w:eastAsia="Times New Roman" w:cs="Times New Roman"/>
                 <w:sz w:val="24"/>
                 <w:szCs w:val="24"/>
               </w:rPr>
@@ -853,19 +869,153 @@
           <w:tcPr>
             <w:tcW w:w="2395" w:type="dxa"/>
             <w:shd w:val="clear" w:color="auto" w:fill="EAF1DD" w:themeFill="accent3" w:themeFillTint="33"/>
+            <w:tcMar/>
           </w:tcPr>
           <w:p>
             <w:pPr>
               <w:spacing w:line="240" w:lineRule="auto"/>
               <w:rPr>
-                <w:rFonts w:ascii="Times New Roman" w:eastAsia="Times New Roman" w:hAnsi="Times New Roman" w:cs="Times New Roman"/>
-                <w:sz w:val="24"/>
-                <w:szCs w:val="24"/>
-              </w:rPr>
-            </w:pPr>
-            <w:r>
-              <w:rPr>
-                <w:rFonts w:ascii="Times New Roman" w:eastAsia="Times New Roman" w:hAnsi="Times New Roman" w:cs="Times New Roman"/>
+                <w:rFonts w:ascii="Times New Roman" w:hAnsi="Times New Roman" w:eastAsia="Times New Roman" w:cs="Times New Roman"/>
+                <w:sz w:val="24"/>
+                <w:szCs w:val="24"/>
+              </w:rPr>
+            </w:pPr>
+            <w:r>
+              <w:rPr>
+                <w:rFonts w:ascii="Times New Roman" w:hAnsi="Times New Roman" w:eastAsia="Times New Roman" w:cs="Times New Roman"/>
+                <w:sz w:val="24"/>
+                <w:szCs w:val="24"/>
+              </w:rPr>
+              <w:t xml:space="preserve">Feature : </w:t>
+            </w:r>
+            <w:r>
+              <w:rPr>
+                <w:rFonts w:ascii="Times New Roman" w:hAnsi="Times New Roman" w:eastAsia="Times New Roman" w:cs="Times New Roman"/>
+                <w:sz w:val="24"/>
+                <w:szCs w:val="24"/>
+              </w:rPr>
+              <w:t>Ending the game</w:t>
+            </w:r>
+          </w:p>
+        </w:tc>
+        <w:tc>
+          <w:tcPr>
+            <w:tcW w:w="2394" w:type="dxa"/>
+            <w:shd w:val="clear" w:color="auto" w:fill="EAF1DD" w:themeFill="accent3" w:themeFillTint="33"/>
+            <w:tcMar/>
+            <w:vAlign w:val="center"/>
+          </w:tcPr>
+          <w:p w14:noSpellErr="1">
+            <w:pPr>
+              <w:spacing w:line="240" w:lineRule="auto"/>
+              <w:rPr>
+                <w:rFonts w:ascii="Times New Roman" w:hAnsi="Times New Roman" w:eastAsia="Times New Roman" w:cs="Times New Roman"/>
+                <w:sz w:val="24"/>
+                <w:szCs w:val="24"/>
+              </w:rPr>
+            </w:pPr>
+            <w:r>
+              <w:rPr>
+                <w:rFonts w:ascii="Times New Roman" w:hAnsi="Times New Roman" w:cs="Times New Roman"/>
+                <w:sz w:val="24"/>
+                <w:szCs w:val="24"/>
+              </w:rPr>
+              <w:t>11</w:t>
+            </w:r>
+            <w:r>
+              <w:rPr>
+                <w:rFonts w:ascii="Times New Roman" w:hAnsi="Times New Roman" w:cs="Times New Roman"/>
+                <w:sz w:val="24"/>
+                <w:szCs w:val="24"/>
+                <w:vertAlign w:val="superscript"/>
+              </w:rPr>
+              <w:t>th</w:t>
+            </w:r>
+            <w:r>
+              <w:rPr>
+                <w:rFonts w:ascii="Times New Roman" w:hAnsi="Times New Roman" w:cs="Times New Roman"/>
+                <w:sz w:val="24"/>
+                <w:szCs w:val="24"/>
+              </w:rPr>
+              <w:t xml:space="preserve"> June 2020</w:t>
+            </w:r>
+          </w:p>
+        </w:tc>
+        <w:tc>
+          <w:tcPr>
+            <w:tcW w:w="2394" w:type="dxa"/>
+            <w:shd w:val="clear" w:color="auto" w:fill="EAF1DD" w:themeFill="accent3" w:themeFillTint="33"/>
+            <w:tcMar/>
+            <w:vAlign w:val="bottom"/>
+          </w:tcPr>
+          <w:p w14:noSpellErr="1">
+            <w:pPr>
+              <w:spacing w:line="240" w:lineRule="auto"/>
+              <w:rPr>
+                <w:rFonts w:ascii="Times New Roman" w:hAnsi="Times New Roman" w:eastAsia="Times New Roman" w:cs="Times New Roman"/>
+                <w:sz w:val="24"/>
+                <w:szCs w:val="24"/>
+              </w:rPr>
+            </w:pPr>
+            <w:r>
+              <w:rPr>
+                <w:rFonts w:ascii="Times New Roman" w:hAnsi="Times New Roman" w:eastAsia="Times New Roman" w:cs="Times New Roman"/>
+                <w:sz w:val="24"/>
+                <w:szCs w:val="24"/>
+              </w:rPr>
+              <w:t>Nguyen</w:t>
+            </w:r>
+          </w:p>
+        </w:tc>
+        <w:tc>
+          <w:tcPr>
+            <w:tcW w:w="2394" w:type="dxa"/>
+            <w:shd w:val="clear" w:color="auto" w:fill="EAF1DD" w:themeFill="accent3" w:themeFillTint="33"/>
+            <w:tcMar/>
+            <w:vAlign w:val="bottom"/>
+          </w:tcPr>
+          <w:p w14:noSpellErr="1">
+            <w:pPr>
+              <w:spacing w:line="240" w:lineRule="auto"/>
+              <w:rPr>
+                <w:rFonts w:ascii="Times New Roman" w:hAnsi="Times New Roman" w:eastAsia="Times New Roman" w:cs="Times New Roman"/>
+                <w:sz w:val="24"/>
+                <w:szCs w:val="24"/>
+              </w:rPr>
+            </w:pPr>
+            <w:r>
+              <w:rPr>
+                <w:rFonts w:ascii="Times New Roman" w:hAnsi="Times New Roman" w:eastAsia="Times New Roman" w:cs="Times New Roman"/>
+                <w:sz w:val="24"/>
+                <w:szCs w:val="24"/>
+              </w:rPr>
+              <w:t>Nguyen, Dilshan</w:t>
+            </w:r>
+          </w:p>
+        </w:tc>
+      </w:tr>
+      <w:tr>
+        <w:trPr>
+          <w:trHeight w:val="755"/>
+        </w:trPr>
+        <w:tc>
+          <w:tcPr>
+            <w:tcW w:w="2395" w:type="dxa"/>
+            <w:shd w:val="clear" w:color="auto" w:fill="EAF1DD" w:themeFill="accent3" w:themeFillTint="33"/>
+            <w:tcMar/>
+          </w:tcPr>
+          <w:p>
+            <w:pPr>
+              <w:spacing w:line="240" w:lineRule="auto"/>
+              <w:rPr>
+                <w:rFonts w:ascii="Times New Roman" w:hAnsi="Times New Roman" w:eastAsia="Times New Roman" w:cs="Times New Roman"/>
+                <w:sz w:val="24"/>
+                <w:szCs w:val="24"/>
+              </w:rPr>
+            </w:pPr>
+            <w:r>
+              <w:rPr>
+                <w:rFonts w:ascii="Times New Roman" w:hAnsi="Times New Roman" w:eastAsia="Times New Roman" w:cs="Times New Roman"/>
                 <w:sz w:val="24"/>
                 <w:szCs w:val="24"/>
               </w:rPr>
@@ -877,6 +1027,7 @@
           <w:tcPr>
             <w:tcW w:w="2394" w:type="dxa"/>
             <w:shd w:val="clear" w:color="auto" w:fill="EAF1DD" w:themeFill="accent3" w:themeFillTint="33"/>
+            <w:tcMar/>
             <w:vAlign w:val="center"/>
           </w:tcPr>
           <w:p>
@@ -919,20 +1070,21 @@
           <w:tcPr>
             <w:tcW w:w="2394" w:type="dxa"/>
             <w:shd w:val="clear" w:color="auto" w:fill="EAF1DD" w:themeFill="accent3" w:themeFillTint="33"/>
+            <w:tcMar/>
             <w:vAlign w:val="bottom"/>
           </w:tcPr>
           <w:p>
             <w:pPr>
               <w:spacing w:line="480" w:lineRule="auto"/>
               <w:rPr>
-                <w:rFonts w:ascii="Times New Roman" w:eastAsia="Times New Roman" w:hAnsi="Times New Roman" w:cs="Times New Roman"/>
-                <w:sz w:val="24"/>
-                <w:szCs w:val="24"/>
-              </w:rPr>
-            </w:pPr>
-            <w:r>
-              <w:rPr>
-                <w:rFonts w:ascii="Times New Roman" w:eastAsia="Times New Roman" w:hAnsi="Times New Roman" w:cs="Times New Roman"/>
+                <w:rFonts w:ascii="Times New Roman" w:hAnsi="Times New Roman" w:eastAsia="Times New Roman" w:cs="Times New Roman"/>
+                <w:sz w:val="24"/>
+                <w:szCs w:val="24"/>
+              </w:rPr>
+            </w:pPr>
+            <w:r>
+              <w:rPr>
+                <w:rFonts w:ascii="Times New Roman" w:hAnsi="Times New Roman" w:eastAsia="Times New Roman" w:cs="Times New Roman"/>
                 <w:sz w:val="24"/>
                 <w:szCs w:val="24"/>
               </w:rPr>
@@ -944,20 +1096,21 @@
           <w:tcPr>
             <w:tcW w:w="2394" w:type="dxa"/>
             <w:shd w:val="clear" w:color="auto" w:fill="EAF1DD" w:themeFill="accent3" w:themeFillTint="33"/>
+            <w:tcMar/>
             <w:vAlign w:val="bottom"/>
           </w:tcPr>
           <w:p>
             <w:pPr>
               <w:spacing w:line="480" w:lineRule="auto"/>
               <w:rPr>
-                <w:rFonts w:ascii="Times New Roman" w:eastAsia="Times New Roman" w:hAnsi="Times New Roman" w:cs="Times New Roman"/>
-                <w:sz w:val="24"/>
-                <w:szCs w:val="24"/>
-              </w:rPr>
-            </w:pPr>
-            <w:r>
-              <w:rPr>
-                <w:rFonts w:ascii="Times New Roman" w:eastAsia="Times New Roman" w:hAnsi="Times New Roman" w:cs="Times New Roman"/>
+                <w:rFonts w:ascii="Times New Roman" w:hAnsi="Times New Roman" w:eastAsia="Times New Roman" w:cs="Times New Roman"/>
+                <w:sz w:val="24"/>
+                <w:szCs w:val="24"/>
+              </w:rPr>
+            </w:pPr>
+            <w:r>
+              <w:rPr>
+                <w:rFonts w:ascii="Times New Roman" w:hAnsi="Times New Roman" w:eastAsia="Times New Roman" w:cs="Times New Roman"/>
                 <w:sz w:val="24"/>
                 <w:szCs w:val="24"/>
               </w:rPr>
@@ -974,6 +1127,7 @@
           <w:tcPr>
             <w:tcW w:w="2395" w:type="dxa"/>
             <w:shd w:val="clear" w:color="auto" w:fill="EAF1DD" w:themeFill="accent3" w:themeFillTint="33"/>
+            <w:tcMar/>
             <w:vAlign w:val="center"/>
           </w:tcPr>
           <w:p>
@@ -999,6 +1153,7 @@
           <w:tcPr>
             <w:tcW w:w="2394" w:type="dxa"/>
             <w:shd w:val="clear" w:color="auto" w:fill="EAF1DD" w:themeFill="accent3" w:themeFillTint="33"/>
+            <w:tcMar/>
             <w:vAlign w:val="center"/>
           </w:tcPr>
           <w:p>
@@ -1041,6 +1196,7 @@
           <w:tcPr>
             <w:tcW w:w="2394" w:type="dxa"/>
             <w:shd w:val="clear" w:color="auto" w:fill="EAF1DD" w:themeFill="accent3" w:themeFillTint="33"/>
+            <w:tcMar/>
             <w:vAlign w:val="center"/>
           </w:tcPr>
           <w:p>
@@ -1066,6 +1222,7 @@
           <w:tcPr>
             <w:tcW w:w="2394" w:type="dxa"/>
             <w:shd w:val="clear" w:color="auto" w:fill="EAF1DD" w:themeFill="accent3" w:themeFillTint="33"/>
+            <w:tcMar/>
             <w:vAlign w:val="center"/>
           </w:tcPr>
           <w:p>
@@ -1096,6 +1253,7 @@
           <w:tcPr>
             <w:tcW w:w="2395" w:type="dxa"/>
             <w:shd w:val="clear" w:color="auto" w:fill="EAF1DD" w:themeFill="accent3" w:themeFillTint="33"/>
+            <w:tcMar/>
             <w:vAlign w:val="center"/>
           </w:tcPr>
           <w:p>
@@ -1121,6 +1279,7 @@
           <w:tcPr>
             <w:tcW w:w="2394" w:type="dxa"/>
             <w:shd w:val="clear" w:color="auto" w:fill="EAF1DD" w:themeFill="accent3" w:themeFillTint="33"/>
+            <w:tcMar/>
             <w:vAlign w:val="center"/>
           </w:tcPr>
           <w:p>
@@ -1163,6 +1322,7 @@
           <w:tcPr>
             <w:tcW w:w="2394" w:type="dxa"/>
             <w:shd w:val="clear" w:color="auto" w:fill="EAF1DD" w:themeFill="accent3" w:themeFillTint="33"/>
+            <w:tcMar/>
             <w:vAlign w:val="center"/>
           </w:tcPr>
           <w:p>
@@ -1188,6 +1348,7 @@
           <w:tcPr>
             <w:tcW w:w="2394" w:type="dxa"/>
             <w:shd w:val="clear" w:color="auto" w:fill="EAF1DD" w:themeFill="accent3" w:themeFillTint="33"/>
+            <w:tcMar/>
             <w:vAlign w:val="center"/>
           </w:tcPr>
           <w:p>
@@ -1218,6 +1379,7 @@
           <w:tcPr>
             <w:tcW w:w="2395" w:type="dxa"/>
             <w:shd w:val="clear" w:color="auto" w:fill="EAF1DD" w:themeFill="accent3" w:themeFillTint="33"/>
+            <w:tcMar/>
             <w:vAlign w:val="center"/>
           </w:tcPr>
           <w:p>
@@ -1243,6 +1405,7 @@
           <w:tcPr>
             <w:tcW w:w="2394" w:type="dxa"/>
             <w:shd w:val="clear" w:color="auto" w:fill="EAF1DD" w:themeFill="accent3" w:themeFillTint="33"/>
+            <w:tcMar/>
             <w:vAlign w:val="center"/>
           </w:tcPr>
           <w:p>
@@ -1285,6 +1448,7 @@
           <w:tcPr>
             <w:tcW w:w="2394" w:type="dxa"/>
             <w:shd w:val="clear" w:color="auto" w:fill="EAF1DD" w:themeFill="accent3" w:themeFillTint="33"/>
+            <w:tcMar/>
             <w:vAlign w:val="center"/>
           </w:tcPr>
           <w:p>
@@ -1310,6 +1474,7 @@
           <w:tcPr>
             <w:tcW w:w="2394" w:type="dxa"/>
             <w:shd w:val="clear" w:color="auto" w:fill="EAF1DD" w:themeFill="accent3" w:themeFillTint="33"/>
+            <w:tcMar/>
             <w:vAlign w:val="center"/>
           </w:tcPr>
           <w:p>
@@ -1333,31 +1498,58 @@
         </w:tc>
       </w:tr>
     </w:tbl>
-    <w:p>
+    <w:p w14:noSpellErr="1">
       <w:pPr>
         <w:spacing w:after="0" w:line="240" w:lineRule="auto"/>
+        <w:rPr>
+          <w:rFonts w:ascii="Times New Roman" w:hAnsi="Times New Roman" w:eastAsia="Times New Roman" w:cs="Times New Roman"/>
+          <w:sz w:val="24"/>
+          <w:szCs w:val="24"/>
+        </w:rPr>
       </w:pPr>
       <w:r>
         <w:br/>
+      </w:r>
+      <w:r>
+        <w:rPr>
+          <w:rFonts w:ascii="Times New Roman" w:hAnsi="Times New Roman" w:eastAsia="Times New Roman" w:cs="Times New Roman"/>
+          <w:sz w:val="24"/>
+          <w:szCs w:val="24"/>
+        </w:rPr>
         <w:t>* if necessary</w:t>
       </w:r>
       <w:r>
+        <w:rPr>
+          <w:rFonts w:ascii="Times New Roman" w:hAnsi="Times New Roman" w:eastAsia="Times New Roman" w:cs="Times New Roman"/>
+          <w:sz w:val="24"/>
+          <w:szCs w:val="24"/>
+        </w:rPr>
         <w:t>,</w:t>
       </w:r>
       <w:r>
+        <w:rPr>
+          <w:rFonts w:ascii="Times New Roman" w:hAnsi="Times New Roman" w:eastAsia="Times New Roman" w:cs="Times New Roman"/>
+          <w:sz w:val="24"/>
+          <w:szCs w:val="24"/>
+        </w:rPr>
         <w:t xml:space="preserve"> update</w:t>
       </w:r>
       <w:r>
+        <w:rPr>
+          <w:rFonts w:ascii="Times New Roman" w:hAnsi="Times New Roman" w:eastAsia="Times New Roman" w:cs="Times New Roman"/>
+          <w:sz w:val="24"/>
+          <w:szCs w:val="24"/>
+        </w:rPr>
         <w:t>.</w:t>
       </w:r>
-      <w:bookmarkStart w:id="0" w:name="_GoBack"/>
+      <w:bookmarkStart w:name="_GoBack" w:id="0"/>
       <w:bookmarkEnd w:id="0"/>
     </w:p>
-    <w:p>
+    <w:p w14:noSpellErr="1">
       <w:pPr>
         <w:spacing w:after="0" w:line="240" w:lineRule="auto"/>
         <w:rPr>
-          <w:rFonts w:ascii="Times New Roman" w:eastAsia="Times New Roman" w:hAnsi="Times New Roman" w:cs="Times New Roman"/>
+          <w:rFonts w:ascii="Times New Roman" w:hAnsi="Times New Roman" w:eastAsia="Times New Roman" w:cs="Times New Roman"/>
           <w:sz w:val="24"/>
           <w:szCs w:val="24"/>
         </w:rPr>
@@ -1365,16 +1557,35 @@
     </w:p>
     <w:p>
       <w:pPr>
+        <w:pStyle w:val="Normal"/>
         <w:spacing w:after="0" w:line="240" w:lineRule="auto"/>
         <w:rPr>
-          <w:rFonts w:ascii="Times New Roman" w:eastAsia="Times New Roman" w:hAnsi="Times New Roman" w:cs="Times New Roman"/>
+          <w:rFonts w:ascii="Times New Roman" w:hAnsi="Times New Roman" w:eastAsia="Times New Roman" w:cs="Times New Roman"/>
+          <w:sz w:val="24"/>
+          <w:szCs w:val="24"/>
+        </w:rPr>
+      </w:pPr>
+      <w:r>
+        <w:rPr>
+          <w:rFonts w:ascii="Times New Roman" w:hAnsi="Times New Roman" w:eastAsia="Times New Roman" w:cs="Times New Roman"/>
+          <w:sz w:val="24"/>
+          <w:szCs w:val="24"/>
+        </w:rPr>
+        <w:t>I accept the agreement. - Nguyen Phan</w:t>
+      </w:r>
+    </w:p>
+    <w:p>
+      <w:pPr>
+        <w:spacing w:after="0" w:line="240" w:lineRule="auto"/>
+        <w:rPr>
+          <w:rFonts w:ascii="Times New Roman" w:hAnsi="Times New Roman" w:eastAsia="Times New Roman" w:cs="Times New Roman"/>
           <w:sz w:val="24"/>
           <w:szCs w:val="24"/>
         </w:rPr>
       </w:pPr>
     </w:p>
     <w:sectPr>
-      <w:pgSz w:w="12240" w:h="15840"/>
+      <w:pgSz w:w="12240" w:h="15840" w:orient="portrait"/>
       <w:pgMar w:top="1440" w:right="1440" w:bottom="1440" w:left="1440" w:header="0" w:footer="0" w:gutter="0"/>
       <w:cols w:space="720"/>
       <w:formProt w:val="0"/>
@@ -1398,7 +1609,7 @@
         <w:ind w:left="720" w:hanging="360"/>
       </w:pPr>
       <w:rPr>
-        <w:rFonts w:ascii="Symbol" w:eastAsiaTheme="minorEastAsia" w:hAnsi="Symbol" w:cstheme="minorBidi" w:hint="default"/>
+        <w:rFonts w:hint="default" w:ascii="Symbol" w:hAnsi="Symbol" w:eastAsiaTheme="minorEastAsia" w:cstheme="minorBidi"/>
       </w:rPr>
     </w:lvl>
     <w:lvl w:ilvl="1" w:tplc="04090003" w:tentative="1">
@@ -1410,7 +1621,7 @@
         <w:ind w:left="1440" w:hanging="360"/>
       </w:pPr>
       <w:rPr>
-        <w:rFonts w:ascii="Courier New" w:hAnsi="Courier New" w:cs="Courier New" w:hint="default"/>
+        <w:rFonts w:hint="default" w:ascii="Courier New" w:hAnsi="Courier New" w:cs="Courier New"/>
       </w:rPr>
     </w:lvl>
     <w:lvl w:ilvl="2" w:tplc="04090005" w:tentative="1">
@@ -1422,7 +1633,7 @@
         <w:ind w:left="2160" w:hanging="360"/>
       </w:pPr>
       <w:rPr>
-        <w:rFonts w:ascii="Wingdings" w:hAnsi="Wingdings" w:hint="default"/>
+        <w:rFonts w:hint="default" w:ascii="Wingdings" w:hAnsi="Wingdings"/>
       </w:rPr>
     </w:lvl>
     <w:lvl w:ilvl="3" w:tplc="04090001" w:tentative="1">
@@ -1434,7 +1645,7 @@
         <w:ind w:left="2880" w:hanging="360"/>
       </w:pPr>
       <w:rPr>
-        <w:rFonts w:ascii="Symbol" w:hAnsi="Symbol" w:hint="default"/>
+        <w:rFonts w:hint="default" w:ascii="Symbol" w:hAnsi="Symbol"/>
       </w:rPr>
     </w:lvl>
     <w:lvl w:ilvl="4" w:tplc="04090003" w:tentative="1">
@@ -1446,7 +1657,7 @@
         <w:ind w:left="3600" w:hanging="360"/>
       </w:pPr>
       <w:rPr>
-        <w:rFonts w:ascii="Courier New" w:hAnsi="Courier New" w:cs="Courier New" w:hint="default"/>
+        <w:rFonts w:hint="default" w:ascii="Courier New" w:hAnsi="Courier New" w:cs="Courier New"/>
       </w:rPr>
     </w:lvl>
     <w:lvl w:ilvl="5" w:tplc="04090005" w:tentative="1">
@@ -1458,7 +1669,7 @@
         <w:ind w:left="4320" w:hanging="360"/>
       </w:pPr>
       <w:rPr>
-        <w:rFonts w:ascii="Wingdings" w:hAnsi="Wingdings" w:hint="default"/>
+        <w:rFonts w:hint="default" w:ascii="Wingdings" w:hAnsi="Wingdings"/>
       </w:rPr>
     </w:lvl>
     <w:lvl w:ilvl="6" w:tplc="04090001" w:tentative="1">
@@ -1470,7 +1681,7 @@
         <w:ind w:left="5040" w:hanging="360"/>
       </w:pPr>
       <w:rPr>
-        <w:rFonts w:ascii="Symbol" w:hAnsi="Symbol" w:hint="default"/>
+        <w:rFonts w:hint="default" w:ascii="Symbol" w:hAnsi="Symbol"/>
       </w:rPr>
     </w:lvl>
     <w:lvl w:ilvl="7" w:tplc="04090003" w:tentative="1">
@@ -1482,7 +1693,7 @@
         <w:ind w:left="5760" w:hanging="360"/>
       </w:pPr>
       <w:rPr>
-        <w:rFonts w:ascii="Courier New" w:hAnsi="Courier New" w:cs="Courier New" w:hint="default"/>
+        <w:rFonts w:hint="default" w:ascii="Courier New" w:hAnsi="Courier New" w:cs="Courier New"/>
       </w:rPr>
     </w:lvl>
     <w:lvl w:ilvl="8" w:tplc="04090005" w:tentative="1">
@@ -1494,7 +1705,7 @@
         <w:ind w:left="6480" w:hanging="360"/>
       </w:pPr>
       <w:rPr>
-        <w:rFonts w:ascii="Wingdings" w:hAnsi="Wingdings" w:hint="default"/>
+        <w:rFonts w:hint="default" w:ascii="Wingdings" w:hAnsi="Wingdings"/>
       </w:rPr>
     </w:lvl>
   </w:abstractNum>
@@ -1505,11 +1716,11 @@
 </file>
 
 <file path=word/styles.xml><?xml version="1.0" encoding="utf-8"?>
-<w:styles xmlns:mc="http://schemas.openxmlformats.org/markup-compatibility/2006" xmlns:r="http://schemas.openxmlformats.org/officeDocument/2006/relationships" xmlns:w="http://schemas.openxmlformats.org/wordprocessingml/2006/main" xmlns:w14="http://schemas.microsoft.com/office/word/2010/wordml" xmlns:w15="http://schemas.microsoft.com/office/word/2012/wordml" xmlns:w16cid="http://schemas.microsoft.com/office/word/2016/wordml/cid" xmlns:w16se="http://schemas.microsoft.com/office/word/2015/wordml/symex" mc:Ignorable="w14 w15 w16se w16cid">
+<w:styles xmlns:wp14="http://schemas.microsoft.com/office/word/2010/wordprocessingDrawing" xmlns:mc="http://schemas.openxmlformats.org/markup-compatibility/2006" xmlns:r="http://schemas.openxmlformats.org/officeDocument/2006/relationships" xmlns:w="http://schemas.openxmlformats.org/wordprocessingml/2006/main" xmlns:w14="http://schemas.microsoft.com/office/word/2010/wordml" xmlns:w15="http://schemas.microsoft.com/office/word/2012/wordml" xmlns:w16cid="http://schemas.microsoft.com/office/word/2016/wordml/cid" xmlns:w16se="http://schemas.microsoft.com/office/word/2015/wordml/symex" mc:Ignorable="w14 w15 w16se w16cid wp14">
   <w:docDefaults>
     <w:rPrDefault>
       <w:rPr>
-        <w:rFonts w:asciiTheme="minorHAnsi" w:eastAsiaTheme="minorEastAsia" w:hAnsiTheme="minorHAnsi" w:cstheme="minorBidi"/>
+        <w:rFonts w:asciiTheme="minorHAnsi" w:hAnsiTheme="minorHAnsi" w:eastAsiaTheme="minorEastAsia" w:cstheme="minorBidi"/>
         <w:sz w:val="22"/>
         <w:szCs w:val="22"/>
         <w:lang w:val="en-US" w:eastAsia="zh-CN" w:bidi="ar-SA"/>
@@ -1520,14 +1731,14 @@
   <w:latentStyles w:defLockedState="0" w:defUIPriority="99" w:defSemiHidden="0" w:defUnhideWhenUsed="0" w:defQFormat="0" w:count="377">
     <w:lsdException w:name="Normal" w:uiPriority="0" w:qFormat="1"/>
     <w:lsdException w:name="heading 1" w:uiPriority="9" w:qFormat="1"/>
-    <w:lsdException w:name="heading 2" w:semiHidden="1" w:uiPriority="9" w:unhideWhenUsed="1" w:qFormat="1"/>
-    <w:lsdException w:name="heading 3" w:semiHidden="1" w:uiPriority="9" w:unhideWhenUsed="1" w:qFormat="1"/>
-    <w:lsdException w:name="heading 4" w:semiHidden="1" w:uiPriority="9" w:unhideWhenUsed="1" w:qFormat="1"/>
-    <w:lsdException w:name="heading 5" w:semiHidden="1" w:uiPriority="9" w:unhideWhenUsed="1" w:qFormat="1"/>
-    <w:lsdException w:name="heading 6" w:semiHidden="1" w:uiPriority="9" w:unhideWhenUsed="1" w:qFormat="1"/>
-    <w:lsdException w:name="heading 7" w:semiHidden="1" w:uiPriority="9" w:unhideWhenUsed="1" w:qFormat="1"/>
-    <w:lsdException w:name="heading 8" w:semiHidden="1" w:uiPriority="9" w:unhideWhenUsed="1" w:qFormat="1"/>
-    <w:lsdException w:name="heading 9" w:semiHidden="1" w:uiPriority="9" w:unhideWhenUsed="1" w:qFormat="1"/>
+    <w:lsdException w:name="heading 2" w:uiPriority="9" w:semiHidden="1" w:unhideWhenUsed="1" w:qFormat="1"/>
+    <w:lsdException w:name="heading 3" w:uiPriority="9" w:semiHidden="1" w:unhideWhenUsed="1" w:qFormat="1"/>
+    <w:lsdException w:name="heading 4" w:uiPriority="9" w:semiHidden="1" w:unhideWhenUsed="1" w:qFormat="1"/>
+    <w:lsdException w:name="heading 5" w:uiPriority="9" w:semiHidden="1" w:unhideWhenUsed="1" w:qFormat="1"/>
+    <w:lsdException w:name="heading 6" w:uiPriority="9" w:semiHidden="1" w:unhideWhenUsed="1" w:qFormat="1"/>
+    <w:lsdException w:name="heading 7" w:uiPriority="9" w:semiHidden="1" w:unhideWhenUsed="1" w:qFormat="1"/>
+    <w:lsdException w:name="heading 8" w:uiPriority="9" w:semiHidden="1" w:unhideWhenUsed="1" w:qFormat="1"/>
+    <w:lsdException w:name="heading 9" w:uiPriority="9" w:semiHidden="1" w:unhideWhenUsed="1" w:qFormat="1"/>
     <w:lsdException w:name="index 1" w:semiHidden="1" w:unhideWhenUsed="1"/>
     <w:lsdException w:name="index 2" w:semiHidden="1" w:unhideWhenUsed="1"/>
     <w:lsdException w:name="index 3" w:semiHidden="1" w:unhideWhenUsed="1"/>
@@ -1537,22 +1748,22 @@
     <w:lsdException w:name="index 7" w:semiHidden="1" w:unhideWhenUsed="1"/>
     <w:lsdException w:name="index 8" w:semiHidden="1" w:unhideWhenUsed="1"/>
     <w:lsdException w:name="index 9" w:semiHidden="1" w:unhideWhenUsed="1"/>
-    <w:lsdException w:name="toc 1" w:semiHidden="1" w:uiPriority="39" w:unhideWhenUsed="1"/>
-    <w:lsdException w:name="toc 2" w:semiHidden="1" w:uiPriority="39" w:unhideWhenUsed="1"/>
-    <w:lsdException w:name="toc 3" w:semiHidden="1" w:uiPriority="39" w:unhideWhenUsed="1"/>
-    <w:lsdException w:name="toc 4" w:semiHidden="1" w:uiPriority="39" w:unhideWhenUsed="1"/>
-    <w:lsdException w:name="toc 5" w:semiHidden="1" w:uiPriority="39" w:unhideWhenUsed="1"/>
-    <w:lsdException w:name="toc 6" w:semiHidden="1" w:uiPriority="39" w:unhideWhenUsed="1"/>
-    <w:lsdException w:name="toc 7" w:semiHidden="1" w:uiPriority="39" w:unhideWhenUsed="1"/>
-    <w:lsdException w:name="toc 8" w:semiHidden="1" w:uiPriority="39" w:unhideWhenUsed="1"/>
-    <w:lsdException w:name="toc 9" w:semiHidden="1" w:uiPriority="39" w:unhideWhenUsed="1"/>
+    <w:lsdException w:name="toc 1" w:uiPriority="39" w:semiHidden="1" w:unhideWhenUsed="1"/>
+    <w:lsdException w:name="toc 2" w:uiPriority="39" w:semiHidden="1" w:unhideWhenUsed="1"/>
+    <w:lsdException w:name="toc 3" w:uiPriority="39" w:semiHidden="1" w:unhideWhenUsed="1"/>
+    <w:lsdException w:name="toc 4" w:uiPriority="39" w:semiHidden="1" w:unhideWhenUsed="1"/>
+    <w:lsdException w:name="toc 5" w:uiPriority="39" w:semiHidden="1" w:unhideWhenUsed="1"/>
+    <w:lsdException w:name="toc 6" w:uiPriority="39" w:semiHidden="1" w:unhideWhenUsed="1"/>
+    <w:lsdException w:name="toc 7" w:uiPriority="39" w:semiHidden="1" w:unhideWhenUsed="1"/>
+    <w:lsdException w:name="toc 8" w:uiPriority="39" w:semiHidden="1" w:unhideWhenUsed="1"/>
+    <w:lsdException w:name="toc 9" w:uiPriority="39" w:semiHidden="1" w:unhideWhenUsed="1"/>
     <w:lsdException w:name="Normal Indent" w:semiHidden="1" w:unhideWhenUsed="1"/>
     <w:lsdException w:name="footnote text" w:semiHidden="1" w:unhideWhenUsed="1"/>
     <w:lsdException w:name="annotation text" w:semiHidden="1" w:unhideWhenUsed="1"/>
     <w:lsdException w:name="header" w:semiHidden="1" w:unhideWhenUsed="1"/>
     <w:lsdException w:name="footer" w:semiHidden="1" w:unhideWhenUsed="1"/>
     <w:lsdException w:name="index heading" w:semiHidden="1" w:unhideWhenUsed="1"/>
-    <w:lsdException w:name="caption" w:semiHidden="1" w:uiPriority="35" w:unhideWhenUsed="1" w:qFormat="1"/>
+    <w:lsdException w:name="caption" w:uiPriority="35" w:semiHidden="1" w:unhideWhenUsed="1" w:qFormat="1"/>
     <w:lsdException w:name="table of figures" w:semiHidden="1" w:unhideWhenUsed="1"/>
     <w:lsdException w:name="envelope address" w:semiHidden="1" w:unhideWhenUsed="1"/>
     <w:lsdException w:name="envelope return" w:semiHidden="1" w:unhideWhenUsed="1"/>
@@ -1583,7 +1794,7 @@
     <w:lsdException w:name="Title" w:uiPriority="10" w:qFormat="1"/>
     <w:lsdException w:name="Closing" w:semiHidden="1" w:unhideWhenUsed="1"/>
     <w:lsdException w:name="Signature" w:semiHidden="1" w:unhideWhenUsed="1"/>
-    <w:lsdException w:name="Default Paragraph Font" w:semiHidden="1" w:uiPriority="1" w:unhideWhenUsed="1"/>
+    <w:lsdException w:name="Default Paragraph Font" w:uiPriority="1" w:semiHidden="1" w:unhideWhenUsed="1"/>
     <w:lsdException w:name="Body Text" w:semiHidden="1" w:unhideWhenUsed="1"/>
     <w:lsdException w:name="Body Text Indent" w:semiHidden="1" w:unhideWhenUsed="1"/>
     <w:lsdException w:name="List Continue" w:semiHidden="1" w:unhideWhenUsed="1"/>
@@ -1783,8 +1994,8 @@
     <w:lsdException w:name="Subtle Reference" w:uiPriority="31" w:qFormat="1"/>
     <w:lsdException w:name="Intense Reference" w:uiPriority="32" w:qFormat="1"/>
     <w:lsdException w:name="Book Title" w:uiPriority="33" w:qFormat="1"/>
-    <w:lsdException w:name="Bibliography" w:semiHidden="1" w:uiPriority="37" w:unhideWhenUsed="1"/>
-    <w:lsdException w:name="TOC Heading" w:semiHidden="1" w:uiPriority="39" w:unhideWhenUsed="1" w:qFormat="1"/>
+    <w:lsdException w:name="Bibliography" w:uiPriority="37" w:semiHidden="1" w:unhideWhenUsed="1"/>
+    <w:lsdException w:name="TOC Heading" w:uiPriority="39" w:semiHidden="1" w:unhideWhenUsed="1" w:qFormat="1"/>
     <w:lsdException w:name="Plain Table 1" w:uiPriority="41"/>
     <w:lsdException w:name="Plain Table 2" w:uiPriority="42"/>
     <w:lsdException w:name="Plain Table 3" w:uiPriority="43"/>
@@ -1896,20 +2107,20 @@
     <w:lsdException w:name="Smart Link" w:semiHidden="1" w:unhideWhenUsed="1"/>
     <w:lsdException w:name="Smart Link Error" w:semiHidden="1" w:unhideWhenUsed="1"/>
   </w:latentStyles>
-  <w:style w:type="paragraph" w:default="1" w:styleId="Normal">
+  <w:style w:type="paragraph" w:styleId="Normal" w:default="1">
     <w:name w:val="Normal"/>
     <w:qFormat/>
     <w:pPr>
       <w:spacing w:after="200" w:line="276" w:lineRule="auto"/>
     </w:pPr>
   </w:style>
-  <w:style w:type="character" w:default="1" w:styleId="DefaultParagraphFont">
+  <w:style w:type="character" w:styleId="DefaultParagraphFont" w:default="1">
     <w:name w:val="Default Paragraph Font"/>
     <w:uiPriority w:val="1"/>
     <w:semiHidden/>
     <w:unhideWhenUsed/>
   </w:style>
-  <w:style w:type="table" w:default="1" w:styleId="TableNormal">
+  <w:style w:type="table" w:styleId="TableNormal" w:default="1">
     <w:name w:val="Normal Table"/>
     <w:uiPriority w:val="99"/>
     <w:semiHidden/>
@@ -1924,13 +2135,13 @@
       </w:tblCellMar>
     </w:tblPr>
   </w:style>
-  <w:style w:type="numbering" w:default="1" w:styleId="NoList">
+  <w:style w:type="numbering" w:styleId="NoList" w:default="1">
     <w:name w:val="No List"/>
     <w:uiPriority w:val="99"/>
     <w:semiHidden/>
     <w:unhideWhenUsed/>
   </w:style>
-  <w:style w:type="character" w:customStyle="1" w:styleId="InternetLink">
+  <w:style w:type="character" w:styleId="InternetLink" w:customStyle="1">
     <w:name w:val="Internet Link"/>
     <w:basedOn w:val="DefaultParagraphFont"/>
     <w:uiPriority w:val="99"/>
@@ -1941,7 +2152,7 @@
       <w:u w:val="single"/>
     </w:rPr>
   </w:style>
-  <w:style w:type="character" w:customStyle="1" w:styleId="apple-tab-span">
+  <w:style w:type="character" w:styleId="apple-tab-span" w:customStyle="1">
     <w:name w:val="apple-tab-span"/>
     <w:basedOn w:val="DefaultParagraphFont"/>
     <w:qFormat/>
@@ -1960,7 +2171,7 @@
       <w:shd w:val="clear" w:color="auto" w:fill="E1DFDD"/>
     </w:rPr>
   </w:style>
-  <w:style w:type="paragraph" w:customStyle="1" w:styleId="Heading">
+  <w:style w:type="paragraph" w:styleId="Heading" w:customStyle="1">
     <w:name w:val="Heading"/>
     <w:basedOn w:val="Normal"/>
     <w:next w:val="BodyText"/>
@@ -1970,7 +2181,7 @@
       <w:spacing w:before="240" w:after="120"/>
     </w:pPr>
     <w:rPr>
-      <w:rFonts w:ascii="Liberation Sans" w:eastAsia="Microsoft YaHei" w:hAnsi="Liberation Sans" w:cs="Lucida Sans"/>
+      <w:rFonts w:ascii="Liberation Sans" w:hAnsi="Liberation Sans" w:eastAsia="Microsoft YaHei" w:cs="Lucida Sans"/>
       <w:sz w:val="28"/>
       <w:szCs w:val="28"/>
     </w:rPr>
@@ -2005,7 +2216,7 @@
       <w:szCs w:val="24"/>
     </w:rPr>
   </w:style>
-  <w:style w:type="paragraph" w:customStyle="1" w:styleId="Index">
+  <w:style w:type="paragraph" w:styleId="Index" w:customStyle="1">
     <w:name w:val="Index"/>
     <w:basedOn w:val="Normal"/>
     <w:qFormat/>
@@ -2028,7 +2239,7 @@
       <w:spacing w:beforeAutospacing="1" w:afterAutospacing="1" w:line="240" w:lineRule="auto"/>
     </w:pPr>
     <w:rPr>
-      <w:rFonts w:ascii="Times New Roman" w:eastAsia="Times New Roman" w:hAnsi="Times New Roman" w:cs="Times New Roman"/>
+      <w:rFonts w:ascii="Times New Roman" w:hAnsi="Times New Roman" w:eastAsia="Times New Roman" w:cs="Times New Roman"/>
       <w:sz w:val="24"/>
       <w:szCs w:val="24"/>
     </w:rPr>
@@ -2040,12 +2251,12 @@
     <w:rsid w:val="00855EE9"/>
     <w:tblPr>
       <w:tblBorders>
-        <w:top w:val="single" w:sz="4" w:space="0" w:color="auto"/>
-        <w:left w:val="single" w:sz="4" w:space="0" w:color="auto"/>
-        <w:bottom w:val="single" w:sz="4" w:space="0" w:color="auto"/>
-        <w:right w:val="single" w:sz="4" w:space="0" w:color="auto"/>
-        <w:insideH w:val="single" w:sz="4" w:space="0" w:color="auto"/>
-        <w:insideV w:val="single" w:sz="4" w:space="0" w:color="auto"/>
+        <w:top w:val="single" w:color="auto" w:sz="4" w:space="0"/>
+        <w:left w:val="single" w:color="auto" w:sz="4" w:space="0"/>
+        <w:bottom w:val="single" w:color="auto" w:sz="4" w:space="0"/>
+        <w:right w:val="single" w:color="auto" w:sz="4" w:space="0"/>
+        <w:insideH w:val="single" w:color="auto" w:sz="4" w:space="0"/>
+        <w:insideV w:val="single" w:color="auto" w:sz="4" w:space="0"/>
       </w:tblBorders>
     </w:tblPr>
   </w:style>
@@ -2058,12 +2269,12 @@
       <w:tblStyleRowBandSize w:val="1"/>
       <w:tblStyleColBandSize w:val="1"/>
       <w:tblBorders>
-        <w:top w:val="single" w:sz="4" w:space="0" w:color="FFFFFF" w:themeColor="background1"/>
-        <w:left w:val="single" w:sz="4" w:space="0" w:color="FFFFFF" w:themeColor="background1"/>
-        <w:bottom w:val="single" w:sz="4" w:space="0" w:color="FFFFFF" w:themeColor="background1"/>
-        <w:right w:val="single" w:sz="4" w:space="0" w:color="FFFFFF" w:themeColor="background1"/>
-        <w:insideH w:val="single" w:sz="4" w:space="0" w:color="FFFFFF" w:themeColor="background1"/>
-        <w:insideV w:val="single" w:sz="4" w:space="0" w:color="FFFFFF" w:themeColor="background1"/>
+        <w:top w:val="single" w:color="FFFFFF" w:themeColor="background1" w:sz="4" w:space="0"/>
+        <w:left w:val="single" w:color="FFFFFF" w:themeColor="background1" w:sz="4" w:space="0"/>
+        <w:bottom w:val="single" w:color="FFFFFF" w:themeColor="background1" w:sz="4" w:space="0"/>
+        <w:right w:val="single" w:color="FFFFFF" w:themeColor="background1" w:sz="4" w:space="0"/>
+        <w:insideH w:val="single" w:color="FFFFFF" w:themeColor="background1" w:sz="4" w:space="0"/>
+        <w:insideV w:val="single" w:color="FFFFFF" w:themeColor="background1" w:sz="4" w:space="0"/>
       </w:tblBorders>
     </w:tblPr>
     <w:tblStylePr w:type="firstRow">
@@ -2080,7 +2291,7 @@
       <w:tblPr/>
       <w:tcPr>
         <w:tcBorders>
-          <w:top w:val="double" w:sz="4" w:space="0" w:color="FFFFFF" w:themeColor="background1"/>
+          <w:top w:val="double" w:color="FFFFFF" w:themeColor="background1" w:sz="4" w:space="0"/>
         </w:tcBorders>
       </w:tcPr>
     </w:tblStylePr>
@@ -2118,8 +2329,8 @@
       <w:tblStyleRowBandSize w:val="1"/>
       <w:tblStyleColBandSize w:val="1"/>
       <w:tblBorders>
-        <w:top w:val="single" w:sz="4" w:space="0" w:color="7F7F7F" w:themeColor="text1" w:themeTint="80"/>
-        <w:bottom w:val="single" w:sz="4" w:space="0" w:color="7F7F7F" w:themeColor="text1" w:themeTint="80"/>
+        <w:top w:val="single" w:color="7F7F7F" w:themeColor="text1" w:themeTint="80" w:sz="4" w:space="0"/>
+        <w:bottom w:val="single" w:color="7F7F7F" w:themeColor="text1" w:themeTint="80" w:sz="4" w:space="0"/>
       </w:tblBorders>
     </w:tblPr>
     <w:tblStylePr w:type="firstRow">
@@ -2130,7 +2341,7 @@
       <w:tblPr/>
       <w:tcPr>
         <w:tcBorders>
-          <w:bottom w:val="single" w:sz="4" w:space="0" w:color="000000" w:themeColor="text1"/>
+          <w:bottom w:val="single" w:color="000000" w:themeColor="text1" w:sz="4" w:space="0"/>
         </w:tcBorders>
       </w:tcPr>
     </w:tblStylePr>
@@ -2142,7 +2353,7 @@
       <w:tblPr/>
       <w:tcPr>
         <w:tcBorders>
-          <w:top w:val="single" w:sz="4" w:space="0" w:color="000000" w:themeColor="text1"/>
+          <w:top w:val="single" w:color="000000" w:themeColor="text1" w:sz="4" w:space="0"/>
         </w:tcBorders>
       </w:tcPr>
     </w:tblStylePr>
@@ -2162,8 +2373,8 @@
       <w:tblPr/>
       <w:tcPr>
         <w:tcBorders>
-          <w:left w:val="single" w:sz="4" w:space="0" w:color="000000" w:themeColor="text1"/>
-          <w:right w:val="single" w:sz="4" w:space="0" w:color="000000" w:themeColor="text1"/>
+          <w:left w:val="single" w:color="000000" w:themeColor="text1" w:sz="4" w:space="0"/>
+          <w:right w:val="single" w:color="000000" w:themeColor="text1" w:sz="4" w:space="0"/>
         </w:tcBorders>
       </w:tcPr>
     </w:tblStylePr>
@@ -2171,8 +2382,8 @@
       <w:tblPr/>
       <w:tcPr>
         <w:tcBorders>
-          <w:left w:val="single" w:sz="4" w:space="0" w:color="000000" w:themeColor="text1"/>
-          <w:right w:val="single" w:sz="4" w:space="0" w:color="000000" w:themeColor="text1"/>
+          <w:left w:val="single" w:color="000000" w:themeColor="text1" w:sz="4" w:space="0"/>
+          <w:right w:val="single" w:color="000000" w:themeColor="text1" w:sz="4" w:space="0"/>
         </w:tcBorders>
       </w:tcPr>
     </w:tblStylePr>
@@ -2180,8 +2391,8 @@
       <w:tblPr/>
       <w:tcPr>
         <w:tcBorders>
-          <w:top w:val="single" w:sz="4" w:space="0" w:color="000000" w:themeColor="text1"/>
-          <w:bottom w:val="single" w:sz="4" w:space="0" w:color="000000" w:themeColor="text1"/>
+          <w:top w:val="single" w:color="000000" w:themeColor="text1" w:sz="4" w:space="0"/>
+          <w:bottom w:val="single" w:color="000000" w:themeColor="text1" w:sz="4" w:space="0"/>
         </w:tcBorders>
       </w:tcPr>
     </w:tblStylePr>
@@ -2193,12 +2404,12 @@
     <w:rsid w:val="00855EE9"/>
     <w:tblPr>
       <w:tblBorders>
-        <w:top w:val="single" w:sz="4" w:space="0" w:color="FFFFFF" w:themeColor="background1"/>
-        <w:left w:val="single" w:sz="4" w:space="0" w:color="FFFFFF" w:themeColor="background1"/>
-        <w:bottom w:val="single" w:sz="4" w:space="0" w:color="FFFFFF" w:themeColor="background1"/>
-        <w:right w:val="single" w:sz="4" w:space="0" w:color="FFFFFF" w:themeColor="background1"/>
-        <w:insideH w:val="single" w:sz="4" w:space="0" w:color="FFFFFF" w:themeColor="background1"/>
-        <w:insideV w:val="single" w:sz="4" w:space="0" w:color="FFFFFF" w:themeColor="background1"/>
+        <w:top w:val="single" w:color="FFFFFF" w:themeColor="background1" w:sz="4" w:space="0"/>
+        <w:left w:val="single" w:color="FFFFFF" w:themeColor="background1" w:sz="4" w:space="0"/>
+        <w:bottom w:val="single" w:color="FFFFFF" w:themeColor="background1" w:sz="4" w:space="0"/>
+        <w:right w:val="single" w:color="FFFFFF" w:themeColor="background1" w:sz="4" w:space="0"/>
+        <w:insideH w:val="single" w:color="FFFFFF" w:themeColor="background1" w:sz="4" w:space="0"/>
+        <w:insideV w:val="single" w:color="FFFFFF" w:themeColor="background1" w:sz="4" w:space="0"/>
       </w:tblBorders>
     </w:tblPr>
   </w:style>

</xml_diff>